<commit_message>
01.03 add desc api
</commit_message>
<xml_diff>
--- a/Лукьянов_Отчет.docx
+++ b/Лукьянов_Отчет.docx
@@ -510,6 +510,8 @@
         </w:rPr>
       </w:sdtEndPr>
       <w:sdtContent>
+        <w:bookmarkStart w:id="0" w:name="_GoBack" w:displacedByCustomXml="prev"/>
+        <w:bookmarkEnd w:id="0" w:displacedByCustomXml="prev"/>
         <w:p>
           <w:pPr>
             <w:pStyle w:val="af1"/>
@@ -556,7 +558,7 @@
             </w:rPr>
             <w:fldChar w:fldCharType="separate"/>
           </w:r>
-          <w:hyperlink w:anchor="_Toc128475368" w:history="1">
+          <w:hyperlink w:anchor="_Toc128585618" w:history="1">
             <w:r>
               <w:rPr>
                 <w:rStyle w:val="ab"/>
@@ -599,7 +601,7 @@
                 <w:noProof/>
                 <w:webHidden/>
               </w:rPr>
-              <w:instrText xml:space="preserve"> PAGEREF _Toc128475368 \h </w:instrText>
+              <w:instrText xml:space="preserve"> PAGEREF _Toc128585618 \h </w:instrText>
             </w:r>
             <w:r>
               <w:rPr>
@@ -643,7 +645,7 @@
               <w:szCs w:val="22"/>
             </w:rPr>
           </w:pPr>
-          <w:hyperlink w:anchor="_Toc128475369" w:history="1">
+          <w:hyperlink w:anchor="_Toc128585619" w:history="1">
             <w:r>
               <w:rPr>
                 <w:rStyle w:val="ab"/>
@@ -685,7 +687,7 @@
                 <w:noProof/>
                 <w:webHidden/>
               </w:rPr>
-              <w:instrText xml:space="preserve"> PAGEREF _Toc128475369 \h </w:instrText>
+              <w:instrText xml:space="preserve"> PAGEREF _Toc128585619 \h </w:instrText>
             </w:r>
             <w:r>
               <w:rPr>
@@ -729,7 +731,7 @@
               <w:szCs w:val="22"/>
             </w:rPr>
           </w:pPr>
-          <w:hyperlink w:anchor="_Toc128475370" w:history="1">
+          <w:hyperlink w:anchor="_Toc128585620" w:history="1">
             <w:r>
               <w:rPr>
                 <w:rStyle w:val="ab"/>
@@ -771,7 +773,7 @@
                 <w:noProof/>
                 <w:webHidden/>
               </w:rPr>
-              <w:instrText xml:space="preserve"> PAGEREF _Toc128475370 \h </w:instrText>
+              <w:instrText xml:space="preserve"> PAGEREF _Toc128585620 \h </w:instrText>
             </w:r>
             <w:r>
               <w:rPr>
@@ -815,7 +817,7 @@
               <w:szCs w:val="22"/>
             </w:rPr>
           </w:pPr>
-          <w:hyperlink w:anchor="_Toc128475371" w:history="1">
+          <w:hyperlink w:anchor="_Toc128585621" w:history="1">
             <w:r>
               <w:rPr>
                 <w:rStyle w:val="ab"/>
@@ -857,7 +859,7 @@
                 <w:noProof/>
                 <w:webHidden/>
               </w:rPr>
-              <w:instrText xml:space="preserve"> PAGEREF _Toc128475371 \h </w:instrText>
+              <w:instrText xml:space="preserve"> PAGEREF _Toc128585621 \h </w:instrText>
             </w:r>
             <w:r>
               <w:rPr>
@@ -901,7 +903,7 @@
               <w:szCs w:val="22"/>
             </w:rPr>
           </w:pPr>
-          <w:hyperlink w:anchor="_Toc128475372" w:history="1">
+          <w:hyperlink w:anchor="_Toc128585622" w:history="1">
             <w:r>
               <w:rPr>
                 <w:rStyle w:val="ab"/>
@@ -943,7 +945,7 @@
                 <w:noProof/>
                 <w:webHidden/>
               </w:rPr>
-              <w:instrText xml:space="preserve"> PAGEREF _Toc128475372 \h </w:instrText>
+              <w:instrText xml:space="preserve"> PAGEREF _Toc128585622 \h </w:instrText>
             </w:r>
             <w:r>
               <w:rPr>
@@ -987,7 +989,7 @@
               <w:szCs w:val="22"/>
             </w:rPr>
           </w:pPr>
-          <w:hyperlink w:anchor="_Toc128475373" w:history="1">
+          <w:hyperlink w:anchor="_Toc128585623" w:history="1">
             <w:r>
               <w:rPr>
                 <w:rStyle w:val="ab"/>
@@ -1029,7 +1031,7 @@
                 <w:noProof/>
                 <w:webHidden/>
               </w:rPr>
-              <w:instrText xml:space="preserve"> PAGEREF _Toc128475373 \h </w:instrText>
+              <w:instrText xml:space="preserve"> PAGEREF _Toc128585623 \h </w:instrText>
             </w:r>
             <w:r>
               <w:rPr>
@@ -1073,7 +1075,7 @@
               <w:szCs w:val="22"/>
             </w:rPr>
           </w:pPr>
-          <w:hyperlink w:anchor="_Toc128475374" w:history="1">
+          <w:hyperlink w:anchor="_Toc128585624" w:history="1">
             <w:r>
               <w:rPr>
                 <w:rStyle w:val="ab"/>
@@ -1115,7 +1117,7 @@
                 <w:noProof/>
                 <w:webHidden/>
               </w:rPr>
-              <w:instrText xml:space="preserve"> PAGEREF _Toc128475374 \h </w:instrText>
+              <w:instrText xml:space="preserve"> PAGEREF _Toc128585624 \h </w:instrText>
             </w:r>
             <w:r>
               <w:rPr>
@@ -1159,7 +1161,7 @@
               <w:szCs w:val="22"/>
             </w:rPr>
           </w:pPr>
-          <w:hyperlink w:anchor="_Toc128475375" w:history="1">
+          <w:hyperlink w:anchor="_Toc128585625" w:history="1">
             <w:r>
               <w:rPr>
                 <w:rStyle w:val="ab"/>
@@ -1201,7 +1203,7 @@
                 <w:noProof/>
                 <w:webHidden/>
               </w:rPr>
-              <w:instrText xml:space="preserve"> PAGEREF _Toc128475375 \h </w:instrText>
+              <w:instrText xml:space="preserve"> PAGEREF _Toc128585625 \h </w:instrText>
             </w:r>
             <w:r>
               <w:rPr>
@@ -1245,7 +1247,7 @@
               <w:szCs w:val="22"/>
             </w:rPr>
           </w:pPr>
-          <w:hyperlink w:anchor="_Toc128475376" w:history="1">
+          <w:hyperlink w:anchor="_Toc128585626" w:history="1">
             <w:r>
               <w:rPr>
                 <w:rStyle w:val="ab"/>
@@ -1287,7 +1289,7 @@
                 <w:noProof/>
                 <w:webHidden/>
               </w:rPr>
-              <w:instrText xml:space="preserve"> PAGEREF _Toc128475376 \h </w:instrText>
+              <w:instrText xml:space="preserve"> PAGEREF _Toc128585626 \h </w:instrText>
             </w:r>
             <w:r>
               <w:rPr>
@@ -1331,7 +1333,7 @@
               <w:szCs w:val="22"/>
             </w:rPr>
           </w:pPr>
-          <w:hyperlink w:anchor="_Toc128475377" w:history="1">
+          <w:hyperlink w:anchor="_Toc128585627" w:history="1">
             <w:r>
               <w:rPr>
                 <w:rStyle w:val="ab"/>
@@ -1373,7 +1375,7 @@
                 <w:noProof/>
                 <w:webHidden/>
               </w:rPr>
-              <w:instrText xml:space="preserve"> PAGEREF _Toc128475377 \h </w:instrText>
+              <w:instrText xml:space="preserve"> PAGEREF _Toc128585627 \h </w:instrText>
             </w:r>
             <w:r>
               <w:rPr>
@@ -1417,7 +1419,7 @@
               <w:szCs w:val="22"/>
             </w:rPr>
           </w:pPr>
-          <w:hyperlink w:anchor="_Toc128475378" w:history="1">
+          <w:hyperlink w:anchor="_Toc128585628" w:history="1">
             <w:r>
               <w:rPr>
                 <w:rStyle w:val="ab"/>
@@ -1459,7 +1461,7 @@
                 <w:noProof/>
                 <w:webHidden/>
               </w:rPr>
-              <w:instrText xml:space="preserve"> PAGEREF _Toc128475378 \h </w:instrText>
+              <w:instrText xml:space="preserve"> PAGEREF _Toc128585628 \h </w:instrText>
             </w:r>
             <w:r>
               <w:rPr>
@@ -1504,7 +1506,7 @@
               <w:lang w:eastAsia="ru-RU"/>
             </w:rPr>
           </w:pPr>
-          <w:hyperlink w:anchor="_Toc128475379" w:history="1">
+          <w:hyperlink w:anchor="_Toc128585629" w:history="1">
             <w:r>
               <w:rPr>
                 <w:rStyle w:val="ab"/>
@@ -1547,7 +1549,7 @@
                 <w:noProof/>
                 <w:webHidden/>
               </w:rPr>
-              <w:instrText xml:space="preserve"> PAGEREF _Toc128475379 \h </w:instrText>
+              <w:instrText xml:space="preserve"> PAGEREF _Toc128585629 \h </w:instrText>
             </w:r>
             <w:r>
               <w:rPr>
@@ -1591,7 +1593,7 @@
               <w:szCs w:val="22"/>
             </w:rPr>
           </w:pPr>
-          <w:hyperlink w:anchor="_Toc128475380" w:history="1">
+          <w:hyperlink w:anchor="_Toc128585630" w:history="1">
             <w:r>
               <w:rPr>
                 <w:rStyle w:val="ab"/>
@@ -1642,7 +1644,7 @@
                 <w:noProof/>
                 <w:webHidden/>
               </w:rPr>
-              <w:instrText xml:space="preserve"> PAGEREF _Toc128475380 \h </w:instrText>
+              <w:instrText xml:space="preserve"> PAGEREF _Toc128585630 \h </w:instrText>
             </w:r>
             <w:r>
               <w:rPr>
@@ -1686,7 +1688,7 @@
               <w:szCs w:val="22"/>
             </w:rPr>
           </w:pPr>
-          <w:hyperlink w:anchor="_Toc128475381" w:history="1">
+          <w:hyperlink w:anchor="_Toc128585631" w:history="1">
             <w:r>
               <w:rPr>
                 <w:rStyle w:val="ab"/>
@@ -1737,7 +1739,7 @@
                 <w:noProof/>
                 <w:webHidden/>
               </w:rPr>
-              <w:instrText xml:space="preserve"> PAGEREF _Toc128475381 \h </w:instrText>
+              <w:instrText xml:space="preserve"> PAGEREF _Toc128585631 \h </w:instrText>
             </w:r>
             <w:r>
               <w:rPr>
@@ -1781,7 +1783,7 @@
               <w:szCs w:val="22"/>
             </w:rPr>
           </w:pPr>
-          <w:hyperlink w:anchor="_Toc128475382" w:history="1">
+          <w:hyperlink w:anchor="_Toc128585632" w:history="1">
             <w:r>
               <w:rPr>
                 <w:rStyle w:val="ab"/>
@@ -1832,7 +1834,7 @@
                 <w:noProof/>
                 <w:webHidden/>
               </w:rPr>
-              <w:instrText xml:space="preserve"> PAGEREF _Toc128475382 \h </w:instrText>
+              <w:instrText xml:space="preserve"> PAGEREF _Toc128585632 \h </w:instrText>
             </w:r>
             <w:r>
               <w:rPr>
@@ -1877,7 +1879,7 @@
               <w:lang w:eastAsia="ru-RU"/>
             </w:rPr>
           </w:pPr>
-          <w:hyperlink w:anchor="_Toc128475383" w:history="1">
+          <w:hyperlink w:anchor="_Toc128585633" w:history="1">
             <w:r>
               <w:rPr>
                 <w:rStyle w:val="ab"/>
@@ -1920,7 +1922,7 @@
                 <w:noProof/>
                 <w:webHidden/>
               </w:rPr>
-              <w:instrText xml:space="preserve"> PAGEREF _Toc128475383 \h </w:instrText>
+              <w:instrText xml:space="preserve"> PAGEREF _Toc128585633 \h </w:instrText>
             </w:r>
             <w:r>
               <w:rPr>
@@ -1964,7 +1966,7 @@
               <w:szCs w:val="22"/>
             </w:rPr>
           </w:pPr>
-          <w:hyperlink w:anchor="_Toc128475384" w:history="1">
+          <w:hyperlink w:anchor="_Toc128585634" w:history="1">
             <w:r>
               <w:rPr>
                 <w:rStyle w:val="ab"/>
@@ -2006,7 +2008,7 @@
                 <w:noProof/>
                 <w:webHidden/>
               </w:rPr>
-              <w:instrText xml:space="preserve"> PAGEREF _Toc128475384 \h </w:instrText>
+              <w:instrText xml:space="preserve"> PAGEREF _Toc128585634 \h </w:instrText>
             </w:r>
             <w:r>
               <w:rPr>
@@ -2026,7 +2028,7 @@
                 <w:noProof/>
                 <w:webHidden/>
               </w:rPr>
-              <w:t>15</w:t>
+              <w:t>16</w:t>
             </w:r>
             <w:r>
               <w:rPr>
@@ -2050,7 +2052,7 @@
               <w:szCs w:val="22"/>
             </w:rPr>
           </w:pPr>
-          <w:hyperlink w:anchor="_Toc128475385" w:history="1">
+          <w:hyperlink w:anchor="_Toc128585635" w:history="1">
             <w:r>
               <w:rPr>
                 <w:rStyle w:val="ab"/>
@@ -2092,7 +2094,7 @@
                 <w:noProof/>
                 <w:webHidden/>
               </w:rPr>
-              <w:instrText xml:space="preserve"> PAGEREF _Toc128475385 \h </w:instrText>
+              <w:instrText xml:space="preserve"> PAGEREF _Toc128585635 \h </w:instrText>
             </w:r>
             <w:r>
               <w:rPr>
@@ -2112,7 +2114,7 @@
                 <w:noProof/>
                 <w:webHidden/>
               </w:rPr>
-              <w:t>15</w:t>
+              <w:t>16</w:t>
             </w:r>
             <w:r>
               <w:rPr>
@@ -2136,7 +2138,7 @@
               <w:szCs w:val="22"/>
             </w:rPr>
           </w:pPr>
-          <w:hyperlink w:anchor="_Toc128475386" w:history="1">
+          <w:hyperlink w:anchor="_Toc128585636" w:history="1">
             <w:r>
               <w:rPr>
                 <w:rStyle w:val="ab"/>
@@ -2178,7 +2180,7 @@
                 <w:noProof/>
                 <w:webHidden/>
               </w:rPr>
-              <w:instrText xml:space="preserve"> PAGEREF _Toc128475386 \h </w:instrText>
+              <w:instrText xml:space="preserve"> PAGEREF _Toc128585636 \h </w:instrText>
             </w:r>
             <w:r>
               <w:rPr>
@@ -2198,7 +2200,7 @@
                 <w:noProof/>
                 <w:webHidden/>
               </w:rPr>
-              <w:t>16</w:t>
+              <w:t>17</w:t>
             </w:r>
             <w:r>
               <w:rPr>
@@ -2222,7 +2224,7 @@
               <w:szCs w:val="22"/>
             </w:rPr>
           </w:pPr>
-          <w:hyperlink w:anchor="_Toc128475387" w:history="1">
+          <w:hyperlink w:anchor="_Toc128585637" w:history="1">
             <w:r>
               <w:rPr>
                 <w:rStyle w:val="ab"/>
@@ -2264,7 +2266,7 @@
                 <w:noProof/>
                 <w:webHidden/>
               </w:rPr>
-              <w:instrText xml:space="preserve"> PAGEREF _Toc128475387 \h </w:instrText>
+              <w:instrText xml:space="preserve"> PAGEREF _Toc128585637 \h </w:instrText>
             </w:r>
             <w:r>
               <w:rPr>
@@ -2284,7 +2286,179 @@
                 <w:noProof/>
                 <w:webHidden/>
               </w:rPr>
-              <w:t>17</w:t>
+              <w:t>18</w:t>
+            </w:r>
+            <w:r>
+              <w:rPr>
+                <w:noProof/>
+                <w:webHidden/>
+              </w:rPr>
+              <w:fldChar w:fldCharType="end"/>
+            </w:r>
+          </w:hyperlink>
+        </w:p>
+        <w:p>
+          <w:pPr>
+            <w:pStyle w:val="31"/>
+            <w:tabs>
+              <w:tab w:val="left" w:pos="1320"/>
+              <w:tab w:val="right" w:leader="dot" w:pos="10195"/>
+            </w:tabs>
+            <w:rPr>
+              <w:noProof/>
+              <w:sz w:val="22"/>
+              <w:szCs w:val="22"/>
+            </w:rPr>
+          </w:pPr>
+          <w:hyperlink w:anchor="_Toc128585638" w:history="1">
+            <w:r>
+              <w:rPr>
+                <w:rStyle w:val="ab"/>
+                <w:noProof/>
+              </w:rPr>
+              <w:t>3.1.4.</w:t>
+            </w:r>
+            <w:r>
+              <w:rPr>
+                <w:noProof/>
+                <w:sz w:val="22"/>
+                <w:szCs w:val="22"/>
+              </w:rPr>
+              <w:tab/>
+            </w:r>
+            <w:r>
+              <w:rPr>
+                <w:rStyle w:val="ab"/>
+                <w:noProof/>
+              </w:rPr>
+              <w:t>Функция update_password</w:t>
+            </w:r>
+            <w:r>
+              <w:rPr>
+                <w:noProof/>
+                <w:webHidden/>
+              </w:rPr>
+              <w:tab/>
+            </w:r>
+            <w:r>
+              <w:rPr>
+                <w:noProof/>
+                <w:webHidden/>
+              </w:rPr>
+              <w:fldChar w:fldCharType="begin"/>
+            </w:r>
+            <w:r>
+              <w:rPr>
+                <w:noProof/>
+                <w:webHidden/>
+              </w:rPr>
+              <w:instrText xml:space="preserve"> PAGEREF _Toc128585638 \h </w:instrText>
+            </w:r>
+            <w:r>
+              <w:rPr>
+                <w:noProof/>
+                <w:webHidden/>
+              </w:rPr>
+            </w:r>
+            <w:r>
+              <w:rPr>
+                <w:noProof/>
+                <w:webHidden/>
+              </w:rPr>
+              <w:fldChar w:fldCharType="separate"/>
+            </w:r>
+            <w:r>
+              <w:rPr>
+                <w:noProof/>
+                <w:webHidden/>
+              </w:rPr>
+              <w:t>19</w:t>
+            </w:r>
+            <w:r>
+              <w:rPr>
+                <w:noProof/>
+                <w:webHidden/>
+              </w:rPr>
+              <w:fldChar w:fldCharType="end"/>
+            </w:r>
+          </w:hyperlink>
+        </w:p>
+        <w:p>
+          <w:pPr>
+            <w:pStyle w:val="31"/>
+            <w:tabs>
+              <w:tab w:val="left" w:pos="1320"/>
+              <w:tab w:val="right" w:leader="dot" w:pos="10195"/>
+            </w:tabs>
+            <w:rPr>
+              <w:noProof/>
+              <w:sz w:val="22"/>
+              <w:szCs w:val="22"/>
+            </w:rPr>
+          </w:pPr>
+          <w:hyperlink w:anchor="_Toc128585639" w:history="1">
+            <w:r>
+              <w:rPr>
+                <w:rStyle w:val="ab"/>
+                <w:noProof/>
+              </w:rPr>
+              <w:t>3.1.5.</w:t>
+            </w:r>
+            <w:r>
+              <w:rPr>
+                <w:noProof/>
+                <w:sz w:val="22"/>
+                <w:szCs w:val="22"/>
+              </w:rPr>
+              <w:tab/>
+            </w:r>
+            <w:r>
+              <w:rPr>
+                <w:rStyle w:val="ab"/>
+                <w:noProof/>
+              </w:rPr>
+              <w:t>Функция delete_account</w:t>
+            </w:r>
+            <w:r>
+              <w:rPr>
+                <w:noProof/>
+                <w:webHidden/>
+              </w:rPr>
+              <w:tab/>
+            </w:r>
+            <w:r>
+              <w:rPr>
+                <w:noProof/>
+                <w:webHidden/>
+              </w:rPr>
+              <w:fldChar w:fldCharType="begin"/>
+            </w:r>
+            <w:r>
+              <w:rPr>
+                <w:noProof/>
+                <w:webHidden/>
+              </w:rPr>
+              <w:instrText xml:space="preserve"> PAGEREF _Toc128585639 \h </w:instrText>
+            </w:r>
+            <w:r>
+              <w:rPr>
+                <w:noProof/>
+                <w:webHidden/>
+              </w:rPr>
+            </w:r>
+            <w:r>
+              <w:rPr>
+                <w:noProof/>
+                <w:webHidden/>
+              </w:rPr>
+              <w:fldChar w:fldCharType="separate"/>
+            </w:r>
+            <w:r>
+              <w:rPr>
+                <w:noProof/>
+                <w:webHidden/>
+              </w:rPr>
+              <w:t>20</w:t>
             </w:r>
             <w:r>
               <w:rPr>
@@ -2308,7 +2482,7 @@
               <w:szCs w:val="22"/>
             </w:rPr>
           </w:pPr>
-          <w:hyperlink w:anchor="_Toc128475388" w:history="1">
+          <w:hyperlink w:anchor="_Toc128585640" w:history="1">
             <w:r>
               <w:rPr>
                 <w:rStyle w:val="ab"/>
@@ -2350,7 +2524,7 @@
                 <w:noProof/>
                 <w:webHidden/>
               </w:rPr>
-              <w:instrText xml:space="preserve"> PAGEREF _Toc128475388 \h </w:instrText>
+              <w:instrText xml:space="preserve"> PAGEREF _Toc128585640 \h </w:instrText>
             </w:r>
             <w:r>
               <w:rPr>
@@ -2370,7 +2544,7 @@
                 <w:noProof/>
                 <w:webHidden/>
               </w:rPr>
-              <w:t>18</w:t>
+              <w:t>20</w:t>
             </w:r>
             <w:r>
               <w:rPr>
@@ -2394,7 +2568,7 @@
               <w:szCs w:val="22"/>
             </w:rPr>
           </w:pPr>
-          <w:hyperlink w:anchor="_Toc128475389" w:history="1">
+          <w:hyperlink w:anchor="_Toc128585641" w:history="1">
             <w:r>
               <w:rPr>
                 <w:rStyle w:val="ab"/>
@@ -2436,7 +2610,7 @@
                 <w:noProof/>
                 <w:webHidden/>
               </w:rPr>
-              <w:instrText xml:space="preserve"> PAGEREF _Toc128475389 \h </w:instrText>
+              <w:instrText xml:space="preserve"> PAGEREF _Toc128585641 \h </w:instrText>
             </w:r>
             <w:r>
               <w:rPr>
@@ -2456,7 +2630,7 @@
                 <w:noProof/>
                 <w:webHidden/>
               </w:rPr>
-              <w:t>18</w:t>
+              <w:t>20</w:t>
             </w:r>
             <w:r>
               <w:rPr>
@@ -2480,7 +2654,7 @@
               <w:szCs w:val="22"/>
             </w:rPr>
           </w:pPr>
-          <w:hyperlink w:anchor="_Toc128475390" w:history="1">
+          <w:hyperlink w:anchor="_Toc128585642" w:history="1">
             <w:r>
               <w:rPr>
                 <w:rStyle w:val="ab"/>
@@ -2522,7 +2696,7 @@
                 <w:noProof/>
                 <w:webHidden/>
               </w:rPr>
-              <w:instrText xml:space="preserve"> PAGEREF _Toc128475390 \h </w:instrText>
+              <w:instrText xml:space="preserve"> PAGEREF _Toc128585642 \h </w:instrText>
             </w:r>
             <w:r>
               <w:rPr>
@@ -2542,7 +2716,7 @@
                 <w:noProof/>
                 <w:webHidden/>
               </w:rPr>
-              <w:t>19</w:t>
+              <w:t>21</w:t>
             </w:r>
             <w:r>
               <w:rPr>
@@ -2566,7 +2740,7 @@
               <w:szCs w:val="22"/>
             </w:rPr>
           </w:pPr>
-          <w:hyperlink w:anchor="_Toc128475391" w:history="1">
+          <w:hyperlink w:anchor="_Toc128585643" w:history="1">
             <w:r>
               <w:rPr>
                 <w:rStyle w:val="ab"/>
@@ -2608,7 +2782,7 @@
                 <w:noProof/>
                 <w:webHidden/>
               </w:rPr>
-              <w:instrText xml:space="preserve"> PAGEREF _Toc128475391 \h </w:instrText>
+              <w:instrText xml:space="preserve"> PAGEREF _Toc128585643 \h </w:instrText>
             </w:r>
             <w:r>
               <w:rPr>
@@ -2628,7 +2802,7 @@
                 <w:noProof/>
                 <w:webHidden/>
               </w:rPr>
-              <w:t>20</w:t>
+              <w:t>22</w:t>
             </w:r>
             <w:r>
               <w:rPr>
@@ -2652,7 +2826,7 @@
               <w:szCs w:val="22"/>
             </w:rPr>
           </w:pPr>
-          <w:hyperlink w:anchor="_Toc128475392" w:history="1">
+          <w:hyperlink w:anchor="_Toc128585644" w:history="1">
             <w:r>
               <w:rPr>
                 <w:rStyle w:val="ab"/>
@@ -2694,7 +2868,7 @@
                 <w:noProof/>
                 <w:webHidden/>
               </w:rPr>
-              <w:instrText xml:space="preserve"> PAGEREF _Toc128475392 \h </w:instrText>
+              <w:instrText xml:space="preserve"> PAGEREF _Toc128585644 \h </w:instrText>
             </w:r>
             <w:r>
               <w:rPr>
@@ -2714,7 +2888,7 @@
                 <w:noProof/>
                 <w:webHidden/>
               </w:rPr>
-              <w:t>21</w:t>
+              <w:t>23</w:t>
             </w:r>
             <w:r>
               <w:rPr>
@@ -2738,7 +2912,7 @@
               <w:szCs w:val="22"/>
             </w:rPr>
           </w:pPr>
-          <w:hyperlink w:anchor="_Toc128475393" w:history="1">
+          <w:hyperlink w:anchor="_Toc128585645" w:history="1">
             <w:r>
               <w:rPr>
                 <w:rStyle w:val="ab"/>
@@ -2780,7 +2954,7 @@
                 <w:noProof/>
                 <w:webHidden/>
               </w:rPr>
-              <w:instrText xml:space="preserve"> PAGEREF _Toc128475393 \h </w:instrText>
+              <w:instrText xml:space="preserve"> PAGEREF _Toc128585645 \h </w:instrText>
             </w:r>
             <w:r>
               <w:rPr>
@@ -2800,7 +2974,7 @@
                 <w:noProof/>
                 <w:webHidden/>
               </w:rPr>
-              <w:t>22</w:t>
+              <w:t>24</w:t>
             </w:r>
             <w:r>
               <w:rPr>
@@ -2824,7 +2998,7 @@
               <w:szCs w:val="22"/>
             </w:rPr>
           </w:pPr>
-          <w:hyperlink w:anchor="_Toc128475394" w:history="1">
+          <w:hyperlink w:anchor="_Toc128585646" w:history="1">
             <w:r>
               <w:rPr>
                 <w:rStyle w:val="ab"/>
@@ -2866,7 +3040,7 @@
                 <w:noProof/>
                 <w:webHidden/>
               </w:rPr>
-              <w:instrText xml:space="preserve"> PAGEREF _Toc128475394 \h </w:instrText>
+              <w:instrText xml:space="preserve"> PAGEREF _Toc128585646 \h </w:instrText>
             </w:r>
             <w:r>
               <w:rPr>
@@ -2886,7 +3060,7 @@
                 <w:noProof/>
                 <w:webHidden/>
               </w:rPr>
-              <w:t>22</w:t>
+              <w:t>24</w:t>
             </w:r>
             <w:r>
               <w:rPr>
@@ -2910,7 +3084,7 @@
               <w:szCs w:val="22"/>
             </w:rPr>
           </w:pPr>
-          <w:hyperlink w:anchor="_Toc128475395" w:history="1">
+          <w:hyperlink w:anchor="_Toc128585647" w:history="1">
             <w:r>
               <w:rPr>
                 <w:rStyle w:val="ab"/>
@@ -2952,7 +3126,7 @@
                 <w:noProof/>
                 <w:webHidden/>
               </w:rPr>
-              <w:instrText xml:space="preserve"> PAGEREF _Toc128475395 \h </w:instrText>
+              <w:instrText xml:space="preserve"> PAGEREF _Toc128585647 \h </w:instrText>
             </w:r>
             <w:r>
               <w:rPr>
@@ -2972,7 +3146,7 @@
                 <w:noProof/>
                 <w:webHidden/>
               </w:rPr>
-              <w:t>23</w:t>
+              <w:t>26</w:t>
             </w:r>
             <w:r>
               <w:rPr>
@@ -2996,7 +3170,7 @@
               <w:szCs w:val="22"/>
             </w:rPr>
           </w:pPr>
-          <w:hyperlink w:anchor="_Toc128475396" w:history="1">
+          <w:hyperlink w:anchor="_Toc128585648" w:history="1">
             <w:r>
               <w:rPr>
                 <w:rStyle w:val="ab"/>
@@ -3038,7 +3212,7 @@
                 <w:noProof/>
                 <w:webHidden/>
               </w:rPr>
-              <w:instrText xml:space="preserve"> PAGEREF _Toc128475396 \h </w:instrText>
+              <w:instrText xml:space="preserve"> PAGEREF _Toc128585648 \h </w:instrText>
             </w:r>
             <w:r>
               <w:rPr>
@@ -3058,7 +3232,7 @@
                 <w:noProof/>
                 <w:webHidden/>
               </w:rPr>
-              <w:t>24</w:t>
+              <w:t>28</w:t>
             </w:r>
             <w:r>
               <w:rPr>
@@ -3082,7 +3256,7 @@
               <w:szCs w:val="22"/>
             </w:rPr>
           </w:pPr>
-          <w:hyperlink w:anchor="_Toc128475397" w:history="1">
+          <w:hyperlink w:anchor="_Toc128585649" w:history="1">
             <w:r>
               <w:rPr>
                 <w:rStyle w:val="ab"/>
@@ -3124,7 +3298,7 @@
                 <w:noProof/>
                 <w:webHidden/>
               </w:rPr>
-              <w:instrText xml:space="preserve"> PAGEREF _Toc128475397 \h </w:instrText>
+              <w:instrText xml:space="preserve"> PAGEREF _Toc128585649 \h </w:instrText>
             </w:r>
             <w:r>
               <w:rPr>
@@ -3144,7 +3318,7 @@
                 <w:noProof/>
                 <w:webHidden/>
               </w:rPr>
-              <w:t>25</w:t>
+              <w:t>29</w:t>
             </w:r>
             <w:r>
               <w:rPr>
@@ -3168,7 +3342,7 @@
               <w:szCs w:val="22"/>
             </w:rPr>
           </w:pPr>
-          <w:hyperlink w:anchor="_Toc128475398" w:history="1">
+          <w:hyperlink w:anchor="_Toc128585650" w:history="1">
             <w:r>
               <w:rPr>
                 <w:rStyle w:val="ab"/>
@@ -3210,7 +3384,7 @@
                 <w:noProof/>
                 <w:webHidden/>
               </w:rPr>
-              <w:instrText xml:space="preserve"> PAGEREF _Toc128475398 \h </w:instrText>
+              <w:instrText xml:space="preserve"> PAGEREF _Toc128585650 \h </w:instrText>
             </w:r>
             <w:r>
               <w:rPr>
@@ -3230,7 +3404,7 @@
                 <w:noProof/>
                 <w:webHidden/>
               </w:rPr>
-              <w:t>26</w:t>
+              <w:t>30</w:t>
             </w:r>
             <w:r>
               <w:rPr>
@@ -3254,7 +3428,7 @@
               <w:szCs w:val="22"/>
             </w:rPr>
           </w:pPr>
-          <w:hyperlink w:anchor="_Toc128475399" w:history="1">
+          <w:hyperlink w:anchor="_Toc128585651" w:history="1">
             <w:r>
               <w:rPr>
                 <w:rStyle w:val="ab"/>
@@ -3296,7 +3470,7 @@
                 <w:noProof/>
                 <w:webHidden/>
               </w:rPr>
-              <w:instrText xml:space="preserve"> PAGEREF _Toc128475399 \h </w:instrText>
+              <w:instrText xml:space="preserve"> PAGEREF _Toc128585651 \h </w:instrText>
             </w:r>
             <w:r>
               <w:rPr>
@@ -3316,7 +3490,7 @@
                 <w:noProof/>
                 <w:webHidden/>
               </w:rPr>
-              <w:t>26</w:t>
+              <w:t>30</w:t>
             </w:r>
             <w:r>
               <w:rPr>
@@ -3340,7 +3514,7 @@
               <w:szCs w:val="22"/>
             </w:rPr>
           </w:pPr>
-          <w:hyperlink w:anchor="_Toc128475400" w:history="1">
+          <w:hyperlink w:anchor="_Toc128585652" w:history="1">
             <w:r>
               <w:rPr>
                 <w:rStyle w:val="ab"/>
@@ -3382,7 +3556,7 @@
                 <w:noProof/>
                 <w:webHidden/>
               </w:rPr>
-              <w:instrText xml:space="preserve"> PAGEREF _Toc128475400 \h </w:instrText>
+              <w:instrText xml:space="preserve"> PAGEREF _Toc128585652 \h </w:instrText>
             </w:r>
             <w:r>
               <w:rPr>
@@ -3402,7 +3576,7 @@
                 <w:noProof/>
                 <w:webHidden/>
               </w:rPr>
-              <w:t>27</w:t>
+              <w:t>31</w:t>
             </w:r>
             <w:r>
               <w:rPr>
@@ -3426,7 +3600,7 @@
               <w:szCs w:val="22"/>
             </w:rPr>
           </w:pPr>
-          <w:hyperlink w:anchor="_Toc128475401" w:history="1">
+          <w:hyperlink w:anchor="_Toc128585653" w:history="1">
             <w:r>
               <w:rPr>
                 <w:rStyle w:val="ab"/>
@@ -3468,7 +3642,7 @@
                 <w:noProof/>
                 <w:webHidden/>
               </w:rPr>
-              <w:instrText xml:space="preserve"> PAGEREF _Toc128475401 \h </w:instrText>
+              <w:instrText xml:space="preserve"> PAGEREF _Toc128585653 \h </w:instrText>
             </w:r>
             <w:r>
               <w:rPr>
@@ -3488,7 +3662,7 @@
                 <w:noProof/>
                 <w:webHidden/>
               </w:rPr>
-              <w:t>28</w:t>
+              <w:t>32</w:t>
             </w:r>
             <w:r>
               <w:rPr>
@@ -3512,7 +3686,7 @@
               <w:szCs w:val="22"/>
             </w:rPr>
           </w:pPr>
-          <w:hyperlink w:anchor="_Toc128475402" w:history="1">
+          <w:hyperlink w:anchor="_Toc128585654" w:history="1">
             <w:r>
               <w:rPr>
                 <w:rStyle w:val="ab"/>
@@ -3554,7 +3728,7 @@
                 <w:noProof/>
                 <w:webHidden/>
               </w:rPr>
-              <w:instrText xml:space="preserve"> PAGEREF _Toc128475402 \h </w:instrText>
+              <w:instrText xml:space="preserve"> PAGEREF _Toc128585654 \h </w:instrText>
             </w:r>
             <w:r>
               <w:rPr>
@@ -3574,7 +3748,7 @@
                 <w:noProof/>
                 <w:webHidden/>
               </w:rPr>
-              <w:t>29</w:t>
+              <w:t>33</w:t>
             </w:r>
             <w:r>
               <w:rPr>
@@ -3598,7 +3772,7 @@
               <w:szCs w:val="22"/>
             </w:rPr>
           </w:pPr>
-          <w:hyperlink w:anchor="_Toc128475403" w:history="1">
+          <w:hyperlink w:anchor="_Toc128585655" w:history="1">
             <w:r>
               <w:rPr>
                 <w:rStyle w:val="ab"/>
@@ -3640,7 +3814,7 @@
                 <w:noProof/>
                 <w:webHidden/>
               </w:rPr>
-              <w:instrText xml:space="preserve"> PAGEREF _Toc128475403 \h </w:instrText>
+              <w:instrText xml:space="preserve"> PAGEREF _Toc128585655 \h </w:instrText>
             </w:r>
             <w:r>
               <w:rPr>
@@ -3660,7 +3834,7 @@
                 <w:noProof/>
                 <w:webHidden/>
               </w:rPr>
-              <w:t>30</w:t>
+              <w:t>33</w:t>
             </w:r>
             <w:r>
               <w:rPr>
@@ -3684,7 +3858,7 @@
               <w:szCs w:val="22"/>
             </w:rPr>
           </w:pPr>
-          <w:hyperlink w:anchor="_Toc128475404" w:history="1">
+          <w:hyperlink w:anchor="_Toc128585656" w:history="1">
             <w:r>
               <w:rPr>
                 <w:rStyle w:val="ab"/>
@@ -3726,7 +3900,7 @@
                 <w:noProof/>
                 <w:webHidden/>
               </w:rPr>
-              <w:instrText xml:space="preserve"> PAGEREF _Toc128475404 \h </w:instrText>
+              <w:instrText xml:space="preserve"> PAGEREF _Toc128585656 \h </w:instrText>
             </w:r>
             <w:r>
               <w:rPr>
@@ -3746,7 +3920,7 @@
                 <w:noProof/>
                 <w:webHidden/>
               </w:rPr>
-              <w:t>30</w:t>
+              <w:t>33</w:t>
             </w:r>
             <w:r>
               <w:rPr>
@@ -3770,7 +3944,7 @@
               <w:szCs w:val="22"/>
             </w:rPr>
           </w:pPr>
-          <w:hyperlink w:anchor="_Toc128475405" w:history="1">
+          <w:hyperlink w:anchor="_Toc128585657" w:history="1">
             <w:r>
               <w:rPr>
                 <w:rStyle w:val="ab"/>
@@ -3812,7 +3986,7 @@
                 <w:noProof/>
                 <w:webHidden/>
               </w:rPr>
-              <w:instrText xml:space="preserve"> PAGEREF _Toc128475405 \h </w:instrText>
+              <w:instrText xml:space="preserve"> PAGEREF _Toc128585657 \h </w:instrText>
             </w:r>
             <w:r>
               <w:rPr>
@@ -3832,7 +4006,7 @@
                 <w:noProof/>
                 <w:webHidden/>
               </w:rPr>
-              <w:t>31</w:t>
+              <w:t>35</w:t>
             </w:r>
             <w:r>
               <w:rPr>
@@ -3856,7 +4030,7 @@
               <w:szCs w:val="22"/>
             </w:rPr>
           </w:pPr>
-          <w:hyperlink w:anchor="_Toc128475406" w:history="1">
+          <w:hyperlink w:anchor="_Toc128585658" w:history="1">
             <w:r>
               <w:rPr>
                 <w:rStyle w:val="ab"/>
@@ -3898,7 +4072,7 @@
                 <w:noProof/>
                 <w:webHidden/>
               </w:rPr>
-              <w:instrText xml:space="preserve"> PAGEREF _Toc128475406 \h </w:instrText>
+              <w:instrText xml:space="preserve"> PAGEREF _Toc128585658 \h </w:instrText>
             </w:r>
             <w:r>
               <w:rPr>
@@ -3918,7 +4092,7 @@
                 <w:noProof/>
                 <w:webHidden/>
               </w:rPr>
-              <w:t>32</w:t>
+              <w:t>36</w:t>
             </w:r>
             <w:r>
               <w:rPr>
@@ -3942,7 +4116,7 @@
               <w:szCs w:val="22"/>
             </w:rPr>
           </w:pPr>
-          <w:hyperlink w:anchor="_Toc128475407" w:history="1">
+          <w:hyperlink w:anchor="_Toc128585659" w:history="1">
             <w:r>
               <w:rPr>
                 <w:rStyle w:val="ab"/>
@@ -3984,7 +4158,7 @@
                 <w:noProof/>
                 <w:webHidden/>
               </w:rPr>
-              <w:instrText xml:space="preserve"> PAGEREF _Toc128475407 \h </w:instrText>
+              <w:instrText xml:space="preserve"> PAGEREF _Toc128585659 \h </w:instrText>
             </w:r>
             <w:r>
               <w:rPr>
@@ -4004,7 +4178,7 @@
                 <w:noProof/>
                 <w:webHidden/>
               </w:rPr>
-              <w:t>33</w:t>
+              <w:t>36</w:t>
             </w:r>
             <w:r>
               <w:rPr>
@@ -4028,7 +4202,7 @@
               <w:lang w:eastAsia="ru-RU"/>
             </w:rPr>
           </w:pPr>
-          <w:hyperlink w:anchor="_Toc128475408" w:history="1">
+          <w:hyperlink w:anchor="_Toc128585660" w:history="1">
             <w:r>
               <w:rPr>
                 <w:rStyle w:val="ab"/>
@@ -4055,7 +4229,7 @@
                 <w:noProof/>
                 <w:webHidden/>
               </w:rPr>
-              <w:instrText xml:space="preserve"> PAGEREF _Toc128475408 \h </w:instrText>
+              <w:instrText xml:space="preserve"> PAGEREF _Toc128585660 \h </w:instrText>
             </w:r>
             <w:r>
               <w:rPr>
@@ -4075,7 +4249,7 @@
                 <w:noProof/>
                 <w:webHidden/>
               </w:rPr>
-              <w:t>35</w:t>
+              <w:t>38</w:t>
             </w:r>
             <w:r>
               <w:rPr>
@@ -4126,12 +4300,12 @@
         </w:rPr>
         <w:br w:type="page"/>
       </w:r>
-      <w:bookmarkStart w:id="0" w:name="_Toc128475368"/>
+      <w:bookmarkStart w:id="1" w:name="_Toc128585618"/>
       <w:r>
         <w:lastRenderedPageBreak/>
         <w:t>Интерфейс пользователя</w:t>
       </w:r>
-      <w:bookmarkEnd w:id="0"/>
+      <w:bookmarkEnd w:id="1"/>
     </w:p>
     <w:p>
       <w:pPr>
@@ -4448,11 +4622,11 @@
       <w:pPr>
         <w:pStyle w:val="2"/>
       </w:pPr>
-      <w:bookmarkStart w:id="1" w:name="_Toc128475369"/>
+      <w:bookmarkStart w:id="2" w:name="_Toc128585619"/>
       <w:r>
         <w:t>Авторизация пользователя</w:t>
       </w:r>
-      <w:bookmarkEnd w:id="1"/>
+      <w:bookmarkEnd w:id="2"/>
     </w:p>
     <w:p>
       <w:pPr>
@@ -4647,11 +4821,11 @@
       <w:pPr>
         <w:pStyle w:val="2"/>
       </w:pPr>
-      <w:bookmarkStart w:id="2" w:name="_Toc128475370"/>
+      <w:bookmarkStart w:id="3" w:name="_Toc128585620"/>
       <w:r>
         <w:t>Регистрация нового пользователя</w:t>
       </w:r>
-      <w:bookmarkEnd w:id="2"/>
+      <w:bookmarkEnd w:id="3"/>
     </w:p>
     <w:p>
       <w:pPr>
@@ -4915,14 +5089,14 @@
       <w:pPr>
         <w:pStyle w:val="2"/>
       </w:pPr>
-      <w:bookmarkStart w:id="3" w:name="_Toc128475371"/>
+      <w:bookmarkStart w:id="4" w:name="_Toc128585621"/>
       <w:r>
         <w:t xml:space="preserve">Список </w:t>
       </w:r>
       <w:r>
         <w:t>мест</w:t>
       </w:r>
-      <w:bookmarkEnd w:id="3"/>
+      <w:bookmarkEnd w:id="4"/>
     </w:p>
     <w:p>
       <w:pPr>
@@ -5186,11 +5360,11 @@
       <w:pPr>
         <w:pStyle w:val="2"/>
       </w:pPr>
-      <w:bookmarkStart w:id="4" w:name="_Toc128475372"/>
+      <w:bookmarkStart w:id="5" w:name="_Toc128585622"/>
       <w:r>
         <w:t>Место</w:t>
       </w:r>
-      <w:bookmarkEnd w:id="4"/>
+      <w:bookmarkEnd w:id="5"/>
     </w:p>
     <w:p>
       <w:pPr>
@@ -5464,11 +5638,11 @@
       <w:pPr>
         <w:pStyle w:val="2"/>
       </w:pPr>
-      <w:bookmarkStart w:id="5" w:name="_Toc128475373"/>
+      <w:bookmarkStart w:id="6" w:name="_Toc128585623"/>
       <w:r>
         <w:t>Список счетчиков</w:t>
       </w:r>
-      <w:bookmarkEnd w:id="5"/>
+      <w:bookmarkEnd w:id="6"/>
     </w:p>
     <w:p>
       <w:pPr>
@@ -5731,11 +5905,11 @@
       <w:pPr>
         <w:pStyle w:val="2"/>
       </w:pPr>
-      <w:bookmarkStart w:id="6" w:name="_Toc128475374"/>
+      <w:bookmarkStart w:id="7" w:name="_Toc128585624"/>
       <w:r>
         <w:t>Счетчик</w:t>
       </w:r>
-      <w:bookmarkEnd w:id="6"/>
+      <w:bookmarkEnd w:id="7"/>
     </w:p>
     <w:p>
       <w:pPr>
@@ -5985,11 +6159,11 @@
       <w:pPr>
         <w:pStyle w:val="2"/>
       </w:pPr>
-      <w:bookmarkStart w:id="7" w:name="_Toc128475375"/>
+      <w:bookmarkStart w:id="8" w:name="_Toc128585625"/>
       <w:r>
         <w:t>Список тарифов</w:t>
       </w:r>
-      <w:bookmarkEnd w:id="7"/>
+      <w:bookmarkEnd w:id="8"/>
     </w:p>
     <w:p>
       <w:pPr>
@@ -6252,11 +6426,11 @@
       <w:pPr>
         <w:pStyle w:val="2"/>
       </w:pPr>
-      <w:bookmarkStart w:id="8" w:name="_Toc128475376"/>
+      <w:bookmarkStart w:id="9" w:name="_Toc128585626"/>
       <w:r>
         <w:t>Тариф</w:t>
       </w:r>
-      <w:bookmarkEnd w:id="8"/>
+      <w:bookmarkEnd w:id="9"/>
     </w:p>
     <w:p>
       <w:pPr>
@@ -6512,11 +6686,11 @@
       <w:pPr>
         <w:pStyle w:val="2"/>
       </w:pPr>
-      <w:bookmarkStart w:id="9" w:name="_Toc128475377"/>
+      <w:bookmarkStart w:id="10" w:name="_Toc128585627"/>
       <w:r>
         <w:t>Список измерений</w:t>
       </w:r>
-      <w:bookmarkEnd w:id="9"/>
+      <w:bookmarkEnd w:id="10"/>
     </w:p>
     <w:p>
       <w:pPr>
@@ -6786,11 +6960,11 @@
       <w:pPr>
         <w:pStyle w:val="2"/>
       </w:pPr>
-      <w:bookmarkStart w:id="10" w:name="_Toc128475378"/>
+      <w:bookmarkStart w:id="11" w:name="_Toc128585628"/>
       <w:r>
         <w:t>Измерение</w:t>
       </w:r>
-      <w:bookmarkEnd w:id="10"/>
+      <w:bookmarkEnd w:id="11"/>
     </w:p>
     <w:p>
       <w:pPr>
@@ -7066,12 +7240,12 @@
           <w:numId w:val="2"/>
         </w:numPr>
       </w:pPr>
-      <w:bookmarkStart w:id="11" w:name="_Toc128475379"/>
+      <w:bookmarkStart w:id="12" w:name="_Toc128585629"/>
       <w:r>
         <w:lastRenderedPageBreak/>
         <w:t>Структура базы данных</w:t>
       </w:r>
-      <w:bookmarkEnd w:id="11"/>
+      <w:bookmarkEnd w:id="12"/>
     </w:p>
     <w:p>
       <w:pPr>
@@ -7277,7 +7451,7 @@
           <w:lang w:val="en-US"/>
         </w:rPr>
       </w:pPr>
-      <w:bookmarkStart w:id="12" w:name="_Toc128475380"/>
+      <w:bookmarkStart w:id="13" w:name="_Toc128585630"/>
       <w:r>
         <w:t xml:space="preserve">Таблица </w:t>
       </w:r>
@@ -7287,7 +7461,7 @@
         </w:rPr>
         <w:t>Settings</w:t>
       </w:r>
-      <w:bookmarkEnd w:id="12"/>
+      <w:bookmarkEnd w:id="13"/>
     </w:p>
     <w:p>
       <w:pPr>
@@ -7478,7 +7652,7 @@
           <w:lang w:val="en-US"/>
         </w:rPr>
       </w:pPr>
-      <w:bookmarkStart w:id="13" w:name="_Toc128475381"/>
+      <w:bookmarkStart w:id="14" w:name="_Toc128585631"/>
       <w:r>
         <w:t xml:space="preserve">Таблица </w:t>
       </w:r>
@@ -7488,7 +7662,7 @@
         </w:rPr>
         <w:t>APIEndPoint</w:t>
       </w:r>
-      <w:bookmarkEnd w:id="13"/>
+      <w:bookmarkEnd w:id="14"/>
     </w:p>
     <w:p>
       <w:pPr>
@@ -7626,7 +7800,7 @@
           <w:lang w:val="en-US"/>
         </w:rPr>
       </w:pPr>
-      <w:bookmarkStart w:id="14" w:name="_Toc128475382"/>
+      <w:bookmarkStart w:id="15" w:name="_Toc128585632"/>
       <w:r>
         <w:t xml:space="preserve">Таблица </w:t>
       </w:r>
@@ -7636,7 +7810,7 @@
         </w:rPr>
         <w:t>Session</w:t>
       </w:r>
-      <w:bookmarkEnd w:id="14"/>
+      <w:bookmarkEnd w:id="15"/>
     </w:p>
     <w:p>
       <w:pPr>
@@ -7815,12 +7989,12 @@
           <w:numId w:val="2"/>
         </w:numPr>
       </w:pPr>
-      <w:bookmarkStart w:id="15" w:name="_Toc128475383"/>
+      <w:bookmarkStart w:id="16" w:name="_Toc128585633"/>
       <w:r>
         <w:lastRenderedPageBreak/>
         <w:t>Описание протокола взаимодействия</w:t>
       </w:r>
-      <w:bookmarkEnd w:id="15"/>
+      <w:bookmarkEnd w:id="16"/>
     </w:p>
     <w:p>
       <w:pPr>
@@ -8718,12 +8892,12 @@
       <w:pPr>
         <w:pStyle w:val="2"/>
       </w:pPr>
-      <w:bookmarkStart w:id="16" w:name="_Toc128475384"/>
+      <w:bookmarkStart w:id="17" w:name="_Toc128585634"/>
       <w:r>
         <w:lastRenderedPageBreak/>
         <w:t>Контроль сессий</w:t>
       </w:r>
-      <w:bookmarkEnd w:id="16"/>
+      <w:bookmarkEnd w:id="17"/>
     </w:p>
     <w:p>
       <w:pPr>
@@ -8737,14 +8911,14 @@
       <w:pPr>
         <w:pStyle w:val="3"/>
       </w:pPr>
-      <w:bookmarkStart w:id="17" w:name="_Toc128475385"/>
+      <w:bookmarkStart w:id="18" w:name="_Toc128585635"/>
       <w:r>
         <w:t xml:space="preserve">Функция </w:t>
       </w:r>
       <w:r>
         <w:t>sign_in</w:t>
       </w:r>
-      <w:bookmarkEnd w:id="17"/>
+      <w:bookmarkEnd w:id="18"/>
     </w:p>
     <w:p>
       <w:pPr>
@@ -9062,7 +9236,7 @@
       <w:pPr>
         <w:pStyle w:val="3"/>
       </w:pPr>
-      <w:bookmarkStart w:id="18" w:name="_Toc128475386"/>
+      <w:bookmarkStart w:id="19" w:name="_Toc128585636"/>
       <w:r>
         <w:lastRenderedPageBreak/>
         <w:t xml:space="preserve">Функция </w:t>
@@ -9070,7 +9244,7 @@
       <w:r>
         <w:t>sign_out</w:t>
       </w:r>
-      <w:bookmarkEnd w:id="18"/>
+      <w:bookmarkEnd w:id="19"/>
     </w:p>
     <w:p>
       <w:pPr>
@@ -9358,7 +9532,7 @@
       <w:pPr>
         <w:pStyle w:val="3"/>
       </w:pPr>
-      <w:bookmarkStart w:id="19" w:name="_Toc128475387"/>
+      <w:bookmarkStart w:id="20" w:name="_Toc128585637"/>
       <w:r>
         <w:lastRenderedPageBreak/>
         <w:t xml:space="preserve">Функция </w:t>
@@ -9366,7 +9540,7 @@
       <w:r>
         <w:t>register_account</w:t>
       </w:r>
-      <w:bookmarkEnd w:id="19"/>
+      <w:bookmarkEnd w:id="20"/>
     </w:p>
     <w:p>
       <w:pPr>
@@ -9672,6 +9846,7 @@
       <w:pPr>
         <w:pStyle w:val="3"/>
       </w:pPr>
+      <w:bookmarkStart w:id="21" w:name="_Toc128585638"/>
       <w:r>
         <w:lastRenderedPageBreak/>
         <w:t xml:space="preserve">Функция </w:t>
@@ -9679,19 +9854,14 @@
       <w:r>
         <w:t>update_password</w:t>
       </w:r>
-    </w:p>
-    <w:p>
-      <w:pPr>
-        <w:pStyle w:val="28"/>
-        <w:rPr>
-          <w:lang w:val="en-US"/>
-        </w:rPr>
-      </w:pPr>
-      <w:r>
-        <w:t xml:space="preserve">Позволяет </w:t>
-      </w:r>
-      <w:r>
-        <w:t>изменить пароль пользователя с указанием ключа сессии.</w:t>
+      <w:bookmarkEnd w:id="21"/>
+    </w:p>
+    <w:p>
+      <w:pPr>
+        <w:pStyle w:val="28"/>
+      </w:pPr>
+      <w:r>
+        <w:t>Позволяет изменить пароль пользователя с указанием ключа сессии.</w:t>
       </w:r>
     </w:p>
     <w:p>
@@ -9808,19 +9978,7 @@
         <w:pStyle w:val="28"/>
       </w:pPr>
       <w:r>
-        <w:t xml:space="preserve">Пример вызова функции показаны на рисунках </w:t>
-      </w:r>
-      <w:r>
-        <w:t>33</w:t>
-      </w:r>
-      <w:r>
-        <w:t xml:space="preserve"> и </w:t>
-      </w:r>
-      <w:r>
-        <w:t>34</w:t>
-      </w:r>
-      <w:r>
-        <w:t>.</w:t>
+        <w:t>Пример вызова функции показаны на рисунках 33 и 34.</w:t>
       </w:r>
     </w:p>
     <w:p>
@@ -9960,6 +10118,7 @@
       <w:pPr>
         <w:pStyle w:val="3"/>
       </w:pPr>
+      <w:bookmarkStart w:id="22" w:name="_Toc128585639"/>
       <w:r>
         <w:lastRenderedPageBreak/>
         <w:t xml:space="preserve">Функция </w:t>
@@ -9967,19 +10126,14 @@
       <w:r>
         <w:t>delete_account</w:t>
       </w:r>
-    </w:p>
-    <w:p>
-      <w:pPr>
-        <w:pStyle w:val="28"/>
-      </w:pPr>
-      <w:r>
-        <w:t>Позволяет</w:t>
-      </w:r>
-      <w:r>
-        <w:t xml:space="preserve"> удалить пользователя по ключу сессии</w:t>
-      </w:r>
-      <w:r>
-        <w:t>.</w:t>
+      <w:bookmarkEnd w:id="22"/>
+    </w:p>
+    <w:p>
+      <w:pPr>
+        <w:pStyle w:val="28"/>
+      </w:pPr>
+      <w:r>
+        <w:t>Позволяет удалить пользователя по ключу сессии.</w:t>
       </w:r>
     </w:p>
     <w:p>
@@ -10078,19 +10232,7 @@
         <w:pStyle w:val="28"/>
       </w:pPr>
       <w:r>
-        <w:t xml:space="preserve">Пример вызова функции показаны на рисунках </w:t>
-      </w:r>
-      <w:r>
-        <w:t>35</w:t>
-      </w:r>
-      <w:r>
-        <w:t xml:space="preserve"> и </w:t>
-      </w:r>
-      <w:r>
-        <w:t>36</w:t>
-      </w:r>
-      <w:r>
-        <w:t>.</w:t>
+        <w:t>Пример вызова функции показаны на рисунках 35 и 36.</w:t>
       </w:r>
     </w:p>
     <w:p>
@@ -10252,11 +10394,11 @@
       <w:pPr>
         <w:pStyle w:val="2"/>
       </w:pPr>
-      <w:bookmarkStart w:id="20" w:name="_Toc128475388"/>
+      <w:bookmarkStart w:id="23" w:name="_Toc128585640"/>
       <w:r>
         <w:t>Управление местами</w:t>
       </w:r>
-      <w:bookmarkEnd w:id="20"/>
+      <w:bookmarkEnd w:id="23"/>
     </w:p>
     <w:p>
       <w:pPr>
@@ -10270,14 +10412,14 @@
       <w:pPr>
         <w:pStyle w:val="3"/>
       </w:pPr>
-      <w:bookmarkStart w:id="21" w:name="_Toc128475389"/>
+      <w:bookmarkStart w:id="24" w:name="_Toc128585641"/>
       <w:r>
         <w:t xml:space="preserve">Функция </w:t>
       </w:r>
       <w:r>
         <w:t>add_location</w:t>
       </w:r>
-      <w:bookmarkEnd w:id="21"/>
+      <w:bookmarkEnd w:id="24"/>
     </w:p>
     <w:p>
       <w:pPr>
@@ -10578,14 +10720,14 @@
       <w:pPr>
         <w:pStyle w:val="3"/>
       </w:pPr>
-      <w:bookmarkStart w:id="22" w:name="_Toc128475390"/>
+      <w:bookmarkStart w:id="25" w:name="_Toc128585642"/>
       <w:r>
         <w:t xml:space="preserve">Функция </w:t>
       </w:r>
       <w:r>
         <w:t>get_locations</w:t>
       </w:r>
-      <w:bookmarkEnd w:id="22"/>
+      <w:bookmarkEnd w:id="25"/>
     </w:p>
     <w:p>
       <w:pPr>
@@ -10677,10 +10819,7 @@
         <w:t xml:space="preserve"> – </w:t>
       </w:r>
       <w:r>
-        <w:t>уникальный идентификатор места</w:t>
-      </w:r>
-      <w:r>
-        <w:t>.</w:t>
+        <w:t>уникальный идентификатор места.</w:t>
       </w:r>
     </w:p>
     <w:p>
@@ -10701,10 +10840,7 @@
         <w:t xml:space="preserve"> – </w:t>
       </w:r>
       <w:r>
-        <w:t>название места</w:t>
-      </w:r>
-      <w:r>
-        <w:t>.</w:t>
+        <w:t>название места.</w:t>
       </w:r>
     </w:p>
     <w:p>
@@ -10861,10 +10997,7 @@
         <w:t xml:space="preserve"> – Вызов функции </w:t>
       </w:r>
       <w:r>
-        <w:t>get_locations</w:t>
-      </w:r>
-      <w:r>
-        <w:t xml:space="preserve"> </w:t>
+        <w:t xml:space="preserve">get_locations </w:t>
       </w:r>
       <w:r>
         <w:t>с не</w:t>
@@ -10877,14 +11010,14 @@
       <w:pPr>
         <w:pStyle w:val="3"/>
       </w:pPr>
-      <w:bookmarkStart w:id="23" w:name="_Toc128475391"/>
+      <w:bookmarkStart w:id="26" w:name="_Toc128585643"/>
       <w:r>
         <w:t xml:space="preserve">Функция </w:t>
       </w:r>
       <w:r>
         <w:t>update_location</w:t>
       </w:r>
-      <w:bookmarkEnd w:id="23"/>
+      <w:bookmarkEnd w:id="26"/>
     </w:p>
     <w:p>
       <w:pPr>
@@ -11218,14 +11351,14 @@
       <w:pPr>
         <w:pStyle w:val="3"/>
       </w:pPr>
-      <w:bookmarkStart w:id="24" w:name="_Toc128475392"/>
+      <w:bookmarkStart w:id="27" w:name="_Toc128585644"/>
       <w:r>
         <w:t xml:space="preserve">Функция </w:t>
       </w:r>
       <w:r>
         <w:t>delete_location</w:t>
       </w:r>
-      <w:bookmarkEnd w:id="24"/>
+      <w:bookmarkEnd w:id="27"/>
     </w:p>
     <w:p>
       <w:pPr>
@@ -11535,11 +11668,11 @@
       <w:pPr>
         <w:pStyle w:val="2"/>
       </w:pPr>
-      <w:bookmarkStart w:id="25" w:name="_Toc128475393"/>
+      <w:bookmarkStart w:id="28" w:name="_Toc128585645"/>
       <w:r>
         <w:t>Управление счетчиками</w:t>
       </w:r>
-      <w:bookmarkEnd w:id="25"/>
+      <w:bookmarkEnd w:id="28"/>
     </w:p>
     <w:p>
       <w:pPr>
@@ -11553,7 +11686,7 @@
       <w:pPr>
         <w:pStyle w:val="3"/>
       </w:pPr>
-      <w:bookmarkStart w:id="26" w:name="_Toc128475398"/>
+      <w:bookmarkStart w:id="29" w:name="_Toc128585646"/>
       <w:r>
         <w:t xml:space="preserve">Функция </w:t>
       </w:r>
@@ -11563,6 +11696,7 @@
       <w:r>
         <w:t>counter</w:t>
       </w:r>
+      <w:bookmarkEnd w:id="29"/>
     </w:p>
     <w:p>
       <w:pPr>
@@ -11960,18 +12094,17 @@
       <w:pPr>
         <w:pStyle w:val="3"/>
       </w:pPr>
+      <w:bookmarkStart w:id="30" w:name="_Toc128585647"/>
       <w:r>
         <w:t xml:space="preserve">Функция </w:t>
       </w:r>
       <w:r>
-        <w:t>get_</w:t>
-      </w:r>
-      <w:r>
-        <w:t>counter</w:t>
+        <w:t>get_counter</w:t>
       </w:r>
       <w:r>
         <w:t>s</w:t>
       </w:r>
+      <w:bookmarkEnd w:id="30"/>
     </w:p>
     <w:p>
       <w:pPr>
@@ -12150,13 +12283,7 @@
         <w:t xml:space="preserve"> – </w:t>
       </w:r>
       <w:r>
-        <w:t xml:space="preserve">название </w:t>
-      </w:r>
-      <w:r>
-        <w:t>счетчика</w:t>
-      </w:r>
-      <w:r>
-        <w:t>.</w:t>
+        <w:t>название счетчика.</w:t>
       </w:r>
     </w:p>
     <w:p>
@@ -12368,6 +12495,7 @@
       <w:pPr>
         <w:pStyle w:val="3"/>
       </w:pPr>
+      <w:bookmarkStart w:id="31" w:name="_Toc128585648"/>
       <w:r>
         <w:lastRenderedPageBreak/>
         <w:t xml:space="preserve">Функция </w:t>
@@ -12378,6 +12506,7 @@
       <w:r>
         <w:t>counter</w:t>
       </w:r>
+      <w:bookmarkEnd w:id="31"/>
     </w:p>
     <w:p>
       <w:pPr>
@@ -12425,10 +12554,7 @@
         <w:t xml:space="preserve"> – </w:t>
       </w:r>
       <w:r>
-        <w:t xml:space="preserve">идентификатор </w:t>
-      </w:r>
-      <w:r>
-        <w:t>счетчика</w:t>
+        <w:t>идентификатор счетчика</w:t>
       </w:r>
       <w:r>
         <w:rPr>
@@ -12512,10 +12638,7 @@
         <w:t xml:space="preserve"> – </w:t>
       </w:r>
       <w:r>
-        <w:t>идентификатор места</w:t>
-      </w:r>
-      <w:r>
-        <w:t>, к которому будет привязан счетчик</w:t>
+        <w:t>идентификатор места, к которому будет привязан счетчик</w:t>
       </w:r>
       <w:r>
         <w:t>.</w:t>
@@ -12569,16 +12692,7 @@
         <w:t xml:space="preserve"> – </w:t>
       </w:r>
       <w:r>
-        <w:t>новые</w:t>
-      </w:r>
-      <w:r>
-        <w:t xml:space="preserve"> </w:t>
-      </w:r>
-      <w:r>
-        <w:t>единицы измерения</w:t>
-      </w:r>
-      <w:r>
-        <w:t xml:space="preserve"> счетчика</w:t>
+        <w:t>новые единицы измерения счетчика</w:t>
       </w:r>
       <w:r>
         <w:t>.</w:t>
@@ -12804,6 +12918,7 @@
       <w:pPr>
         <w:pStyle w:val="3"/>
       </w:pPr>
+      <w:bookmarkStart w:id="32" w:name="_Toc128585649"/>
       <w:r>
         <w:t xml:space="preserve">Функция </w:t>
       </w:r>
@@ -12813,6 +12928,7 @@
       <w:r>
         <w:t>counter</w:t>
       </w:r>
+      <w:bookmarkEnd w:id="32"/>
     </w:p>
     <w:p>
       <w:pPr>
@@ -13122,13 +13238,14 @@
       <w:pPr>
         <w:pStyle w:val="2"/>
       </w:pPr>
+      <w:bookmarkStart w:id="33" w:name="_Toc128585650"/>
       <w:r>
         <w:t xml:space="preserve">Управление </w:t>
       </w:r>
       <w:r>
         <w:t>тарифами</w:t>
       </w:r>
-      <w:bookmarkEnd w:id="26"/>
+      <w:bookmarkEnd w:id="33"/>
     </w:p>
     <w:p>
       <w:pPr>
@@ -13148,6 +13265,7 @@
       <w:pPr>
         <w:pStyle w:val="3"/>
       </w:pPr>
+      <w:bookmarkStart w:id="34" w:name="_Toc128585651"/>
       <w:r>
         <w:t xml:space="preserve">Функция </w:t>
       </w:r>
@@ -13157,6 +13275,7 @@
       <w:r>
         <w:t>rate</w:t>
       </w:r>
+      <w:bookmarkEnd w:id="34"/>
     </w:p>
     <w:p>
       <w:pPr>
@@ -13523,6 +13642,7 @@
       <w:pPr>
         <w:pStyle w:val="3"/>
       </w:pPr>
+      <w:bookmarkStart w:id="35" w:name="_Toc128585652"/>
       <w:r>
         <w:t xml:space="preserve">Функция </w:t>
       </w:r>
@@ -13535,6 +13655,7 @@
       <w:r>
         <w:t>s</w:t>
       </w:r>
+      <w:bookmarkEnd w:id="35"/>
     </w:p>
     <w:p>
       <w:pPr>
@@ -13927,6 +14048,7 @@
       <w:pPr>
         <w:pStyle w:val="3"/>
       </w:pPr>
+      <w:bookmarkStart w:id="36" w:name="_Toc128585653"/>
       <w:r>
         <w:t xml:space="preserve">Функция </w:t>
       </w:r>
@@ -13936,6 +14058,7 @@
       <w:r>
         <w:t>rate</w:t>
       </w:r>
+      <w:bookmarkEnd w:id="36"/>
     </w:p>
     <w:p>
       <w:pPr>
@@ -14226,6 +14349,7 @@
       <w:pPr>
         <w:pStyle w:val="3"/>
       </w:pPr>
+      <w:bookmarkStart w:id="37" w:name="_Toc128585654"/>
       <w:r>
         <w:t xml:space="preserve">Функция </w:t>
       </w:r>
@@ -14235,6 +14359,7 @@
       <w:r>
         <w:t>rate</w:t>
       </w:r>
+      <w:bookmarkEnd w:id="37"/>
     </w:p>
     <w:p>
       <w:pPr>
@@ -14309,10 +14434,7 @@
         <w:t xml:space="preserve"> – </w:t>
       </w:r>
       <w:r>
-        <w:t xml:space="preserve">идентификатор </w:t>
-      </w:r>
-      <w:r>
-        <w:t>тарифа</w:t>
+        <w:t>идентификатор тарифа</w:t>
       </w:r>
       <w:r>
         <w:rPr>
@@ -14569,14 +14691,14 @@
       <w:pPr>
         <w:pStyle w:val="2"/>
       </w:pPr>
-      <w:bookmarkStart w:id="27" w:name="_Toc128475403"/>
+      <w:bookmarkStart w:id="38" w:name="_Toc128585655"/>
       <w:r>
         <w:t xml:space="preserve">Управление </w:t>
       </w:r>
       <w:r>
         <w:t>измерениями</w:t>
       </w:r>
-      <w:bookmarkEnd w:id="27"/>
+      <w:bookmarkEnd w:id="38"/>
     </w:p>
     <w:p>
       <w:pPr>
@@ -14596,6 +14718,7 @@
       <w:pPr>
         <w:pStyle w:val="3"/>
       </w:pPr>
+      <w:bookmarkStart w:id="39" w:name="_Toc128585656"/>
       <w:r>
         <w:t xml:space="preserve">Функция </w:t>
       </w:r>
@@ -14605,6 +14728,7 @@
       <w:r>
         <w:t>measurement</w:t>
       </w:r>
+      <w:bookmarkEnd w:id="39"/>
     </w:p>
     <w:p>
       <w:pPr>
@@ -14968,6 +15092,7 @@
       <w:pPr>
         <w:pStyle w:val="3"/>
       </w:pPr>
+      <w:bookmarkStart w:id="40" w:name="_Toc128585657"/>
       <w:r>
         <w:lastRenderedPageBreak/>
         <w:t xml:space="preserve">Функция </w:t>
@@ -14981,6 +15106,7 @@
       <w:r>
         <w:t>s</w:t>
       </w:r>
+      <w:bookmarkEnd w:id="40"/>
     </w:p>
     <w:p>
       <w:pPr>
@@ -15359,6 +15485,7 @@
       <w:pPr>
         <w:pStyle w:val="3"/>
       </w:pPr>
+      <w:bookmarkStart w:id="41" w:name="_Toc128585658"/>
       <w:r>
         <w:t xml:space="preserve">Функция </w:t>
       </w:r>
@@ -15368,6 +15495,7 @@
       <w:r>
         <w:t>measurement</w:t>
       </w:r>
+      <w:bookmarkEnd w:id="41"/>
     </w:p>
     <w:p>
       <w:pPr>
@@ -15657,6 +15785,7 @@
       <w:pPr>
         <w:pStyle w:val="3"/>
       </w:pPr>
+      <w:bookmarkStart w:id="42" w:name="_Toc128585659"/>
       <w:r>
         <w:t xml:space="preserve">Функция </w:t>
       </w:r>
@@ -15666,6 +15795,7 @@
       <w:r>
         <w:t>measurement</w:t>
       </w:r>
+      <w:bookmarkEnd w:id="42"/>
     </w:p>
     <w:p>
       <w:pPr>
@@ -15741,10 +15871,7 @@
         <w:t xml:space="preserve"> – </w:t>
       </w:r>
       <w:r>
-        <w:t xml:space="preserve">идентификатор </w:t>
-      </w:r>
-      <w:r>
-        <w:t>измерения</w:t>
+        <w:t>идентификатор измерения</w:t>
       </w:r>
       <w:r>
         <w:rPr>
@@ -15994,19 +16121,17 @@
       <w:r>
         <w:br w:type="page"/>
       </w:r>
-      <w:bookmarkStart w:id="28" w:name="_GoBack"/>
-      <w:bookmarkEnd w:id="28"/>
     </w:p>
     <w:p>
       <w:pPr>
         <w:pStyle w:val="1"/>
       </w:pPr>
-      <w:bookmarkStart w:id="29" w:name="_Toc128475408"/>
+      <w:bookmarkStart w:id="43" w:name="_Toc128585660"/>
       <w:r>
         <w:lastRenderedPageBreak/>
         <w:t>Работа приложения</w:t>
       </w:r>
-      <w:bookmarkEnd w:id="29"/>
+      <w:bookmarkEnd w:id="43"/>
     </w:p>
     <w:p>
       <w:pPr>
@@ -16232,7 +16357,7 @@
             <w:sz w:val="24"/>
             <w:szCs w:val="24"/>
           </w:rPr>
-          <w:t>38</w:t>
+          <w:t>2</w:t>
         </w:r>
         <w:r>
           <w:rPr>
@@ -19516,7 +19641,7 @@
 </file>
 
 <file path=customXml/itemProps1.xml><?xml version="1.0" encoding="utf-8"?>
-<ds:datastoreItem xmlns:ds="http://schemas.openxmlformats.org/officeDocument/2006/customXml" ds:itemID="{5F8F58DE-9B03-4164-B454-AB86F0DDD441}">
+<ds:datastoreItem xmlns:ds="http://schemas.openxmlformats.org/officeDocument/2006/customXml" ds:itemID="{92761A47-3AA6-4AF4-BA22-9EC793E7FAB9}">
   <ds:schemaRefs>
     <ds:schemaRef ds:uri="http://schemas.openxmlformats.org/officeDocument/2006/bibliography"/>
   </ds:schemaRefs>

</xml_diff>

<commit_message>
02.03.2023 add counters activity
</commit_message>
<xml_diff>
--- a/Лукьянов_Отчет.docx
+++ b/Лукьянов_Отчет.docx
@@ -1,6 +1,6 @@
 
 <file path=word/document.xml><?xml version="1.0" encoding="utf-8"?>
-<w:document xmlns:wpc="http://schemas.microsoft.com/office/word/2010/wordprocessingCanvas" xmlns:cx="http://schemas.microsoft.com/office/drawing/2014/chartex" xmlns:mc="http://schemas.openxmlformats.org/markup-compatibility/2006" xmlns:o="urn:schemas-microsoft-com:office:office" xmlns:r="http://schemas.openxmlformats.org/officeDocument/2006/relationships" xmlns:m="http://schemas.openxmlformats.org/officeDocument/2006/math" xmlns:v="urn:schemas-microsoft-com:vml" xmlns:wp14="http://schemas.microsoft.com/office/word/2010/wordprocessingDrawing" xmlns:wp="http://schemas.openxmlformats.org/drawingml/2006/wordprocessingDrawing" xmlns:w10="urn:schemas-microsoft-com:office:word" xmlns:w="http://schemas.openxmlformats.org/wordprocessingml/2006/main" xmlns:w14="http://schemas.microsoft.com/office/word/2010/wordml" xmlns:w15="http://schemas.microsoft.com/office/word/2012/wordml" xmlns:w16se="http://schemas.microsoft.com/office/word/2015/wordml/symex" xmlns:wpg="http://schemas.microsoft.com/office/word/2010/wordprocessingGroup" xmlns:wpi="http://schemas.microsoft.com/office/word/2010/wordprocessingInk" xmlns:wne="http://schemas.microsoft.com/office/word/2006/wordml" xmlns:wps="http://schemas.microsoft.com/office/word/2010/wordprocessingShape" mc:Ignorable="w14 w15 w16se wp14">
+<w:document xmlns:wpc="http://schemas.microsoft.com/office/word/2010/wordprocessingCanvas" xmlns:cx="http://schemas.microsoft.com/office/drawing/2014/chartex" xmlns:cx1="http://schemas.microsoft.com/office/drawing/2015/9/8/chartex" xmlns:cx2="http://schemas.microsoft.com/office/drawing/2015/10/21/chartex" xmlns:cx3="http://schemas.microsoft.com/office/drawing/2016/5/9/chartex" xmlns:cx4="http://schemas.microsoft.com/office/drawing/2016/5/10/chartex" xmlns:cx5="http://schemas.microsoft.com/office/drawing/2016/5/11/chartex" xmlns:cx6="http://schemas.microsoft.com/office/drawing/2016/5/12/chartex" xmlns:cx7="http://schemas.microsoft.com/office/drawing/2016/5/13/chartex" xmlns:cx8="http://schemas.microsoft.com/office/drawing/2016/5/14/chartex" xmlns:mc="http://schemas.openxmlformats.org/markup-compatibility/2006" xmlns:aink="http://schemas.microsoft.com/office/drawing/2016/ink" xmlns:am3d="http://schemas.microsoft.com/office/drawing/2017/model3d" xmlns:o="urn:schemas-microsoft-com:office:office" xmlns:r="http://schemas.openxmlformats.org/officeDocument/2006/relationships" xmlns:m="http://schemas.openxmlformats.org/officeDocument/2006/math" xmlns:v="urn:schemas-microsoft-com:vml" xmlns:wp14="http://schemas.microsoft.com/office/word/2010/wordprocessingDrawing" xmlns:wp="http://schemas.openxmlformats.org/drawingml/2006/wordprocessingDrawing" xmlns:w10="urn:schemas-microsoft-com:office:word" xmlns:w="http://schemas.openxmlformats.org/wordprocessingml/2006/main" xmlns:w14="http://schemas.microsoft.com/office/word/2010/wordml" xmlns:w15="http://schemas.microsoft.com/office/word/2012/wordml" xmlns:w16cid="http://schemas.microsoft.com/office/word/2016/wordml/cid" xmlns:w16se="http://schemas.microsoft.com/office/word/2015/wordml/symex" xmlns:wpg="http://schemas.microsoft.com/office/word/2010/wordprocessingGroup" xmlns:wpi="http://schemas.microsoft.com/office/word/2010/wordprocessingInk" xmlns:wne="http://schemas.microsoft.com/office/word/2006/wordml" xmlns:wps="http://schemas.microsoft.com/office/word/2010/wordprocessingShape" mc:Ignorable="w14 w15 w16se w16cid wp14">
   <w:body>
     <w:p>
       <w:pPr>
@@ -510,8 +510,6 @@
         </w:rPr>
       </w:sdtEndPr>
       <w:sdtContent>
-        <w:bookmarkStart w:id="0" w:name="_GoBack" w:displacedByCustomXml="prev"/>
-        <w:bookmarkEnd w:id="0" w:displacedByCustomXml="prev"/>
         <w:p>
           <w:pPr>
             <w:pStyle w:val="af1"/>
@@ -4300,12 +4298,12 @@
         </w:rPr>
         <w:br w:type="page"/>
       </w:r>
-      <w:bookmarkStart w:id="1" w:name="_Toc128585618"/>
+      <w:bookmarkStart w:id="0" w:name="_Toc128585618"/>
       <w:r>
         <w:lastRenderedPageBreak/>
         <w:t>Интерфейс пользователя</w:t>
       </w:r>
-      <w:bookmarkEnd w:id="1"/>
+      <w:bookmarkEnd w:id="0"/>
     </w:p>
     <w:p>
       <w:pPr>
@@ -4340,8 +4338,21 @@
         </w:numPr>
         <w:jc w:val="both"/>
       </w:pPr>
-      <w:r>
-        <w:t>Authorization (авторизация) – стартовая Activity, которая служит для ввода данных учетной записи пользователя;</w:t>
+      <w:proofErr w:type="spellStart"/>
+      <w:r>
+        <w:t>Authorization</w:t>
+      </w:r>
+      <w:proofErr w:type="spellEnd"/>
+      <w:r>
+        <w:t xml:space="preserve"> (авторизация) – стартовая </w:t>
+      </w:r>
+      <w:proofErr w:type="spellStart"/>
+      <w:r>
+        <w:t>Activity</w:t>
+      </w:r>
+      <w:proofErr w:type="spellEnd"/>
+      <w:r>
+        <w:t>, которая служит для ввода данных учетной записи пользователя;</w:t>
       </w:r>
     </w:p>
     <w:p>
@@ -4353,18 +4364,22 @@
         </w:numPr>
         <w:jc w:val="both"/>
       </w:pPr>
+      <w:proofErr w:type="spellStart"/>
       <w:r>
         <w:t>Registration</w:t>
       </w:r>
+      <w:proofErr w:type="spellEnd"/>
       <w:r>
         <w:t xml:space="preserve"> </w:t>
       </w:r>
       <w:r>
         <w:t xml:space="preserve">(регистрация) – можно запустить из </w:t>
       </w:r>
+      <w:proofErr w:type="spellStart"/>
       <w:r>
         <w:t>Activity</w:t>
       </w:r>
+      <w:proofErr w:type="spellEnd"/>
       <w:r>
         <w:t xml:space="preserve"> </w:t>
       </w:r>
@@ -4471,7 +4486,15 @@
         <w:t>места</w:t>
       </w:r>
       <w:r>
-        <w:t xml:space="preserve"> из списк, служит для отображения данных одно</w:t>
+        <w:t xml:space="preserve"> из </w:t>
+      </w:r>
+      <w:proofErr w:type="spellStart"/>
+      <w:r>
+        <w:t>списк</w:t>
+      </w:r>
+      <w:proofErr w:type="spellEnd"/>
+      <w:r>
+        <w:t>, служит для отображения данных одно</w:t>
       </w:r>
       <w:r>
         <w:t>го</w:t>
@@ -4622,11 +4645,11 @@
       <w:pPr>
         <w:pStyle w:val="2"/>
       </w:pPr>
-      <w:bookmarkStart w:id="2" w:name="_Toc128585619"/>
+      <w:bookmarkStart w:id="1" w:name="_Toc128585619"/>
       <w:r>
         <w:t>Авторизация пользователя</w:t>
       </w:r>
-      <w:bookmarkEnd w:id="2"/>
+      <w:bookmarkEnd w:id="1"/>
     </w:p>
     <w:p>
       <w:pPr>
@@ -4814,18 +4837,34 @@
         <w:jc w:val="both"/>
       </w:pPr>
       <w:r>
-        <w:t>На экране присутствуют компоненты EditText для ввода имени пользователя и пароля, компонент CheckBox для возможности сохранения данных учетной записи в локальной базе данных SQLite3 и кнопки входа и регистрации.</w:t>
+        <w:t xml:space="preserve">На экране присутствуют компоненты </w:t>
+      </w:r>
+      <w:proofErr w:type="spellStart"/>
+      <w:r>
+        <w:t>EditText</w:t>
+      </w:r>
+      <w:proofErr w:type="spellEnd"/>
+      <w:r>
+        <w:t xml:space="preserve"> для ввода имени пользователя и пароля, компонент </w:t>
+      </w:r>
+      <w:proofErr w:type="spellStart"/>
+      <w:r>
+        <w:t>CheckBox</w:t>
+      </w:r>
+      <w:proofErr w:type="spellEnd"/>
+      <w:r>
+        <w:t xml:space="preserve"> для возможности сохранения данных учетной записи в локальной базе данных SQLite3 и кнопки входа и регистрации.</w:t>
       </w:r>
     </w:p>
     <w:p>
       <w:pPr>
         <w:pStyle w:val="2"/>
       </w:pPr>
-      <w:bookmarkStart w:id="3" w:name="_Toc128585620"/>
+      <w:bookmarkStart w:id="2" w:name="_Toc128585620"/>
       <w:r>
         <w:t>Регистрация нового пользователя</w:t>
       </w:r>
-      <w:bookmarkEnd w:id="3"/>
+      <w:bookmarkEnd w:id="2"/>
     </w:p>
     <w:p>
       <w:pPr>
@@ -5072,12 +5111,14 @@
       <w:r>
         <w:t xml:space="preserve">На экране присутствуют компоненты </w:t>
       </w:r>
+      <w:proofErr w:type="spellStart"/>
       <w:r>
         <w:rPr>
           <w:lang w:val="en-US"/>
         </w:rPr>
         <w:t>EditText</w:t>
       </w:r>
+      <w:proofErr w:type="spellEnd"/>
       <w:r>
         <w:t xml:space="preserve"> </w:t>
       </w:r>
@@ -5089,14 +5130,14 @@
       <w:pPr>
         <w:pStyle w:val="2"/>
       </w:pPr>
-      <w:bookmarkStart w:id="4" w:name="_Toc128585621"/>
+      <w:bookmarkStart w:id="3" w:name="_Toc128585621"/>
       <w:r>
         <w:t xml:space="preserve">Список </w:t>
       </w:r>
       <w:r>
         <w:t>мест</w:t>
       </w:r>
-      <w:bookmarkEnd w:id="4"/>
+      <w:bookmarkEnd w:id="3"/>
     </w:p>
     <w:p>
       <w:pPr>
@@ -5325,12 +5366,14 @@
       <w:r>
         <w:t xml:space="preserve">На экране присутствуют компонент </w:t>
       </w:r>
+      <w:proofErr w:type="spellStart"/>
       <w:r>
         <w:rPr>
           <w:lang w:val="en-US"/>
         </w:rPr>
         <w:t>ListView</w:t>
       </w:r>
+      <w:proofErr w:type="spellEnd"/>
       <w:r>
         <w:t xml:space="preserve"> </w:t>
       </w:r>
@@ -5360,11 +5403,11 @@
       <w:pPr>
         <w:pStyle w:val="2"/>
       </w:pPr>
-      <w:bookmarkStart w:id="5" w:name="_Toc128585622"/>
+      <w:bookmarkStart w:id="4" w:name="_Toc128585622"/>
       <w:r>
         <w:t>Место</w:t>
       </w:r>
-      <w:bookmarkEnd w:id="5"/>
+      <w:bookmarkEnd w:id="4"/>
     </w:p>
     <w:p>
       <w:pPr>
@@ -5603,12 +5646,14 @@
         <w:lastRenderedPageBreak/>
         <w:t xml:space="preserve">На экране присутствуют компоненты </w:t>
       </w:r>
+      <w:proofErr w:type="spellStart"/>
       <w:r>
         <w:rPr>
           <w:lang w:val="en-US"/>
         </w:rPr>
         <w:t>EditText</w:t>
       </w:r>
+      <w:proofErr w:type="spellEnd"/>
       <w:r>
         <w:t xml:space="preserve"> </w:t>
       </w:r>
@@ -5638,11 +5683,11 @@
       <w:pPr>
         <w:pStyle w:val="2"/>
       </w:pPr>
-      <w:bookmarkStart w:id="6" w:name="_Toc128585623"/>
+      <w:bookmarkStart w:id="5" w:name="_Toc128585623"/>
       <w:r>
         <w:t>Список счетчиков</w:t>
       </w:r>
-      <w:bookmarkEnd w:id="6"/>
+      <w:bookmarkEnd w:id="5"/>
     </w:p>
     <w:p>
       <w:pPr>
@@ -5867,12 +5912,14 @@
       <w:r>
         <w:t xml:space="preserve">На экране присутствуют компонент </w:t>
       </w:r>
+      <w:proofErr w:type="spellStart"/>
       <w:r>
         <w:rPr>
           <w:lang w:val="en-US"/>
         </w:rPr>
         <w:t>ListView</w:t>
       </w:r>
+      <w:proofErr w:type="spellEnd"/>
       <w:r>
         <w:t xml:space="preserve"> </w:t>
       </w:r>
@@ -5905,11 +5952,11 @@
       <w:pPr>
         <w:pStyle w:val="2"/>
       </w:pPr>
-      <w:bookmarkStart w:id="7" w:name="_Toc128585624"/>
+      <w:bookmarkStart w:id="6" w:name="_Toc128585624"/>
       <w:r>
         <w:t>Счетчик</w:t>
       </w:r>
-      <w:bookmarkEnd w:id="7"/>
+      <w:bookmarkEnd w:id="6"/>
     </w:p>
     <w:p>
       <w:pPr>
@@ -6159,11 +6206,11 @@
       <w:pPr>
         <w:pStyle w:val="2"/>
       </w:pPr>
-      <w:bookmarkStart w:id="8" w:name="_Toc128585625"/>
+      <w:bookmarkStart w:id="7" w:name="_Toc128585625"/>
       <w:r>
         <w:t>Список тарифов</w:t>
       </w:r>
-      <w:bookmarkEnd w:id="8"/>
+      <w:bookmarkEnd w:id="7"/>
     </w:p>
     <w:p>
       <w:pPr>
@@ -6388,12 +6435,14 @@
       <w:r>
         <w:t xml:space="preserve">На экране присутствуют компонент </w:t>
       </w:r>
+      <w:proofErr w:type="spellStart"/>
       <w:r>
         <w:rPr>
           <w:lang w:val="en-US"/>
         </w:rPr>
         <w:t>ListView</w:t>
       </w:r>
+      <w:proofErr w:type="spellEnd"/>
       <w:r>
         <w:t xml:space="preserve"> </w:t>
       </w:r>
@@ -6426,11 +6475,11 @@
       <w:pPr>
         <w:pStyle w:val="2"/>
       </w:pPr>
-      <w:bookmarkStart w:id="9" w:name="_Toc128585626"/>
+      <w:bookmarkStart w:id="8" w:name="_Toc128585626"/>
       <w:r>
         <w:t>Тариф</w:t>
       </w:r>
-      <w:bookmarkEnd w:id="9"/>
+      <w:bookmarkEnd w:id="8"/>
     </w:p>
     <w:p>
       <w:pPr>
@@ -6686,11 +6735,11 @@
       <w:pPr>
         <w:pStyle w:val="2"/>
       </w:pPr>
-      <w:bookmarkStart w:id="10" w:name="_Toc128585627"/>
+      <w:bookmarkStart w:id="9" w:name="_Toc128585627"/>
       <w:r>
         <w:t>Список измерений</w:t>
       </w:r>
-      <w:bookmarkEnd w:id="10"/>
+      <w:bookmarkEnd w:id="9"/>
     </w:p>
     <w:p>
       <w:pPr>
@@ -6919,12 +6968,14 @@
         <w:lastRenderedPageBreak/>
         <w:t xml:space="preserve">На экране присутствуют компонент </w:t>
       </w:r>
+      <w:proofErr w:type="spellStart"/>
       <w:r>
         <w:rPr>
           <w:lang w:val="en-US"/>
         </w:rPr>
         <w:t>ListView</w:t>
       </w:r>
+      <w:proofErr w:type="spellEnd"/>
       <w:r>
         <w:t xml:space="preserve"> </w:t>
       </w:r>
@@ -6960,11 +7011,11 @@
       <w:pPr>
         <w:pStyle w:val="2"/>
       </w:pPr>
-      <w:bookmarkStart w:id="11" w:name="_Toc128585628"/>
+      <w:bookmarkStart w:id="10" w:name="_Toc128585628"/>
       <w:r>
         <w:t>Измерение</w:t>
       </w:r>
-      <w:bookmarkEnd w:id="11"/>
+      <w:bookmarkEnd w:id="10"/>
     </w:p>
     <w:p>
       <w:pPr>
@@ -7240,12 +7291,12 @@
           <w:numId w:val="2"/>
         </w:numPr>
       </w:pPr>
-      <w:bookmarkStart w:id="12" w:name="_Toc128585629"/>
+      <w:bookmarkStart w:id="11" w:name="_Toc128585629"/>
       <w:r>
         <w:lastRenderedPageBreak/>
         <w:t>Структура базы данных</w:t>
       </w:r>
-      <w:bookmarkEnd w:id="12"/>
+      <w:bookmarkEnd w:id="11"/>
     </w:p>
     <w:p>
       <w:pPr>
@@ -7320,12 +7371,14 @@
           <w:numId w:val="5"/>
         </w:numPr>
       </w:pPr>
+      <w:proofErr w:type="spellStart"/>
       <w:r>
         <w:rPr>
           <w:lang w:val="en-US"/>
         </w:rPr>
         <w:t>APIEndPoint</w:t>
       </w:r>
+      <w:proofErr w:type="spellEnd"/>
       <w:r>
         <w:rPr>
           <w:lang w:val="en-US"/>
@@ -7451,7 +7504,7 @@
           <w:lang w:val="en-US"/>
         </w:rPr>
       </w:pPr>
-      <w:bookmarkStart w:id="13" w:name="_Toc128585630"/>
+      <w:bookmarkStart w:id="12" w:name="_Toc128585630"/>
       <w:r>
         <w:t xml:space="preserve">Таблица </w:t>
       </w:r>
@@ -7461,7 +7514,7 @@
         </w:rPr>
         <w:t>Settings</w:t>
       </w:r>
-      <w:bookmarkEnd w:id="13"/>
+      <w:bookmarkEnd w:id="12"/>
     </w:p>
     <w:p>
       <w:pPr>
@@ -7652,17 +7705,19 @@
           <w:lang w:val="en-US"/>
         </w:rPr>
       </w:pPr>
-      <w:bookmarkStart w:id="14" w:name="_Toc128585631"/>
+      <w:bookmarkStart w:id="13" w:name="_Toc128585631"/>
       <w:r>
         <w:t xml:space="preserve">Таблица </w:t>
       </w:r>
+      <w:proofErr w:type="spellStart"/>
       <w:r>
         <w:rPr>
           <w:lang w:val="en-US"/>
         </w:rPr>
         <w:t>APIEndPoint</w:t>
       </w:r>
-      <w:bookmarkEnd w:id="14"/>
+      <w:bookmarkEnd w:id="13"/>
+      <w:proofErr w:type="spellEnd"/>
     </w:p>
     <w:p>
       <w:pPr>
@@ -7670,7 +7725,15 @@
         <w:jc w:val="both"/>
       </w:pPr>
       <w:r>
-        <w:t xml:space="preserve">Содержит сведения о сохраненной конечной точке приложения. Таблица состоит из </w:t>
+        <w:t xml:space="preserve">Содержит сведения </w:t>
+      </w:r>
+      <w:proofErr w:type="gramStart"/>
+      <w:r>
+        <w:t>о сохраненной конечной точке</w:t>
+      </w:r>
+      <w:proofErr w:type="gramEnd"/>
+      <w:r>
+        <w:t xml:space="preserve"> приложения. Таблица состоит из </w:t>
       </w:r>
       <w:r>
         <w:t>1</w:t>
@@ -7786,12 +7849,14 @@
       <w:r>
         <w:t xml:space="preserve">Описание столбцов таблицы </w:t>
       </w:r>
+      <w:proofErr w:type="spellStart"/>
       <w:r>
         <w:rPr>
           <w:lang w:val="en-US"/>
         </w:rPr>
         <w:t>APIEndPoint</w:t>
       </w:r>
+      <w:proofErr w:type="spellEnd"/>
     </w:p>
     <w:p>
       <w:pPr>
@@ -7800,7 +7865,7 @@
           <w:lang w:val="en-US"/>
         </w:rPr>
       </w:pPr>
-      <w:bookmarkStart w:id="15" w:name="_Toc128585632"/>
+      <w:bookmarkStart w:id="14" w:name="_Toc128585632"/>
       <w:r>
         <w:t xml:space="preserve">Таблица </w:t>
       </w:r>
@@ -7810,7 +7875,7 @@
         </w:rPr>
         <w:t>Session</w:t>
       </w:r>
-      <w:bookmarkEnd w:id="15"/>
+      <w:bookmarkEnd w:id="14"/>
     </w:p>
     <w:p>
       <w:pPr>
@@ -7847,12 +7912,14 @@
           <w:numId w:val="14"/>
         </w:numPr>
       </w:pPr>
+      <w:proofErr w:type="spellStart"/>
       <w:r>
         <w:rPr>
           <w:lang w:val="en-US"/>
         </w:rPr>
         <w:t>sessionkey</w:t>
       </w:r>
+      <w:proofErr w:type="spellEnd"/>
       <w:r>
         <w:t xml:space="preserve"> – </w:t>
       </w:r>
@@ -7989,19 +8056,35 @@
           <w:numId w:val="2"/>
         </w:numPr>
       </w:pPr>
-      <w:bookmarkStart w:id="16" w:name="_Toc128585633"/>
+      <w:bookmarkStart w:id="15" w:name="_Toc128585633"/>
       <w:r>
         <w:lastRenderedPageBreak/>
         <w:t>Описание протокола взаимодействия</w:t>
       </w:r>
-      <w:bookmarkEnd w:id="16"/>
-    </w:p>
-    <w:p>
-      <w:pPr>
-        <w:pStyle w:val="28"/>
-      </w:pPr>
-      <w:r>
-        <w:t>Для взаимодействия с базой данных мобильное приложение использует API на основе хранимых процедур СУБД Postgres и сервера PostgREST, который организует вызов процедур по протоколу HTTP и обмен данными в формате JSON.</w:t>
+      <w:bookmarkEnd w:id="15"/>
+    </w:p>
+    <w:p>
+      <w:pPr>
+        <w:pStyle w:val="28"/>
+      </w:pPr>
+      <w:r>
+        <w:t xml:space="preserve">Для взаимодействия с базой данных мобильное приложение использует API на основе хранимых процедур СУБД </w:t>
+      </w:r>
+      <w:proofErr w:type="spellStart"/>
+      <w:r>
+        <w:t>Postgres</w:t>
+      </w:r>
+      <w:proofErr w:type="spellEnd"/>
+      <w:r>
+        <w:t xml:space="preserve"> и сервера </w:t>
+      </w:r>
+      <w:proofErr w:type="spellStart"/>
+      <w:r>
+        <w:t>PostgREST</w:t>
+      </w:r>
+      <w:proofErr w:type="spellEnd"/>
+      <w:r>
+        <w:t>, который организует вызов процедур по протоколу HTTP и обмен данными в формате JSON.</w:t>
       </w:r>
     </w:p>
     <w:p>
@@ -8101,6 +8184,7 @@
           <w:numId w:val="9"/>
         </w:numPr>
       </w:pPr>
+      <w:proofErr w:type="spellStart"/>
       <w:r>
         <w:rPr>
           <w:lang w:val="en-US"/>
@@ -8119,6 +8203,7 @@
         </w:rPr>
         <w:t>account</w:t>
       </w:r>
+      <w:proofErr w:type="spellEnd"/>
       <w:r>
         <w:t xml:space="preserve"> </w:t>
       </w:r>
@@ -8176,11 +8261,19 @@
           <w:numId w:val="9"/>
         </w:numPr>
       </w:pPr>
-      <w:r>
-        <w:rPr>
-          <w:lang w:val="en-US"/>
-        </w:rPr>
-        <w:t xml:space="preserve">delete_account – </w:t>
+      <w:proofErr w:type="spellStart"/>
+      <w:r>
+        <w:rPr>
+          <w:lang w:val="en-US"/>
+        </w:rPr>
+        <w:t>delete_account</w:t>
+      </w:r>
+      <w:proofErr w:type="spellEnd"/>
+      <w:r>
+        <w:rPr>
+          <w:lang w:val="en-US"/>
+        </w:rPr>
+        <w:t xml:space="preserve"> – </w:t>
       </w:r>
       <w:r>
         <w:t>удаление пользователя.</w:t>
@@ -8892,33 +8985,40 @@
       <w:pPr>
         <w:pStyle w:val="2"/>
       </w:pPr>
-      <w:bookmarkStart w:id="17" w:name="_Toc128585634"/>
+      <w:bookmarkStart w:id="16" w:name="_Toc128585634"/>
       <w:r>
         <w:lastRenderedPageBreak/>
         <w:t>Контроль сессий</w:t>
       </w:r>
+      <w:bookmarkEnd w:id="16"/>
+    </w:p>
+    <w:p>
+      <w:pPr>
+        <w:pStyle w:val="28"/>
+      </w:pPr>
+      <w:r>
+        <w:t>Данный набор функций позволяет управлять сессией пользователя.</w:t>
+      </w:r>
+    </w:p>
+    <w:p>
+      <w:pPr>
+        <w:pStyle w:val="3"/>
+      </w:pPr>
+      <w:bookmarkStart w:id="17" w:name="_Toc128585635"/>
+      <w:proofErr w:type="spellStart"/>
+      <w:r>
+        <w:t>Функция</w:t>
+      </w:r>
+      <w:proofErr w:type="spellEnd"/>
+      <w:r>
+        <w:t xml:space="preserve"> </w:t>
+      </w:r>
+      <w:proofErr w:type="spellStart"/>
+      <w:r>
+        <w:t>sign_in</w:t>
+      </w:r>
       <w:bookmarkEnd w:id="17"/>
-    </w:p>
-    <w:p>
-      <w:pPr>
-        <w:pStyle w:val="28"/>
-      </w:pPr>
-      <w:r>
-        <w:t>Данный набор функций позволяет управлять сессией пользователя.</w:t>
-      </w:r>
-    </w:p>
-    <w:p>
-      <w:pPr>
-        <w:pStyle w:val="3"/>
-      </w:pPr>
-      <w:bookmarkStart w:id="18" w:name="_Toc128585635"/>
-      <w:r>
-        <w:t xml:space="preserve">Функция </w:t>
-      </w:r>
-      <w:r>
-        <w:t>sign_in</w:t>
-      </w:r>
-      <w:bookmarkEnd w:id="18"/>
+      <w:proofErr w:type="spellEnd"/>
     </w:p>
     <w:p>
       <w:pPr>
@@ -9236,15 +9336,22 @@
       <w:pPr>
         <w:pStyle w:val="3"/>
       </w:pPr>
-      <w:bookmarkStart w:id="19" w:name="_Toc128585636"/>
+      <w:bookmarkStart w:id="18" w:name="_Toc128585636"/>
+      <w:proofErr w:type="spellStart"/>
       <w:r>
         <w:lastRenderedPageBreak/>
-        <w:t xml:space="preserve">Функция </w:t>
-      </w:r>
+        <w:t>Функция</w:t>
+      </w:r>
+      <w:proofErr w:type="spellEnd"/>
+      <w:r>
+        <w:t xml:space="preserve"> </w:t>
+      </w:r>
+      <w:proofErr w:type="spellStart"/>
       <w:r>
         <w:t>sign_out</w:t>
       </w:r>
-      <w:bookmarkEnd w:id="19"/>
+      <w:bookmarkEnd w:id="18"/>
+      <w:proofErr w:type="spellEnd"/>
     </w:p>
     <w:p>
       <w:pPr>
@@ -9518,8 +9625,13 @@
       <w:r>
         <w:t xml:space="preserve"> – Вызов функции </w:t>
       </w:r>
-      <w:r>
-        <w:t xml:space="preserve">sign_out </w:t>
+      <w:proofErr w:type="spellStart"/>
+      <w:r>
+        <w:t>sign_out</w:t>
+      </w:r>
+      <w:proofErr w:type="spellEnd"/>
+      <w:r>
+        <w:t xml:space="preserve"> </w:t>
       </w:r>
       <w:r>
         <w:t>с не</w:t>
@@ -9532,15 +9644,22 @@
       <w:pPr>
         <w:pStyle w:val="3"/>
       </w:pPr>
-      <w:bookmarkStart w:id="20" w:name="_Toc128585637"/>
+      <w:bookmarkStart w:id="19" w:name="_Toc128585637"/>
+      <w:proofErr w:type="spellStart"/>
       <w:r>
         <w:lastRenderedPageBreak/>
-        <w:t xml:space="preserve">Функция </w:t>
-      </w:r>
+        <w:t>Функция</w:t>
+      </w:r>
+      <w:proofErr w:type="spellEnd"/>
+      <w:r>
+        <w:t xml:space="preserve"> </w:t>
+      </w:r>
+      <w:proofErr w:type="spellStart"/>
       <w:r>
         <w:t>register_account</w:t>
       </w:r>
-      <w:bookmarkEnd w:id="20"/>
+      <w:bookmarkEnd w:id="19"/>
+      <w:proofErr w:type="spellEnd"/>
     </w:p>
     <w:p>
       <w:pPr>
@@ -9765,9 +9884,11 @@
       <w:r>
         <w:t xml:space="preserve"> – Пример работы функции </w:t>
       </w:r>
+      <w:proofErr w:type="spellStart"/>
       <w:r>
         <w:t>register_account</w:t>
       </w:r>
+      <w:proofErr w:type="spellEnd"/>
     </w:p>
     <w:p>
       <w:pPr>
@@ -9832,8 +9953,13 @@
       <w:r>
         <w:t xml:space="preserve"> – Вызов функции </w:t>
       </w:r>
-      <w:r>
-        <w:t xml:space="preserve">register_account </w:t>
+      <w:proofErr w:type="spellStart"/>
+      <w:r>
+        <w:t>register_account</w:t>
+      </w:r>
+      <w:proofErr w:type="spellEnd"/>
+      <w:r>
+        <w:t xml:space="preserve"> </w:t>
       </w:r>
       <w:r>
         <w:t>с не</w:t>
@@ -9846,15 +9972,22 @@
       <w:pPr>
         <w:pStyle w:val="3"/>
       </w:pPr>
-      <w:bookmarkStart w:id="21" w:name="_Toc128585638"/>
+      <w:bookmarkStart w:id="20" w:name="_Toc128585638"/>
+      <w:proofErr w:type="spellStart"/>
       <w:r>
         <w:lastRenderedPageBreak/>
-        <w:t xml:space="preserve">Функция </w:t>
-      </w:r>
+        <w:t>Функция</w:t>
+      </w:r>
+      <w:proofErr w:type="spellEnd"/>
+      <w:r>
+        <w:t xml:space="preserve"> </w:t>
+      </w:r>
+      <w:proofErr w:type="spellStart"/>
       <w:r>
         <w:t>update_password</w:t>
       </w:r>
-      <w:bookmarkEnd w:id="21"/>
+      <w:bookmarkEnd w:id="20"/>
+      <w:proofErr w:type="spellEnd"/>
     </w:p>
     <w:p>
       <w:pPr>
@@ -10044,8 +10177,13 @@
         <w:t>33</w:t>
       </w:r>
       <w:r>
-        <w:t xml:space="preserve"> – Пример работы функции update_password</w:t>
-      </w:r>
+        <w:t xml:space="preserve"> – Пример работы функции </w:t>
+      </w:r>
+      <w:proofErr w:type="spellStart"/>
+      <w:r>
+        <w:t>update_password</w:t>
+      </w:r>
+      <w:proofErr w:type="spellEnd"/>
     </w:p>
     <w:p>
       <w:pPr>
@@ -10108,7 +10246,15 @@
         <w:t>34</w:t>
       </w:r>
       <w:r>
-        <w:t xml:space="preserve"> – Вызов функции update_password с не</w:t>
+        <w:t xml:space="preserve"> – Вызов функции </w:t>
+      </w:r>
+      <w:proofErr w:type="spellStart"/>
+      <w:r>
+        <w:t>update_password</w:t>
+      </w:r>
+      <w:proofErr w:type="spellEnd"/>
+      <w:r>
+        <w:t xml:space="preserve"> с не</w:t>
       </w:r>
       <w:r>
         <w:t>верными данными</w:t>
@@ -10118,15 +10264,22 @@
       <w:pPr>
         <w:pStyle w:val="3"/>
       </w:pPr>
-      <w:bookmarkStart w:id="22" w:name="_Toc128585639"/>
+      <w:bookmarkStart w:id="21" w:name="_Toc128585639"/>
+      <w:proofErr w:type="spellStart"/>
       <w:r>
         <w:lastRenderedPageBreak/>
-        <w:t xml:space="preserve">Функция </w:t>
-      </w:r>
+        <w:t>Функция</w:t>
+      </w:r>
+      <w:proofErr w:type="spellEnd"/>
+      <w:r>
+        <w:t xml:space="preserve"> </w:t>
+      </w:r>
+      <w:proofErr w:type="spellStart"/>
       <w:r>
         <w:t>delete_account</w:t>
       </w:r>
-      <w:bookmarkEnd w:id="22"/>
+      <w:bookmarkEnd w:id="21"/>
+      <w:proofErr w:type="spellEnd"/>
     </w:p>
     <w:p>
       <w:pPr>
@@ -10313,9 +10466,11 @@
       <w:r>
         <w:t xml:space="preserve"> – Пример работы функции </w:t>
       </w:r>
+      <w:proofErr w:type="spellStart"/>
       <w:r>
         <w:t>delete_account</w:t>
       </w:r>
+      <w:proofErr w:type="spellEnd"/>
     </w:p>
     <w:p>
       <w:pPr>
@@ -10380,9 +10535,11 @@
       <w:r>
         <w:t xml:space="preserve"> – Вызов функции </w:t>
       </w:r>
+      <w:proofErr w:type="spellStart"/>
       <w:r>
         <w:t>delete_account</w:t>
       </w:r>
+      <w:proofErr w:type="spellEnd"/>
       <w:r>
         <w:t xml:space="preserve"> с не</w:t>
       </w:r>
@@ -10394,32 +10551,39 @@
       <w:pPr>
         <w:pStyle w:val="2"/>
       </w:pPr>
-      <w:bookmarkStart w:id="23" w:name="_Toc128585640"/>
+      <w:bookmarkStart w:id="22" w:name="_Toc128585640"/>
       <w:r>
         <w:t>Управление местами</w:t>
       </w:r>
+      <w:bookmarkEnd w:id="22"/>
+    </w:p>
+    <w:p>
+      <w:pPr>
+        <w:pStyle w:val="28"/>
+      </w:pPr>
+      <w:r>
+        <w:t>Данный набор функций позволяет управлять местами пользователя.</w:t>
+      </w:r>
+    </w:p>
+    <w:p>
+      <w:pPr>
+        <w:pStyle w:val="3"/>
+      </w:pPr>
+      <w:bookmarkStart w:id="23" w:name="_Toc128585641"/>
+      <w:proofErr w:type="spellStart"/>
+      <w:r>
+        <w:t>Функция</w:t>
+      </w:r>
+      <w:proofErr w:type="spellEnd"/>
+      <w:r>
+        <w:t xml:space="preserve"> </w:t>
+      </w:r>
+      <w:proofErr w:type="spellStart"/>
+      <w:r>
+        <w:t>add_location</w:t>
+      </w:r>
       <w:bookmarkEnd w:id="23"/>
-    </w:p>
-    <w:p>
-      <w:pPr>
-        <w:pStyle w:val="28"/>
-      </w:pPr>
-      <w:r>
-        <w:t>Данный набор функций позволяет управлять местами пользователя.</w:t>
-      </w:r>
-    </w:p>
-    <w:p>
-      <w:pPr>
-        <w:pStyle w:val="3"/>
-      </w:pPr>
-      <w:bookmarkStart w:id="24" w:name="_Toc128585641"/>
-      <w:r>
-        <w:t xml:space="preserve">Функция </w:t>
-      </w:r>
-      <w:r>
-        <w:t>add_location</w:t>
-      </w:r>
-      <w:bookmarkEnd w:id="24"/>
+      <w:proofErr w:type="spellEnd"/>
     </w:p>
     <w:p>
       <w:pPr>
@@ -10636,9 +10800,11 @@
       <w:r>
         <w:t xml:space="preserve"> – Пример работы функции </w:t>
       </w:r>
+      <w:proofErr w:type="spellStart"/>
       <w:r>
         <w:t>add_location</w:t>
       </w:r>
+      <w:proofErr w:type="spellEnd"/>
     </w:p>
     <w:p>
       <w:pPr>
@@ -10703,9 +10869,11 @@
       <w:r>
         <w:t xml:space="preserve"> – Вызов функции </w:t>
       </w:r>
+      <w:proofErr w:type="spellStart"/>
       <w:r>
         <w:t>add_location</w:t>
       </w:r>
+      <w:proofErr w:type="spellEnd"/>
       <w:r>
         <w:t xml:space="preserve"> </w:t>
       </w:r>
@@ -10720,14 +10888,21 @@
       <w:pPr>
         <w:pStyle w:val="3"/>
       </w:pPr>
-      <w:bookmarkStart w:id="25" w:name="_Toc128585642"/>
-      <w:r>
-        <w:t xml:space="preserve">Функция </w:t>
-      </w:r>
+      <w:bookmarkStart w:id="24" w:name="_Toc128585642"/>
+      <w:proofErr w:type="spellStart"/>
+      <w:r>
+        <w:t>Функция</w:t>
+      </w:r>
+      <w:proofErr w:type="spellEnd"/>
+      <w:r>
+        <w:t xml:space="preserve"> </w:t>
+      </w:r>
+      <w:proofErr w:type="spellStart"/>
       <w:r>
         <w:t>get_locations</w:t>
       </w:r>
-      <w:bookmarkEnd w:id="25"/>
+      <w:bookmarkEnd w:id="24"/>
+      <w:proofErr w:type="spellEnd"/>
     </w:p>
     <w:p>
       <w:pPr>
@@ -10929,9 +11104,11 @@
       <w:r>
         <w:t xml:space="preserve"> – Пример работы функции </w:t>
       </w:r>
+      <w:proofErr w:type="spellStart"/>
       <w:r>
         <w:t>get_locations</w:t>
       </w:r>
+      <w:proofErr w:type="spellEnd"/>
     </w:p>
     <w:p>
       <w:pPr>
@@ -10996,8 +11173,13 @@
       <w:r>
         <w:t xml:space="preserve"> – Вызов функции </w:t>
       </w:r>
-      <w:r>
-        <w:t xml:space="preserve">get_locations </w:t>
+      <w:proofErr w:type="spellStart"/>
+      <w:r>
+        <w:t>get_locations</w:t>
+      </w:r>
+      <w:proofErr w:type="spellEnd"/>
+      <w:r>
+        <w:t xml:space="preserve"> </w:t>
       </w:r>
       <w:r>
         <w:t>с не</w:t>
@@ -11010,14 +11192,21 @@
       <w:pPr>
         <w:pStyle w:val="3"/>
       </w:pPr>
-      <w:bookmarkStart w:id="26" w:name="_Toc128585643"/>
-      <w:r>
-        <w:t xml:space="preserve">Функция </w:t>
-      </w:r>
+      <w:bookmarkStart w:id="25" w:name="_Toc128585643"/>
+      <w:proofErr w:type="spellStart"/>
+      <w:r>
+        <w:t>Функция</w:t>
+      </w:r>
+      <w:proofErr w:type="spellEnd"/>
+      <w:r>
+        <w:t xml:space="preserve"> </w:t>
+      </w:r>
+      <w:proofErr w:type="spellStart"/>
       <w:r>
         <w:t>update_location</w:t>
       </w:r>
-      <w:bookmarkEnd w:id="26"/>
+      <w:bookmarkEnd w:id="25"/>
+      <w:proofErr w:type="spellEnd"/>
     </w:p>
     <w:p>
       <w:pPr>
@@ -11267,9 +11456,11 @@
       <w:r>
         <w:t xml:space="preserve"> – Пример работы функции </w:t>
       </w:r>
+      <w:proofErr w:type="spellStart"/>
       <w:r>
         <w:t>update_location</w:t>
       </w:r>
+      <w:proofErr w:type="spellEnd"/>
     </w:p>
     <w:p>
       <w:pPr>
@@ -11334,9 +11525,11 @@
       <w:r>
         <w:t xml:space="preserve"> – Вызов функции </w:t>
       </w:r>
+      <w:proofErr w:type="spellStart"/>
       <w:r>
         <w:t>update_location</w:t>
       </w:r>
+      <w:proofErr w:type="spellEnd"/>
       <w:r>
         <w:t xml:space="preserve"> </w:t>
       </w:r>
@@ -11351,14 +11544,21 @@
       <w:pPr>
         <w:pStyle w:val="3"/>
       </w:pPr>
-      <w:bookmarkStart w:id="27" w:name="_Toc128585644"/>
-      <w:r>
-        <w:t xml:space="preserve">Функция </w:t>
-      </w:r>
+      <w:bookmarkStart w:id="26" w:name="_Toc128585644"/>
+      <w:proofErr w:type="spellStart"/>
+      <w:r>
+        <w:t>Функция</w:t>
+      </w:r>
+      <w:proofErr w:type="spellEnd"/>
+      <w:r>
+        <w:t xml:space="preserve"> </w:t>
+      </w:r>
+      <w:proofErr w:type="spellStart"/>
       <w:r>
         <w:t>delete_location</w:t>
       </w:r>
-      <w:bookmarkEnd w:id="27"/>
+      <w:bookmarkEnd w:id="26"/>
+      <w:proofErr w:type="spellEnd"/>
     </w:p>
     <w:p>
       <w:pPr>
@@ -11584,9 +11784,11 @@
       <w:r>
         <w:t xml:space="preserve"> – Пример работы функции </w:t>
       </w:r>
+      <w:proofErr w:type="spellStart"/>
       <w:r>
         <w:t>delete_location</w:t>
       </w:r>
+      <w:proofErr w:type="spellEnd"/>
     </w:p>
     <w:p>
       <w:pPr>
@@ -11651,9 +11853,11 @@
       <w:r>
         <w:t xml:space="preserve"> – Вызов функции </w:t>
       </w:r>
+      <w:proofErr w:type="spellStart"/>
       <w:r>
         <w:t>delete_location</w:t>
       </w:r>
+      <w:proofErr w:type="spellEnd"/>
       <w:r>
         <w:t xml:space="preserve"> </w:t>
       </w:r>
@@ -11668,35 +11872,42 @@
       <w:pPr>
         <w:pStyle w:val="2"/>
       </w:pPr>
-      <w:bookmarkStart w:id="28" w:name="_Toc128585645"/>
+      <w:bookmarkStart w:id="27" w:name="_Toc128585645"/>
       <w:r>
         <w:t>Управление счетчиками</w:t>
       </w:r>
+      <w:bookmarkEnd w:id="27"/>
+    </w:p>
+    <w:p>
+      <w:pPr>
+        <w:pStyle w:val="28"/>
+      </w:pPr>
+      <w:r>
+        <w:t>Данный набор функций позволяет управлять счетчиками пользователя.</w:t>
+      </w:r>
+    </w:p>
+    <w:p>
+      <w:pPr>
+        <w:pStyle w:val="3"/>
+      </w:pPr>
+      <w:bookmarkStart w:id="28" w:name="_Toc128585646"/>
+      <w:proofErr w:type="spellStart"/>
+      <w:r>
+        <w:t>Функция</w:t>
+      </w:r>
+      <w:proofErr w:type="spellEnd"/>
+      <w:r>
+        <w:t xml:space="preserve"> </w:t>
+      </w:r>
+      <w:proofErr w:type="spellStart"/>
+      <w:r>
+        <w:t>add_</w:t>
+      </w:r>
+      <w:r>
+        <w:t>counter</w:t>
+      </w:r>
       <w:bookmarkEnd w:id="28"/>
-    </w:p>
-    <w:p>
-      <w:pPr>
-        <w:pStyle w:val="28"/>
-      </w:pPr>
-      <w:r>
-        <w:t>Данный набор функций позволяет управлять счетчиками пользователя.</w:t>
-      </w:r>
-    </w:p>
-    <w:p>
-      <w:pPr>
-        <w:pStyle w:val="3"/>
-      </w:pPr>
-      <w:bookmarkStart w:id="29" w:name="_Toc128585646"/>
-      <w:r>
-        <w:t xml:space="preserve">Функция </w:t>
-      </w:r>
-      <w:r>
-        <w:t>add_</w:t>
-      </w:r>
-      <w:r>
-        <w:t>counter</w:t>
-      </w:r>
-      <w:bookmarkEnd w:id="29"/>
+      <w:proofErr w:type="spellEnd"/>
     </w:p>
     <w:p>
       <w:pPr>
@@ -12007,11 +12218,16 @@
         <w:t>45</w:t>
       </w:r>
       <w:r>
-        <w:t xml:space="preserve"> – Пример работы функции add_</w:t>
+        <w:t xml:space="preserve"> – Пример работы функции </w:t>
+      </w:r>
+      <w:proofErr w:type="spellStart"/>
+      <w:r>
+        <w:t>add_</w:t>
       </w:r>
       <w:r>
         <w:t>counter</w:t>
       </w:r>
+      <w:proofErr w:type="spellEnd"/>
     </w:p>
     <w:p>
       <w:pPr>
@@ -12075,11 +12291,16 @@
         <w:t>46</w:t>
       </w:r>
       <w:r>
-        <w:t xml:space="preserve"> – Вызов функции add_</w:t>
+        <w:t xml:space="preserve"> – Вызов функции </w:t>
+      </w:r>
+      <w:proofErr w:type="spellStart"/>
+      <w:r>
+        <w:t>add_</w:t>
       </w:r>
       <w:r>
         <w:t>counter</w:t>
       </w:r>
+      <w:proofErr w:type="spellEnd"/>
       <w:r>
         <w:t xml:space="preserve"> </w:t>
       </w:r>
@@ -12094,17 +12315,24 @@
       <w:pPr>
         <w:pStyle w:val="3"/>
       </w:pPr>
-      <w:bookmarkStart w:id="30" w:name="_Toc128585647"/>
-      <w:r>
-        <w:t xml:space="preserve">Функция </w:t>
-      </w:r>
+      <w:bookmarkStart w:id="29" w:name="_Toc128585647"/>
+      <w:proofErr w:type="spellStart"/>
+      <w:r>
+        <w:t>Функция</w:t>
+      </w:r>
+      <w:proofErr w:type="spellEnd"/>
+      <w:r>
+        <w:t xml:space="preserve"> </w:t>
+      </w:r>
+      <w:proofErr w:type="spellStart"/>
       <w:r>
         <w:t>get_counter</w:t>
       </w:r>
       <w:r>
         <w:t>s</w:t>
       </w:r>
-      <w:bookmarkEnd w:id="30"/>
+      <w:bookmarkEnd w:id="29"/>
+      <w:proofErr w:type="spellEnd"/>
     </w:p>
     <w:p>
       <w:pPr>
@@ -12409,7 +12637,11 @@
         <w:t>47</w:t>
       </w:r>
       <w:r>
-        <w:t xml:space="preserve"> – Пример работы функции get_</w:t>
+        <w:t xml:space="preserve"> – Пример работы функции </w:t>
+      </w:r>
+      <w:proofErr w:type="spellStart"/>
+      <w:r>
+        <w:t>get_</w:t>
       </w:r>
       <w:r>
         <w:t>counter</w:t>
@@ -12417,6 +12649,7 @@
       <w:r>
         <w:t>s</w:t>
       </w:r>
+      <w:proofErr w:type="spellEnd"/>
     </w:p>
     <w:p>
       <w:pPr>
@@ -12479,13 +12712,21 @@
         <w:t>48</w:t>
       </w:r>
       <w:r>
-        <w:t xml:space="preserve"> – Вызов функции get_</w:t>
+        <w:t xml:space="preserve"> – Вызов функции </w:t>
+      </w:r>
+      <w:proofErr w:type="spellStart"/>
+      <w:r>
+        <w:t>get_</w:t>
       </w:r>
       <w:r>
         <w:t>counter</w:t>
       </w:r>
       <w:r>
-        <w:t>s с не</w:t>
+        <w:t>s</w:t>
+      </w:r>
+      <w:proofErr w:type="spellEnd"/>
+      <w:r>
+        <w:t xml:space="preserve"> с не</w:t>
       </w:r>
       <w:r>
         <w:t>верными данными</w:t>
@@ -12495,18 +12736,25 @@
       <w:pPr>
         <w:pStyle w:val="3"/>
       </w:pPr>
-      <w:bookmarkStart w:id="31" w:name="_Toc128585648"/>
+      <w:bookmarkStart w:id="30" w:name="_Toc128585648"/>
+      <w:proofErr w:type="spellStart"/>
       <w:r>
         <w:lastRenderedPageBreak/>
-        <w:t xml:space="preserve">Функция </w:t>
-      </w:r>
+        <w:t>Функция</w:t>
+      </w:r>
+      <w:proofErr w:type="spellEnd"/>
+      <w:r>
+        <w:t xml:space="preserve"> </w:t>
+      </w:r>
+      <w:proofErr w:type="spellStart"/>
       <w:r>
         <w:t>update_</w:t>
       </w:r>
       <w:r>
         <w:t>counter</w:t>
       </w:r>
-      <w:bookmarkEnd w:id="31"/>
+      <w:bookmarkEnd w:id="30"/>
+      <w:proofErr w:type="spellEnd"/>
     </w:p>
     <w:p>
       <w:pPr>
@@ -12831,11 +13079,16 @@
         <w:t>49</w:t>
       </w:r>
       <w:r>
-        <w:t xml:space="preserve"> – Пример работы функции update_</w:t>
+        <w:t xml:space="preserve"> – Пример работы функции </w:t>
+      </w:r>
+      <w:proofErr w:type="spellStart"/>
+      <w:r>
+        <w:t>update_</w:t>
       </w:r>
       <w:r>
         <w:t>counter</w:t>
       </w:r>
+      <w:proofErr w:type="spellEnd"/>
     </w:p>
     <w:p>
       <w:pPr>
@@ -12899,11 +13152,16 @@
         <w:t>50</w:t>
       </w:r>
       <w:r>
-        <w:t xml:space="preserve"> – Вызов функции update_</w:t>
+        <w:t xml:space="preserve"> – Вызов функции </w:t>
+      </w:r>
+      <w:proofErr w:type="spellStart"/>
+      <w:r>
+        <w:t>update_</w:t>
       </w:r>
       <w:r>
         <w:t>counter</w:t>
       </w:r>
+      <w:proofErr w:type="spellEnd"/>
       <w:r>
         <w:t xml:space="preserve"> </w:t>
       </w:r>
@@ -12918,17 +13176,24 @@
       <w:pPr>
         <w:pStyle w:val="3"/>
       </w:pPr>
-      <w:bookmarkStart w:id="32" w:name="_Toc128585649"/>
-      <w:r>
-        <w:t xml:space="preserve">Функция </w:t>
-      </w:r>
+      <w:bookmarkStart w:id="31" w:name="_Toc128585649"/>
+      <w:proofErr w:type="spellStart"/>
+      <w:r>
+        <w:t>Функция</w:t>
+      </w:r>
+      <w:proofErr w:type="spellEnd"/>
+      <w:r>
+        <w:t xml:space="preserve"> </w:t>
+      </w:r>
+      <w:proofErr w:type="spellStart"/>
       <w:r>
         <w:t>delete_</w:t>
       </w:r>
       <w:r>
         <w:t>counter</w:t>
       </w:r>
-      <w:bookmarkEnd w:id="32"/>
+      <w:bookmarkEnd w:id="31"/>
+      <w:proofErr w:type="spellEnd"/>
     </w:p>
     <w:p>
       <w:pPr>
@@ -13153,9 +13418,11 @@
       <w:r>
         <w:t xml:space="preserve"> – Пример работы функции </w:t>
       </w:r>
+      <w:proofErr w:type="spellStart"/>
       <w:r>
         <w:t>delete_counter</w:t>
       </w:r>
+      <w:proofErr w:type="spellEnd"/>
     </w:p>
     <w:p>
       <w:pPr>
@@ -13221,9 +13488,11 @@
       <w:r>
         <w:t xml:space="preserve"> – Вызов функции </w:t>
       </w:r>
+      <w:proofErr w:type="spellStart"/>
       <w:r>
         <w:t>delete_counter</w:t>
       </w:r>
+      <w:proofErr w:type="spellEnd"/>
       <w:r>
         <w:t xml:space="preserve"> </w:t>
       </w:r>
@@ -13238,44 +13507,51 @@
       <w:pPr>
         <w:pStyle w:val="2"/>
       </w:pPr>
-      <w:bookmarkStart w:id="33" w:name="_Toc128585650"/>
+      <w:bookmarkStart w:id="32" w:name="_Toc128585650"/>
       <w:r>
         <w:t xml:space="preserve">Управление </w:t>
       </w:r>
       <w:r>
         <w:t>тарифами</w:t>
       </w:r>
+      <w:bookmarkEnd w:id="32"/>
+    </w:p>
+    <w:p>
+      <w:pPr>
+        <w:pStyle w:val="28"/>
+      </w:pPr>
+      <w:r>
+        <w:t xml:space="preserve">Данный набор функций позволяет управлять </w:t>
+      </w:r>
+      <w:r>
+        <w:t>тарифами</w:t>
+      </w:r>
+      <w:r>
+        <w:t xml:space="preserve"> пользователя.</w:t>
+      </w:r>
+    </w:p>
+    <w:p>
+      <w:pPr>
+        <w:pStyle w:val="3"/>
+      </w:pPr>
+      <w:bookmarkStart w:id="33" w:name="_Toc128585651"/>
+      <w:proofErr w:type="spellStart"/>
+      <w:r>
+        <w:t>Функция</w:t>
+      </w:r>
+      <w:proofErr w:type="spellEnd"/>
+      <w:r>
+        <w:t xml:space="preserve"> </w:t>
+      </w:r>
+      <w:proofErr w:type="spellStart"/>
+      <w:r>
+        <w:t>add_</w:t>
+      </w:r>
+      <w:r>
+        <w:t>rate</w:t>
+      </w:r>
       <w:bookmarkEnd w:id="33"/>
-    </w:p>
-    <w:p>
-      <w:pPr>
-        <w:pStyle w:val="28"/>
-      </w:pPr>
-      <w:r>
-        <w:t xml:space="preserve">Данный набор функций позволяет управлять </w:t>
-      </w:r>
-      <w:r>
-        <w:t>тарифами</w:t>
-      </w:r>
-      <w:r>
-        <w:t xml:space="preserve"> пользователя.</w:t>
-      </w:r>
-    </w:p>
-    <w:p>
-      <w:pPr>
-        <w:pStyle w:val="3"/>
-      </w:pPr>
-      <w:bookmarkStart w:id="34" w:name="_Toc128585651"/>
-      <w:r>
-        <w:t xml:space="preserve">Функция </w:t>
-      </w:r>
-      <w:r>
-        <w:t>add_</w:t>
-      </w:r>
-      <w:r>
-        <w:t>rate</w:t>
-      </w:r>
-      <w:bookmarkEnd w:id="34"/>
+      <w:proofErr w:type="spellEnd"/>
     </w:p>
     <w:p>
       <w:pPr>
@@ -13373,12 +13649,14 @@
           <w:numId w:val="10"/>
         </w:numPr>
       </w:pPr>
+      <w:proofErr w:type="spellStart"/>
       <w:r>
         <w:rPr>
           <w:lang w:val="en-US"/>
         </w:rPr>
         <w:t>ts</w:t>
       </w:r>
+      <w:proofErr w:type="spellEnd"/>
       <w:r>
         <w:t>1</w:t>
       </w:r>
@@ -13556,11 +13834,16 @@
         <w:t>53</w:t>
       </w:r>
       <w:r>
-        <w:t xml:space="preserve"> – Пример работы функции add_</w:t>
+        <w:t xml:space="preserve"> – Пример работы функции </w:t>
+      </w:r>
+      <w:proofErr w:type="spellStart"/>
+      <w:r>
+        <w:t>add_</w:t>
       </w:r>
       <w:r>
         <w:t>rate</w:t>
       </w:r>
+      <w:proofErr w:type="spellEnd"/>
     </w:p>
     <w:p>
       <w:pPr>
@@ -13623,11 +13906,16 @@
         <w:t>54</w:t>
       </w:r>
       <w:r>
-        <w:t xml:space="preserve"> – Вызов функции add_</w:t>
+        <w:t xml:space="preserve"> – Вызов функции </w:t>
+      </w:r>
+      <w:proofErr w:type="spellStart"/>
+      <w:r>
+        <w:t>add_</w:t>
       </w:r>
       <w:r>
         <w:t>rate</w:t>
       </w:r>
+      <w:proofErr w:type="spellEnd"/>
       <w:r>
         <w:t xml:space="preserve"> </w:t>
       </w:r>
@@ -13642,10 +13930,16 @@
       <w:pPr>
         <w:pStyle w:val="3"/>
       </w:pPr>
-      <w:bookmarkStart w:id="35" w:name="_Toc128585652"/>
-      <w:r>
-        <w:t xml:space="preserve">Функция </w:t>
-      </w:r>
+      <w:bookmarkStart w:id="34" w:name="_Toc128585652"/>
+      <w:proofErr w:type="spellStart"/>
+      <w:r>
+        <w:t>Функция</w:t>
+      </w:r>
+      <w:proofErr w:type="spellEnd"/>
+      <w:r>
+        <w:t xml:space="preserve"> </w:t>
+      </w:r>
+      <w:proofErr w:type="spellStart"/>
       <w:r>
         <w:t>get_</w:t>
       </w:r>
@@ -13655,7 +13949,8 @@
       <w:r>
         <w:t>s</w:t>
       </w:r>
-      <w:bookmarkEnd w:id="35"/>
+      <w:bookmarkEnd w:id="34"/>
+      <w:proofErr w:type="spellEnd"/>
     </w:p>
     <w:p>
       <w:pPr>
@@ -13786,6 +14081,8 @@
       <w:r>
         <w:t>уникальный идентификатор счетчика.</w:t>
       </w:r>
+      <w:bookmarkStart w:id="35" w:name="_GoBack"/>
+      <w:bookmarkEnd w:id="35"/>
     </w:p>
     <w:p>
       <w:pPr>
@@ -13799,13 +14096,13 @@
         <w:rPr>
           <w:lang w:val="en-US"/>
         </w:rPr>
-        <w:t>counter</w:t>
-      </w:r>
-      <w:r>
-        <w:t xml:space="preserve">2 – </w:t>
-      </w:r>
-      <w:r>
-        <w:t>счетчик, к которому привязан тариф.</w:t>
+        <w:t>ts2</w:t>
+      </w:r>
+      <w:r>
+        <w:t xml:space="preserve"> – </w:t>
+      </w:r>
+      <w:r>
+        <w:t>время измерения счетчика.</w:t>
       </w:r>
     </w:p>
     <w:p>
@@ -13820,27 +14117,6 @@
         <w:rPr>
           <w:lang w:val="en-US"/>
         </w:rPr>
-        <w:t>ts2</w:t>
-      </w:r>
-      <w:r>
-        <w:t xml:space="preserve"> – </w:t>
-      </w:r>
-      <w:r>
-        <w:t>время измерения счетчика.</w:t>
-      </w:r>
-    </w:p>
-    <w:p>
-      <w:pPr>
-        <w:pStyle w:val="28"/>
-        <w:numPr>
-          <w:ilvl w:val="0"/>
-          <w:numId w:val="11"/>
-        </w:numPr>
-      </w:pPr>
-      <w:r>
-        <w:rPr>
-          <w:lang w:val="en-US"/>
-        </w:rPr>
         <w:t>value</w:t>
       </w:r>
       <w:r>
@@ -13881,15 +14157,11 @@
         <w:jc w:val="center"/>
       </w:pPr>
       <w:r>
-        <w:rPr>
-          <w:noProof/>
-          <w:lang w:eastAsia="ru-RU"/>
-        </w:rPr>
         <w:drawing>
-          <wp:inline distT="0" distB="0" distL="0" distR="0" wp14:anchorId="2D4047EB" wp14:editId="1613C908">
-            <wp:extent cx="3030220" cy="932180"/>
-            <wp:effectExtent l="0" t="0" r="0" b="1270"/>
-            <wp:docPr id="95" name="Рисунок 95"/>
+          <wp:inline distT="0" distB="0" distL="0" distR="0" wp14:anchorId="7840C7A4" wp14:editId="1BF2305A">
+            <wp:extent cx="6124194" cy="4610100"/>
+            <wp:effectExtent l="0" t="0" r="0" b="0"/>
+            <wp:docPr id="8" name="Рисунок 8"/>
             <wp:cNvGraphicFramePr>
               <a:graphicFrameLocks xmlns:a="http://schemas.openxmlformats.org/drawingml/2006/main" noChangeAspect="1"/>
             </wp:cNvGraphicFramePr>
@@ -13897,36 +14169,23 @@
               <a:graphicData uri="http://schemas.openxmlformats.org/drawingml/2006/picture">
                 <pic:pic xmlns:pic="http://schemas.openxmlformats.org/drawingml/2006/picture">
                   <pic:nvPicPr>
-                    <pic:cNvPr id="0" name="Picture 13"/>
-                    <pic:cNvPicPr>
-                      <a:picLocks noChangeAspect="1" noChangeArrowheads="1"/>
-                    </pic:cNvPicPr>
+                    <pic:cNvPr id="1" name=""/>
+                    <pic:cNvPicPr/>
                   </pic:nvPicPr>
                   <pic:blipFill>
-                    <a:blip r:embed="rId16">
-                      <a:extLst>
-                        <a:ext uri="{28A0092B-C50C-407E-A947-70E740481C1C}">
-                          <a14:useLocalDpi xmlns:a14="http://schemas.microsoft.com/office/drawing/2010/main" val="0"/>
-                        </a:ext>
-                      </a:extLst>
-                    </a:blip>
-                    <a:srcRect/>
+                    <a:blip r:embed="rId52"/>
                     <a:stretch>
                       <a:fillRect/>
                     </a:stretch>
                   </pic:blipFill>
-                  <pic:spPr bwMode="auto">
+                  <pic:spPr>
                     <a:xfrm>
                       <a:off x="0" y="0"/>
-                      <a:ext cx="3030220" cy="932180"/>
+                      <a:ext cx="6132980" cy="4616714"/>
                     </a:xfrm>
                     <a:prstGeom prst="rect">
                       <a:avLst/>
                     </a:prstGeom>
-                    <a:noFill/>
-                    <a:ln>
-                      <a:noFill/>
-                    </a:ln>
                   </pic:spPr>
                 </pic:pic>
               </a:graphicData>
@@ -13949,7 +14208,11 @@
         <w:t>55</w:t>
       </w:r>
       <w:r>
-        <w:t xml:space="preserve"> – Пример работы функции get_</w:t>
+        <w:t xml:space="preserve"> – Пример работы функции </w:t>
+      </w:r>
+      <w:proofErr w:type="spellStart"/>
+      <w:r>
+        <w:t>get_</w:t>
       </w:r>
       <w:r>
         <w:t>rate</w:t>
@@ -13957,6 +14220,7 @@
       <w:r>
         <w:t>s</w:t>
       </w:r>
+      <w:proofErr w:type="spellEnd"/>
     </w:p>
     <w:p>
       <w:pPr>
@@ -13964,15 +14228,12 @@
         <w:jc w:val="center"/>
       </w:pPr>
       <w:r>
-        <w:rPr>
-          <w:noProof/>
-          <w:lang w:eastAsia="ru-RU"/>
-        </w:rPr>
+        <w:lastRenderedPageBreak/>
         <w:drawing>
-          <wp:inline distT="0" distB="0" distL="0" distR="0" wp14:anchorId="1E780094" wp14:editId="7CBAFAA4">
-            <wp:extent cx="3030220" cy="932180"/>
-            <wp:effectExtent l="0" t="0" r="0" b="1270"/>
-            <wp:docPr id="96" name="Рисунок 96"/>
+          <wp:inline distT="0" distB="0" distL="0" distR="0" wp14:anchorId="1B5E1A4B" wp14:editId="491B134C">
+            <wp:extent cx="6480175" cy="3162935"/>
+            <wp:effectExtent l="0" t="0" r="0" b="0"/>
+            <wp:docPr id="9" name="Рисунок 9"/>
             <wp:cNvGraphicFramePr>
               <a:graphicFrameLocks xmlns:a="http://schemas.openxmlformats.org/drawingml/2006/main" noChangeAspect="1"/>
             </wp:cNvGraphicFramePr>
@@ -13980,36 +14241,23 @@
               <a:graphicData uri="http://schemas.openxmlformats.org/drawingml/2006/picture">
                 <pic:pic xmlns:pic="http://schemas.openxmlformats.org/drawingml/2006/picture">
                   <pic:nvPicPr>
-                    <pic:cNvPr id="0" name="Picture 13"/>
-                    <pic:cNvPicPr>
-                      <a:picLocks noChangeAspect="1" noChangeArrowheads="1"/>
-                    </pic:cNvPicPr>
+                    <pic:cNvPr id="1" name=""/>
+                    <pic:cNvPicPr/>
                   </pic:nvPicPr>
                   <pic:blipFill>
-                    <a:blip r:embed="rId16">
-                      <a:extLst>
-                        <a:ext uri="{28A0092B-C50C-407E-A947-70E740481C1C}">
-                          <a14:useLocalDpi xmlns:a14="http://schemas.microsoft.com/office/drawing/2010/main" val="0"/>
-                        </a:ext>
-                      </a:extLst>
-                    </a:blip>
-                    <a:srcRect/>
+                    <a:blip r:embed="rId53"/>
                     <a:stretch>
                       <a:fillRect/>
                     </a:stretch>
                   </pic:blipFill>
-                  <pic:spPr bwMode="auto">
+                  <pic:spPr>
                     <a:xfrm>
                       <a:off x="0" y="0"/>
-                      <a:ext cx="3030220" cy="932180"/>
+                      <a:ext cx="6480175" cy="3162935"/>
                     </a:xfrm>
                     <a:prstGeom prst="rect">
                       <a:avLst/>
                     </a:prstGeom>
-                    <a:noFill/>
-                    <a:ln>
-                      <a:noFill/>
-                    </a:ln>
                   </pic:spPr>
                 </pic:pic>
               </a:graphicData>
@@ -14032,13 +14280,21 @@
         <w:t>56</w:t>
       </w:r>
       <w:r>
-        <w:t xml:space="preserve"> – Вызов функции get_</w:t>
+        <w:t xml:space="preserve"> – Вызов функции </w:t>
+      </w:r>
+      <w:proofErr w:type="spellStart"/>
+      <w:r>
+        <w:t>get_</w:t>
       </w:r>
       <w:r>
         <w:t>rate</w:t>
       </w:r>
       <w:r>
-        <w:t>s с не</w:t>
+        <w:t>s</w:t>
+      </w:r>
+      <w:proofErr w:type="spellEnd"/>
+      <w:r>
+        <w:t xml:space="preserve"> с не</w:t>
       </w:r>
       <w:r>
         <w:t>верными данными</w:t>
@@ -14049,9 +14305,15 @@
         <w:pStyle w:val="3"/>
       </w:pPr>
       <w:bookmarkStart w:id="36" w:name="_Toc128585653"/>
-      <w:r>
-        <w:t xml:space="preserve">Функция </w:t>
-      </w:r>
+      <w:proofErr w:type="spellStart"/>
+      <w:r>
+        <w:t>Функция</w:t>
+      </w:r>
+      <w:proofErr w:type="spellEnd"/>
+      <w:r>
+        <w:t xml:space="preserve"> </w:t>
+      </w:r>
+      <w:proofErr w:type="spellStart"/>
       <w:r>
         <w:t>update_</w:t>
       </w:r>
@@ -14059,6 +14321,7 @@
         <w:t>rate</w:t>
       </w:r>
       <w:bookmarkEnd w:id="36"/>
+      <w:proofErr w:type="spellEnd"/>
     </w:p>
     <w:p>
       <w:pPr>
@@ -14249,11 +14512,16 @@
         <w:t>57</w:t>
       </w:r>
       <w:r>
-        <w:t xml:space="preserve"> – Пример работы функции update_</w:t>
+        <w:t xml:space="preserve"> – Пример работы функции </w:t>
+      </w:r>
+      <w:proofErr w:type="spellStart"/>
+      <w:r>
+        <w:t>update_</w:t>
       </w:r>
       <w:r>
         <w:t>rate</w:t>
       </w:r>
+      <w:proofErr w:type="spellEnd"/>
     </w:p>
     <w:p>
       <w:pPr>
@@ -14265,7 +14533,6 @@
           <w:noProof/>
           <w:lang w:eastAsia="ru-RU"/>
         </w:rPr>
-        <w:lastRenderedPageBreak/>
         <w:drawing>
           <wp:inline distT="0" distB="0" distL="0" distR="0" wp14:anchorId="2CE59173" wp14:editId="7E09C0F7">
             <wp:extent cx="3030220" cy="932180"/>
@@ -14330,11 +14597,16 @@
         <w:t>58</w:t>
       </w:r>
       <w:r>
-        <w:t xml:space="preserve"> – Вызов функции update_</w:t>
+        <w:t xml:space="preserve"> – Вызов функции </w:t>
+      </w:r>
+      <w:proofErr w:type="spellStart"/>
+      <w:r>
+        <w:t>update_</w:t>
       </w:r>
       <w:r>
         <w:t>rate</w:t>
       </w:r>
+      <w:proofErr w:type="spellEnd"/>
       <w:r>
         <w:t xml:space="preserve"> </w:t>
       </w:r>
@@ -14350,9 +14622,15 @@
         <w:pStyle w:val="3"/>
       </w:pPr>
       <w:bookmarkStart w:id="37" w:name="_Toc128585654"/>
-      <w:r>
-        <w:t xml:space="preserve">Функция </w:t>
-      </w:r>
+      <w:proofErr w:type="spellStart"/>
+      <w:r>
+        <w:t>Функция</w:t>
+      </w:r>
+      <w:proofErr w:type="spellEnd"/>
+      <w:r>
+        <w:t xml:space="preserve"> </w:t>
+      </w:r>
+      <w:proofErr w:type="spellStart"/>
       <w:r>
         <w:t>delete_</w:t>
       </w:r>
@@ -14360,12 +14638,14 @@
         <w:t>rate</w:t>
       </w:r>
       <w:bookmarkEnd w:id="37"/>
-    </w:p>
-    <w:p>
-      <w:pPr>
-        <w:pStyle w:val="28"/>
-      </w:pPr>
-      <w:r>
+      <w:proofErr w:type="spellEnd"/>
+    </w:p>
+    <w:p>
+      <w:pPr>
+        <w:pStyle w:val="28"/>
+      </w:pPr>
+      <w:r>
+        <w:lastRenderedPageBreak/>
         <w:t xml:space="preserve">Позволяет удалить </w:t>
       </w:r>
       <w:r>
@@ -14524,834 +14804,11 @@
         <w:jc w:val="center"/>
       </w:pPr>
       <w:r>
-        <w:rPr>
-          <w:noProof/>
-          <w:lang w:eastAsia="ru-RU"/>
-        </w:rPr>
         <w:drawing>
-          <wp:inline distT="0" distB="0" distL="0" distR="0" wp14:anchorId="3639F3F9" wp14:editId="685163CF">
-            <wp:extent cx="3030220" cy="932180"/>
-            <wp:effectExtent l="0" t="0" r="0" b="1270"/>
-            <wp:docPr id="126" name="Рисунок 126"/>
-            <wp:cNvGraphicFramePr>
-              <a:graphicFrameLocks xmlns:a="http://schemas.openxmlformats.org/drawingml/2006/main" noChangeAspect="1"/>
-            </wp:cNvGraphicFramePr>
-            <a:graphic xmlns:a="http://schemas.openxmlformats.org/drawingml/2006/main">
-              <a:graphicData uri="http://schemas.openxmlformats.org/drawingml/2006/picture">
-                <pic:pic xmlns:pic="http://schemas.openxmlformats.org/drawingml/2006/picture">
-                  <pic:nvPicPr>
-                    <pic:cNvPr id="0" name="Picture 13"/>
-                    <pic:cNvPicPr>
-                      <a:picLocks noChangeAspect="1" noChangeArrowheads="1"/>
-                    </pic:cNvPicPr>
-                  </pic:nvPicPr>
-                  <pic:blipFill>
-                    <a:blip r:embed="rId16">
-                      <a:extLst>
-                        <a:ext uri="{28A0092B-C50C-407E-A947-70E740481C1C}">
-                          <a14:useLocalDpi xmlns:a14="http://schemas.microsoft.com/office/drawing/2010/main" val="0"/>
-                        </a:ext>
-                      </a:extLst>
-                    </a:blip>
-                    <a:srcRect/>
-                    <a:stretch>
-                      <a:fillRect/>
-                    </a:stretch>
-                  </pic:blipFill>
-                  <pic:spPr bwMode="auto">
-                    <a:xfrm>
-                      <a:off x="0" y="0"/>
-                      <a:ext cx="3030220" cy="932180"/>
-                    </a:xfrm>
-                    <a:prstGeom prst="rect">
-                      <a:avLst/>
-                    </a:prstGeom>
-                    <a:noFill/>
-                    <a:ln>
-                      <a:noFill/>
-                    </a:ln>
-                  </pic:spPr>
-                </pic:pic>
-              </a:graphicData>
-            </a:graphic>
-          </wp:inline>
-        </w:drawing>
-      </w:r>
-    </w:p>
-    <w:p>
-      <w:pPr>
-        <w:pStyle w:val="aa"/>
-      </w:pPr>
-      <w:r>
-        <w:t xml:space="preserve">Рисунок </w:t>
-      </w:r>
-      <w:r>
-        <w:rPr>
-          <w:noProof/>
-        </w:rPr>
-        <w:t>59</w:t>
-      </w:r>
-      <w:r>
-        <w:t xml:space="preserve"> – Пример работы функции delete_</w:t>
-      </w:r>
-      <w:r>
-        <w:t>rate</w:t>
-      </w:r>
-    </w:p>
-    <w:p>
-      <w:pPr>
-        <w:keepNext/>
-        <w:jc w:val="center"/>
-      </w:pPr>
-      <w:r>
-        <w:rPr>
-          <w:noProof/>
-          <w:lang w:eastAsia="ru-RU"/>
-        </w:rPr>
-        <w:drawing>
-          <wp:inline distT="0" distB="0" distL="0" distR="0" wp14:anchorId="7543516F" wp14:editId="32980483">
-            <wp:extent cx="3030220" cy="932180"/>
-            <wp:effectExtent l="0" t="0" r="0" b="1270"/>
-            <wp:docPr id="127" name="Рисунок 127"/>
-            <wp:cNvGraphicFramePr>
-              <a:graphicFrameLocks xmlns:a="http://schemas.openxmlformats.org/drawingml/2006/main" noChangeAspect="1"/>
-            </wp:cNvGraphicFramePr>
-            <a:graphic xmlns:a="http://schemas.openxmlformats.org/drawingml/2006/main">
-              <a:graphicData uri="http://schemas.openxmlformats.org/drawingml/2006/picture">
-                <pic:pic xmlns:pic="http://schemas.openxmlformats.org/drawingml/2006/picture">
-                  <pic:nvPicPr>
-                    <pic:cNvPr id="0" name="Picture 13"/>
-                    <pic:cNvPicPr>
-                      <a:picLocks noChangeAspect="1" noChangeArrowheads="1"/>
-                    </pic:cNvPicPr>
-                  </pic:nvPicPr>
-                  <pic:blipFill>
-                    <a:blip r:embed="rId16">
-                      <a:extLst>
-                        <a:ext uri="{28A0092B-C50C-407E-A947-70E740481C1C}">
-                          <a14:useLocalDpi xmlns:a14="http://schemas.microsoft.com/office/drawing/2010/main" val="0"/>
-                        </a:ext>
-                      </a:extLst>
-                    </a:blip>
-                    <a:srcRect/>
-                    <a:stretch>
-                      <a:fillRect/>
-                    </a:stretch>
-                  </pic:blipFill>
-                  <pic:spPr bwMode="auto">
-                    <a:xfrm>
-                      <a:off x="0" y="0"/>
-                      <a:ext cx="3030220" cy="932180"/>
-                    </a:xfrm>
-                    <a:prstGeom prst="rect">
-                      <a:avLst/>
-                    </a:prstGeom>
-                    <a:noFill/>
-                    <a:ln>
-                      <a:noFill/>
-                    </a:ln>
-                  </pic:spPr>
-                </pic:pic>
-              </a:graphicData>
-            </a:graphic>
-          </wp:inline>
-        </w:drawing>
-      </w:r>
-    </w:p>
-    <w:p>
-      <w:pPr>
-        <w:pStyle w:val="aa"/>
-      </w:pPr>
-      <w:r>
-        <w:t xml:space="preserve">Рисунок </w:t>
-      </w:r>
-      <w:r>
-        <w:rPr>
-          <w:noProof/>
-        </w:rPr>
-        <w:t>60</w:t>
-      </w:r>
-      <w:r>
-        <w:t xml:space="preserve"> – Вызов функции delete_</w:t>
-      </w:r>
-      <w:r>
-        <w:t>rate</w:t>
-      </w:r>
-      <w:r>
-        <w:t xml:space="preserve"> </w:t>
-      </w:r>
-      <w:r>
-        <w:t>с не</w:t>
-      </w:r>
-      <w:r>
-        <w:t>верными данными</w:t>
-      </w:r>
-    </w:p>
-    <w:p>
-      <w:pPr>
-        <w:pStyle w:val="2"/>
-      </w:pPr>
-      <w:bookmarkStart w:id="38" w:name="_Toc128585655"/>
-      <w:r>
-        <w:t xml:space="preserve">Управление </w:t>
-      </w:r>
-      <w:r>
-        <w:t>измерениями</w:t>
-      </w:r>
-      <w:bookmarkEnd w:id="38"/>
-    </w:p>
-    <w:p>
-      <w:pPr>
-        <w:pStyle w:val="28"/>
-      </w:pPr>
-      <w:r>
-        <w:t xml:space="preserve">Данный набор функций позволяет управлять </w:t>
-      </w:r>
-      <w:r>
-        <w:t>измерениями</w:t>
-      </w:r>
-      <w:r>
-        <w:t xml:space="preserve"> пользователя.</w:t>
-      </w:r>
-    </w:p>
-    <w:p>
-      <w:pPr>
-        <w:pStyle w:val="3"/>
-      </w:pPr>
-      <w:bookmarkStart w:id="39" w:name="_Toc128585656"/>
-      <w:r>
-        <w:t xml:space="preserve">Функция </w:t>
-      </w:r>
-      <w:r>
-        <w:t>add_</w:t>
-      </w:r>
-      <w:r>
-        <w:t>measurement</w:t>
-      </w:r>
-      <w:bookmarkEnd w:id="39"/>
-    </w:p>
-    <w:p>
-      <w:pPr>
-        <w:pStyle w:val="28"/>
-      </w:pPr>
-      <w:r>
-        <w:t xml:space="preserve">Позволяет добавить новое измерения </w:t>
-      </w:r>
-      <w:r>
-        <w:t xml:space="preserve">с заданными свойствами для </w:t>
-      </w:r>
-      <w:r>
-        <w:t>счетчика</w:t>
-      </w:r>
-      <w:r>
-        <w:t xml:space="preserve"> пользователя.</w:t>
-      </w:r>
-    </w:p>
-    <w:p>
-      <w:pPr>
-        <w:pStyle w:val="28"/>
-        <w:rPr>
-          <w:i/>
-        </w:rPr>
-      </w:pPr>
-      <w:r>
-        <w:rPr>
-          <w:i/>
-        </w:rPr>
-        <w:t>Входные параметры:</w:t>
-      </w:r>
-    </w:p>
-    <w:p>
-      <w:pPr>
-        <w:pStyle w:val="28"/>
-        <w:numPr>
-          <w:ilvl w:val="0"/>
-          <w:numId w:val="10"/>
-        </w:numPr>
-      </w:pPr>
-      <w:r>
-        <w:rPr>
-          <w:lang w:val="en-US"/>
-        </w:rPr>
-        <w:t>counter1</w:t>
-      </w:r>
-      <w:r>
-        <w:t xml:space="preserve"> – </w:t>
-      </w:r>
-      <w:r>
-        <w:t>идентификатор счетчика.</w:t>
-      </w:r>
-    </w:p>
-    <w:p>
-      <w:pPr>
-        <w:pStyle w:val="28"/>
-        <w:numPr>
-          <w:ilvl w:val="0"/>
-          <w:numId w:val="10"/>
-        </w:numPr>
-      </w:pPr>
-      <w:r>
-        <w:rPr>
-          <w:lang w:val="en-US"/>
-        </w:rPr>
-        <w:t xml:space="preserve">image1 – </w:t>
-      </w:r>
-      <w:r>
-        <w:t>изображение измерения.</w:t>
-      </w:r>
-    </w:p>
-    <w:p>
-      <w:pPr>
-        <w:pStyle w:val="28"/>
-        <w:numPr>
-          <w:ilvl w:val="0"/>
-          <w:numId w:val="10"/>
-        </w:numPr>
-      </w:pPr>
-      <w:r>
-        <w:rPr>
-          <w:lang w:val="en-US"/>
-        </w:rPr>
-        <w:lastRenderedPageBreak/>
-        <w:t>key1</w:t>
-      </w:r>
-      <w:r>
-        <w:t xml:space="preserve"> – </w:t>
-      </w:r>
-      <w:r>
-        <w:t>ключ сессии</w:t>
-      </w:r>
-      <w:r>
-        <w:rPr>
-          <w:lang w:val="en-US"/>
-        </w:rPr>
-        <w:t>.</w:t>
-      </w:r>
-    </w:p>
-    <w:p>
-      <w:pPr>
-        <w:pStyle w:val="28"/>
-        <w:numPr>
-          <w:ilvl w:val="0"/>
-          <w:numId w:val="10"/>
-        </w:numPr>
-      </w:pPr>
-      <w:r>
-        <w:rPr>
-          <w:lang w:val="en-US"/>
-        </w:rPr>
-        <w:t>ts</w:t>
-      </w:r>
-      <w:r>
-        <w:t>1</w:t>
-      </w:r>
-      <w:r>
-        <w:t xml:space="preserve"> –</w:t>
-      </w:r>
-      <w:r>
-        <w:t xml:space="preserve"> дата и время измерения.</w:t>
-      </w:r>
-    </w:p>
-    <w:p>
-      <w:pPr>
-        <w:pStyle w:val="28"/>
-        <w:numPr>
-          <w:ilvl w:val="0"/>
-          <w:numId w:val="10"/>
-        </w:numPr>
-      </w:pPr>
-      <w:r>
-        <w:rPr>
-          <w:lang w:val="en-US"/>
-        </w:rPr>
-        <w:t>value1</w:t>
-      </w:r>
-      <w:r>
-        <w:t xml:space="preserve"> –</w:t>
-      </w:r>
-      <w:r>
-        <w:t xml:space="preserve"> значение измерения.</w:t>
-      </w:r>
-    </w:p>
-    <w:p>
-      <w:pPr>
-        <w:pStyle w:val="28"/>
-        <w:rPr>
-          <w:i/>
-        </w:rPr>
-      </w:pPr>
-      <w:r>
-        <w:rPr>
-          <w:i/>
-        </w:rPr>
-        <w:t xml:space="preserve">Выходные </w:t>
-      </w:r>
-      <w:r>
-        <w:rPr>
-          <w:i/>
-        </w:rPr>
-        <w:t>параметры:</w:t>
-      </w:r>
-    </w:p>
-    <w:p>
-      <w:pPr>
-        <w:pStyle w:val="28"/>
-        <w:numPr>
-          <w:ilvl w:val="0"/>
-          <w:numId w:val="11"/>
-        </w:numPr>
-      </w:pPr>
-      <w:r>
-        <w:rPr>
-          <w:lang w:val="en-US"/>
-        </w:rPr>
-        <w:t>true</w:t>
-      </w:r>
-      <w:r>
-        <w:t xml:space="preserve"> </w:t>
-      </w:r>
-      <w:r>
-        <w:t xml:space="preserve">или </w:t>
-      </w:r>
-      <w:r>
-        <w:rPr>
-          <w:lang w:val="en-US"/>
-        </w:rPr>
-        <w:t>false</w:t>
-      </w:r>
-      <w:r>
-        <w:t xml:space="preserve"> </w:t>
-      </w:r>
-      <w:r>
-        <w:t>в зависимости от успеха операции.</w:t>
-      </w:r>
-    </w:p>
-    <w:p>
-      <w:pPr>
-        <w:pStyle w:val="28"/>
-      </w:pPr>
-      <w:r>
-        <w:t xml:space="preserve">Пример вызова функции показаны на рисунках </w:t>
-      </w:r>
-      <w:r>
-        <w:t>61</w:t>
-      </w:r>
-      <w:r>
-        <w:t xml:space="preserve"> и </w:t>
-      </w:r>
-      <w:r>
-        <w:t>62.</w:t>
-      </w:r>
-    </w:p>
-    <w:p>
-      <w:pPr>
-        <w:pStyle w:val="28"/>
-        <w:keepNext/>
-        <w:ind w:firstLine="0"/>
-        <w:jc w:val="center"/>
-      </w:pPr>
-      <w:r>
-        <w:rPr>
-          <w:noProof/>
-          <w:lang w:eastAsia="ru-RU"/>
-        </w:rPr>
-        <w:drawing>
-          <wp:inline distT="0" distB="0" distL="0" distR="0" wp14:anchorId="10059563" wp14:editId="32B664C0">
-            <wp:extent cx="6480175" cy="3265170"/>
+          <wp:inline distT="0" distB="0" distL="0" distR="0" wp14:anchorId="0B727A7D" wp14:editId="3772D9A8">
+            <wp:extent cx="6480175" cy="3109595"/>
             <wp:effectExtent l="0" t="0" r="0" b="0"/>
-            <wp:docPr id="129" name="Рисунок 129"/>
-            <wp:cNvGraphicFramePr>
-              <a:graphicFrameLocks xmlns:a="http://schemas.openxmlformats.org/drawingml/2006/main" noChangeAspect="1"/>
-            </wp:cNvGraphicFramePr>
-            <a:graphic xmlns:a="http://schemas.openxmlformats.org/drawingml/2006/main">
-              <a:graphicData uri="http://schemas.openxmlformats.org/drawingml/2006/picture">
-                <pic:pic xmlns:pic="http://schemas.openxmlformats.org/drawingml/2006/picture">
-                  <pic:nvPicPr>
-                    <pic:cNvPr id="1" name=""/>
-                    <pic:cNvPicPr/>
-                  </pic:nvPicPr>
-                  <pic:blipFill>
-                    <a:blip r:embed="rId52"/>
-                    <a:stretch>
-                      <a:fillRect/>
-                    </a:stretch>
-                  </pic:blipFill>
-                  <pic:spPr>
-                    <a:xfrm>
-                      <a:off x="0" y="0"/>
-                      <a:ext cx="6480175" cy="3265170"/>
-                    </a:xfrm>
-                    <a:prstGeom prst="rect">
-                      <a:avLst/>
-                    </a:prstGeom>
-                  </pic:spPr>
-                </pic:pic>
-              </a:graphicData>
-            </a:graphic>
-          </wp:inline>
-        </w:drawing>
-      </w:r>
-    </w:p>
-    <w:p>
-      <w:pPr>
-        <w:pStyle w:val="aa"/>
-      </w:pPr>
-      <w:r>
-        <w:t xml:space="preserve">Рисунок </w:t>
-      </w:r>
-      <w:r>
-        <w:rPr>
-          <w:noProof/>
-        </w:rPr>
-        <w:t>61</w:t>
-      </w:r>
-      <w:r>
-        <w:t xml:space="preserve"> – Пример работы функции add_</w:t>
-      </w:r>
-      <w:r>
-        <w:t>measurement</w:t>
-      </w:r>
-    </w:p>
-    <w:p>
-      <w:pPr>
-        <w:keepNext/>
-        <w:jc w:val="center"/>
-      </w:pPr>
-      <w:r>
-        <w:rPr>
-          <w:noProof/>
-          <w:lang w:eastAsia="ru-RU"/>
-        </w:rPr>
-        <w:drawing>
-          <wp:inline distT="0" distB="0" distL="0" distR="0" wp14:anchorId="02662E3D" wp14:editId="05BC362B">
-            <wp:extent cx="6480175" cy="3210560"/>
-            <wp:effectExtent l="0" t="0" r="0" b="8890"/>
-            <wp:docPr id="128" name="Рисунок 128"/>
-            <wp:cNvGraphicFramePr>
-              <a:graphicFrameLocks xmlns:a="http://schemas.openxmlformats.org/drawingml/2006/main" noChangeAspect="1"/>
-            </wp:cNvGraphicFramePr>
-            <a:graphic xmlns:a="http://schemas.openxmlformats.org/drawingml/2006/main">
-              <a:graphicData uri="http://schemas.openxmlformats.org/drawingml/2006/picture">
-                <pic:pic xmlns:pic="http://schemas.openxmlformats.org/drawingml/2006/picture">
-                  <pic:nvPicPr>
-                    <pic:cNvPr id="1" name=""/>
-                    <pic:cNvPicPr/>
-                  </pic:nvPicPr>
-                  <pic:blipFill>
-                    <a:blip r:embed="rId53"/>
-                    <a:stretch>
-                      <a:fillRect/>
-                    </a:stretch>
-                  </pic:blipFill>
-                  <pic:spPr>
-                    <a:xfrm>
-                      <a:off x="0" y="0"/>
-                      <a:ext cx="6480175" cy="3210560"/>
-                    </a:xfrm>
-                    <a:prstGeom prst="rect">
-                      <a:avLst/>
-                    </a:prstGeom>
-                  </pic:spPr>
-                </pic:pic>
-              </a:graphicData>
-            </a:graphic>
-          </wp:inline>
-        </w:drawing>
-      </w:r>
-    </w:p>
-    <w:p>
-      <w:pPr>
-        <w:pStyle w:val="aa"/>
-      </w:pPr>
-      <w:r>
-        <w:t xml:space="preserve">Рисунок </w:t>
-      </w:r>
-      <w:r>
-        <w:rPr>
-          <w:noProof/>
-        </w:rPr>
-        <w:t>62</w:t>
-      </w:r>
-      <w:r>
-        <w:t xml:space="preserve"> – Вызов функции add_</w:t>
-      </w:r>
-      <w:r>
-        <w:t>measurement</w:t>
-      </w:r>
-      <w:r>
-        <w:t xml:space="preserve"> </w:t>
-      </w:r>
-      <w:r>
-        <w:t>с не</w:t>
-      </w:r>
-      <w:r>
-        <w:t>верными данными</w:t>
-      </w:r>
-    </w:p>
-    <w:p>
-      <w:pPr>
-        <w:pStyle w:val="3"/>
-      </w:pPr>
-      <w:bookmarkStart w:id="40" w:name="_Toc128585657"/>
-      <w:r>
-        <w:lastRenderedPageBreak/>
-        <w:t xml:space="preserve">Функция </w:t>
-      </w:r>
-      <w:r>
-        <w:t>get_</w:t>
-      </w:r>
-      <w:r>
-        <w:t>measurement</w:t>
-      </w:r>
-      <w:r>
-        <w:t>s</w:t>
-      </w:r>
-      <w:bookmarkEnd w:id="40"/>
-    </w:p>
-    <w:p>
-      <w:pPr>
-        <w:pStyle w:val="28"/>
-      </w:pPr>
-      <w:r>
-        <w:t xml:space="preserve">Позволяет получить список </w:t>
-      </w:r>
-      <w:r>
-        <w:t>измерений</w:t>
-      </w:r>
-      <w:r>
-        <w:t xml:space="preserve"> для </w:t>
-      </w:r>
-      <w:r>
-        <w:t>счетчика</w:t>
-      </w:r>
-      <w:r>
-        <w:t xml:space="preserve"> пользователя по ключу сессии.</w:t>
-      </w:r>
-    </w:p>
-    <w:p>
-      <w:pPr>
-        <w:pStyle w:val="28"/>
-        <w:rPr>
-          <w:i/>
-        </w:rPr>
-      </w:pPr>
-      <w:r>
-        <w:rPr>
-          <w:i/>
-        </w:rPr>
-        <w:t>Входные параметры:</w:t>
-      </w:r>
-    </w:p>
-    <w:p>
-      <w:pPr>
-        <w:pStyle w:val="28"/>
-        <w:numPr>
-          <w:ilvl w:val="0"/>
-          <w:numId w:val="10"/>
-        </w:numPr>
-      </w:pPr>
-      <w:r>
-        <w:rPr>
-          <w:lang w:val="en-US"/>
-        </w:rPr>
-        <w:t>counter</w:t>
-      </w:r>
-      <w:r>
-        <w:t xml:space="preserve">1 – </w:t>
-      </w:r>
-      <w:r>
-        <w:t>счетчик, к которым привязаны измерения.</w:t>
-      </w:r>
-    </w:p>
-    <w:p>
-      <w:pPr>
-        <w:pStyle w:val="28"/>
-        <w:numPr>
-          <w:ilvl w:val="0"/>
-          <w:numId w:val="10"/>
-        </w:numPr>
-      </w:pPr>
-      <w:r>
-        <w:rPr>
-          <w:lang w:val="en-US"/>
-        </w:rPr>
-        <w:t>key1</w:t>
-      </w:r>
-      <w:r>
-        <w:t xml:space="preserve"> – </w:t>
-      </w:r>
-      <w:r>
-        <w:t>ключ сессии</w:t>
-      </w:r>
-      <w:r>
-        <w:rPr>
-          <w:lang w:val="en-US"/>
-        </w:rPr>
-        <w:t>.</w:t>
-      </w:r>
-    </w:p>
-    <w:p>
-      <w:pPr>
-        <w:pStyle w:val="28"/>
-        <w:rPr>
-          <w:i/>
-        </w:rPr>
-      </w:pPr>
-      <w:r>
-        <w:rPr>
-          <w:i/>
-        </w:rPr>
-        <w:t xml:space="preserve">Выходные </w:t>
-      </w:r>
-      <w:r>
-        <w:rPr>
-          <w:i/>
-        </w:rPr>
-        <w:t>параметрами будет массив данных со следующими атрибутами:</w:t>
-      </w:r>
-    </w:p>
-    <w:p>
-      <w:pPr>
-        <w:pStyle w:val="28"/>
-        <w:numPr>
-          <w:ilvl w:val="0"/>
-          <w:numId w:val="11"/>
-        </w:numPr>
-      </w:pPr>
-      <w:r>
-        <w:rPr>
-          <w:lang w:val="en-US"/>
-        </w:rPr>
-        <w:t>id2</w:t>
-      </w:r>
-      <w:r>
-        <w:t xml:space="preserve"> – </w:t>
-      </w:r>
-      <w:r>
-        <w:t xml:space="preserve">уникальный идентификатор </w:t>
-      </w:r>
-      <w:r>
-        <w:t>измерения</w:t>
-      </w:r>
-      <w:r>
-        <w:t>.</w:t>
-      </w:r>
-    </w:p>
-    <w:p>
-      <w:pPr>
-        <w:pStyle w:val="28"/>
-        <w:numPr>
-          <w:ilvl w:val="0"/>
-          <w:numId w:val="11"/>
-        </w:numPr>
-      </w:pPr>
-      <w:r>
-        <w:rPr>
-          <w:lang w:val="en-US"/>
-        </w:rPr>
-        <w:t>ts</w:t>
-      </w:r>
-      <w:r>
-        <w:t>2</w:t>
-      </w:r>
-      <w:r>
-        <w:t xml:space="preserve"> – </w:t>
-      </w:r>
-      <w:r>
-        <w:t>дата и время измерения</w:t>
-      </w:r>
-      <w:r>
-        <w:t>.</w:t>
-      </w:r>
-    </w:p>
-    <w:p>
-      <w:pPr>
-        <w:pStyle w:val="28"/>
-        <w:numPr>
-          <w:ilvl w:val="0"/>
-          <w:numId w:val="11"/>
-        </w:numPr>
-      </w:pPr>
-      <w:r>
-        <w:rPr>
-          <w:lang w:val="en-US"/>
-        </w:rPr>
-        <w:t>value2</w:t>
-      </w:r>
-      <w:r>
-        <w:t xml:space="preserve"> – </w:t>
-      </w:r>
-      <w:r>
-        <w:t>значение измерения</w:t>
-      </w:r>
-      <w:r>
-        <w:t>.</w:t>
-      </w:r>
-    </w:p>
-    <w:p>
-      <w:pPr>
-        <w:pStyle w:val="28"/>
-        <w:numPr>
-          <w:ilvl w:val="0"/>
-          <w:numId w:val="11"/>
-        </w:numPr>
-      </w:pPr>
-      <w:r>
-        <w:rPr>
-          <w:lang w:val="en-US"/>
-        </w:rPr>
-        <w:t>image2</w:t>
-      </w:r>
-      <w:r>
-        <w:t xml:space="preserve"> – </w:t>
-      </w:r>
-      <w:r>
-        <w:t>изображение измерения</w:t>
-      </w:r>
-      <w:r>
-        <w:rPr>
-          <w:lang w:val="en-US"/>
-        </w:rPr>
-        <w:t>,</w:t>
-      </w:r>
-    </w:p>
-    <w:p>
-      <w:pPr>
-        <w:pStyle w:val="28"/>
-      </w:pPr>
-      <w:r>
-        <w:t xml:space="preserve">Пример вызова функции показаны на рисунках </w:t>
-      </w:r>
-      <w:r>
-        <w:t>63</w:t>
-      </w:r>
-      <w:r>
-        <w:t xml:space="preserve"> и </w:t>
-      </w:r>
-      <w:r>
-        <w:t>64</w:t>
-      </w:r>
-      <w:r>
-        <w:t>.</w:t>
-      </w:r>
-    </w:p>
-    <w:p>
-      <w:pPr>
-        <w:pStyle w:val="28"/>
-        <w:keepNext/>
-        <w:ind w:firstLine="0"/>
-        <w:jc w:val="center"/>
-      </w:pPr>
-      <w:r>
-        <w:rPr>
-          <w:noProof/>
-          <w:lang w:eastAsia="ru-RU"/>
-        </w:rPr>
-        <w:drawing>
-          <wp:inline distT="0" distB="0" distL="0" distR="0" wp14:anchorId="10F99CD4" wp14:editId="1A1CD933">
-            <wp:extent cx="6480175" cy="4707890"/>
-            <wp:effectExtent l="0" t="0" r="0" b="0"/>
-            <wp:docPr id="130" name="Рисунок 130"/>
+            <wp:docPr id="11" name="Рисунок 11"/>
             <wp:cNvGraphicFramePr>
               <a:graphicFrameLocks xmlns:a="http://schemas.openxmlformats.org/drawingml/2006/main" noChangeAspect="1"/>
             </wp:cNvGraphicFramePr>
@@ -15371,7 +14828,7 @@
                   <pic:spPr>
                     <a:xfrm>
                       <a:off x="0" y="0"/>
-                      <a:ext cx="6480175" cy="4707890"/>
+                      <a:ext cx="6480175" cy="3109595"/>
                     </a:xfrm>
                     <a:prstGeom prst="rect">
                       <a:avLst/>
@@ -15395,17 +14852,19 @@
         <w:rPr>
           <w:noProof/>
         </w:rPr>
-        <w:t>63</w:t>
-      </w:r>
-      <w:r>
-        <w:t xml:space="preserve"> – Пример работы функции get_</w:t>
-      </w:r>
-      <w:r>
-        <w:t>measurement</w:t>
-      </w:r>
-      <w:r>
-        <w:t>s</w:t>
-      </w:r>
+        <w:t>59</w:t>
+      </w:r>
+      <w:r>
+        <w:t xml:space="preserve"> – Пример работы функции </w:t>
+      </w:r>
+      <w:proofErr w:type="spellStart"/>
+      <w:r>
+        <w:t>delete_</w:t>
+      </w:r>
+      <w:r>
+        <w:t>rate</w:t>
+      </w:r>
+      <w:proofErr w:type="spellEnd"/>
     </w:p>
     <w:p>
       <w:pPr>
@@ -15413,16 +14872,11 @@
         <w:jc w:val="center"/>
       </w:pPr>
       <w:r>
-        <w:rPr>
-          <w:noProof/>
-          <w:lang w:eastAsia="ru-RU"/>
-        </w:rPr>
-        <w:lastRenderedPageBreak/>
         <w:drawing>
-          <wp:inline distT="0" distB="0" distL="0" distR="0" wp14:anchorId="06B110ED" wp14:editId="53E20F5E">
-            <wp:extent cx="6480175" cy="2974975"/>
-            <wp:effectExtent l="0" t="0" r="0" b="0"/>
-            <wp:docPr id="131" name="Рисунок 131"/>
+          <wp:inline distT="0" distB="0" distL="0" distR="0" wp14:anchorId="2F2F9A55" wp14:editId="20D2700B">
+            <wp:extent cx="6480175" cy="2964815"/>
+            <wp:effectExtent l="0" t="0" r="0" b="6985"/>
+            <wp:docPr id="10" name="Рисунок 10"/>
             <wp:cNvGraphicFramePr>
               <a:graphicFrameLocks xmlns:a="http://schemas.openxmlformats.org/drawingml/2006/main" noChangeAspect="1"/>
             </wp:cNvGraphicFramePr>
@@ -15442,6 +14896,841 @@
                   <pic:spPr>
                     <a:xfrm>
                       <a:off x="0" y="0"/>
+                      <a:ext cx="6480175" cy="2964815"/>
+                    </a:xfrm>
+                    <a:prstGeom prst="rect">
+                      <a:avLst/>
+                    </a:prstGeom>
+                  </pic:spPr>
+                </pic:pic>
+              </a:graphicData>
+            </a:graphic>
+          </wp:inline>
+        </w:drawing>
+      </w:r>
+    </w:p>
+    <w:p>
+      <w:pPr>
+        <w:pStyle w:val="aa"/>
+      </w:pPr>
+      <w:r>
+        <w:t xml:space="preserve">Рисунок </w:t>
+      </w:r>
+      <w:r>
+        <w:rPr>
+          <w:noProof/>
+        </w:rPr>
+        <w:t>60</w:t>
+      </w:r>
+      <w:r>
+        <w:t xml:space="preserve"> – Вызов функции </w:t>
+      </w:r>
+      <w:proofErr w:type="spellStart"/>
+      <w:r>
+        <w:t>delete_</w:t>
+      </w:r>
+      <w:r>
+        <w:t>rate</w:t>
+      </w:r>
+      <w:proofErr w:type="spellEnd"/>
+      <w:r>
+        <w:t xml:space="preserve"> </w:t>
+      </w:r>
+      <w:r>
+        <w:t>с не</w:t>
+      </w:r>
+      <w:r>
+        <w:t>верными данными</w:t>
+      </w:r>
+    </w:p>
+    <w:p>
+      <w:pPr>
+        <w:pStyle w:val="2"/>
+      </w:pPr>
+      <w:bookmarkStart w:id="38" w:name="_Toc128585655"/>
+      <w:r>
+        <w:lastRenderedPageBreak/>
+        <w:t xml:space="preserve">Управление </w:t>
+      </w:r>
+      <w:r>
+        <w:t>измерениями</w:t>
+      </w:r>
+      <w:bookmarkEnd w:id="38"/>
+    </w:p>
+    <w:p>
+      <w:pPr>
+        <w:pStyle w:val="28"/>
+      </w:pPr>
+      <w:r>
+        <w:t xml:space="preserve">Данный набор функций позволяет управлять </w:t>
+      </w:r>
+      <w:r>
+        <w:t>измерениями</w:t>
+      </w:r>
+      <w:r>
+        <w:t xml:space="preserve"> пользователя.</w:t>
+      </w:r>
+    </w:p>
+    <w:p>
+      <w:pPr>
+        <w:pStyle w:val="3"/>
+      </w:pPr>
+      <w:bookmarkStart w:id="39" w:name="_Toc128585656"/>
+      <w:proofErr w:type="spellStart"/>
+      <w:r>
+        <w:t>Функция</w:t>
+      </w:r>
+      <w:proofErr w:type="spellEnd"/>
+      <w:r>
+        <w:t xml:space="preserve"> </w:t>
+      </w:r>
+      <w:proofErr w:type="spellStart"/>
+      <w:r>
+        <w:t>add_</w:t>
+      </w:r>
+      <w:r>
+        <w:t>measurement</w:t>
+      </w:r>
+      <w:bookmarkEnd w:id="39"/>
+      <w:proofErr w:type="spellEnd"/>
+    </w:p>
+    <w:p>
+      <w:pPr>
+        <w:pStyle w:val="28"/>
+      </w:pPr>
+      <w:r>
+        <w:t xml:space="preserve">Позволяет добавить новое измерения </w:t>
+      </w:r>
+      <w:r>
+        <w:t xml:space="preserve">с заданными свойствами для </w:t>
+      </w:r>
+      <w:r>
+        <w:t>счетчика</w:t>
+      </w:r>
+      <w:r>
+        <w:t xml:space="preserve"> пользователя.</w:t>
+      </w:r>
+    </w:p>
+    <w:p>
+      <w:pPr>
+        <w:pStyle w:val="28"/>
+        <w:rPr>
+          <w:i/>
+        </w:rPr>
+      </w:pPr>
+      <w:r>
+        <w:rPr>
+          <w:i/>
+        </w:rPr>
+        <w:t>Входные параметры:</w:t>
+      </w:r>
+    </w:p>
+    <w:p>
+      <w:pPr>
+        <w:pStyle w:val="28"/>
+        <w:numPr>
+          <w:ilvl w:val="0"/>
+          <w:numId w:val="10"/>
+        </w:numPr>
+      </w:pPr>
+      <w:r>
+        <w:rPr>
+          <w:lang w:val="en-US"/>
+        </w:rPr>
+        <w:t>counter1</w:t>
+      </w:r>
+      <w:r>
+        <w:t xml:space="preserve"> – </w:t>
+      </w:r>
+      <w:r>
+        <w:t>идентификатор счетчика.</w:t>
+      </w:r>
+    </w:p>
+    <w:p>
+      <w:pPr>
+        <w:pStyle w:val="28"/>
+        <w:numPr>
+          <w:ilvl w:val="0"/>
+          <w:numId w:val="10"/>
+        </w:numPr>
+      </w:pPr>
+      <w:r>
+        <w:rPr>
+          <w:lang w:val="en-US"/>
+        </w:rPr>
+        <w:t xml:space="preserve">image1 – </w:t>
+      </w:r>
+      <w:r>
+        <w:t>изображение измерения.</w:t>
+      </w:r>
+    </w:p>
+    <w:p>
+      <w:pPr>
+        <w:pStyle w:val="28"/>
+        <w:numPr>
+          <w:ilvl w:val="0"/>
+          <w:numId w:val="10"/>
+        </w:numPr>
+      </w:pPr>
+      <w:r>
+        <w:rPr>
+          <w:lang w:val="en-US"/>
+        </w:rPr>
+        <w:t>key1</w:t>
+      </w:r>
+      <w:r>
+        <w:t xml:space="preserve"> – </w:t>
+      </w:r>
+      <w:r>
+        <w:t>ключ сессии</w:t>
+      </w:r>
+      <w:r>
+        <w:rPr>
+          <w:lang w:val="en-US"/>
+        </w:rPr>
+        <w:t>.</w:t>
+      </w:r>
+    </w:p>
+    <w:p>
+      <w:pPr>
+        <w:pStyle w:val="28"/>
+        <w:numPr>
+          <w:ilvl w:val="0"/>
+          <w:numId w:val="10"/>
+        </w:numPr>
+      </w:pPr>
+      <w:proofErr w:type="spellStart"/>
+      <w:r>
+        <w:rPr>
+          <w:lang w:val="en-US"/>
+        </w:rPr>
+        <w:t>ts</w:t>
+      </w:r>
+      <w:proofErr w:type="spellEnd"/>
+      <w:r>
+        <w:t>1</w:t>
+      </w:r>
+      <w:r>
+        <w:t xml:space="preserve"> –</w:t>
+      </w:r>
+      <w:r>
+        <w:t xml:space="preserve"> дата и время измерения.</w:t>
+      </w:r>
+    </w:p>
+    <w:p>
+      <w:pPr>
+        <w:pStyle w:val="28"/>
+        <w:numPr>
+          <w:ilvl w:val="0"/>
+          <w:numId w:val="10"/>
+        </w:numPr>
+      </w:pPr>
+      <w:r>
+        <w:rPr>
+          <w:lang w:val="en-US"/>
+        </w:rPr>
+        <w:t>value1</w:t>
+      </w:r>
+      <w:r>
+        <w:t xml:space="preserve"> –</w:t>
+      </w:r>
+      <w:r>
+        <w:t xml:space="preserve"> значение измерения.</w:t>
+      </w:r>
+    </w:p>
+    <w:p>
+      <w:pPr>
+        <w:pStyle w:val="28"/>
+        <w:rPr>
+          <w:i/>
+        </w:rPr>
+      </w:pPr>
+      <w:r>
+        <w:rPr>
+          <w:i/>
+        </w:rPr>
+        <w:t xml:space="preserve">Выходные </w:t>
+      </w:r>
+      <w:r>
+        <w:rPr>
+          <w:i/>
+        </w:rPr>
+        <w:t>параметры:</w:t>
+      </w:r>
+    </w:p>
+    <w:p>
+      <w:pPr>
+        <w:pStyle w:val="28"/>
+        <w:numPr>
+          <w:ilvl w:val="0"/>
+          <w:numId w:val="11"/>
+        </w:numPr>
+      </w:pPr>
+      <w:r>
+        <w:rPr>
+          <w:lang w:val="en-US"/>
+        </w:rPr>
+        <w:t>true</w:t>
+      </w:r>
+      <w:r>
+        <w:t xml:space="preserve"> </w:t>
+      </w:r>
+      <w:r>
+        <w:t xml:space="preserve">или </w:t>
+      </w:r>
+      <w:r>
+        <w:rPr>
+          <w:lang w:val="en-US"/>
+        </w:rPr>
+        <w:t>false</w:t>
+      </w:r>
+      <w:r>
+        <w:t xml:space="preserve"> </w:t>
+      </w:r>
+      <w:r>
+        <w:t>в зависимости от успеха операции.</w:t>
+      </w:r>
+    </w:p>
+    <w:p>
+      <w:pPr>
+        <w:pStyle w:val="28"/>
+      </w:pPr>
+      <w:r>
+        <w:t xml:space="preserve">Пример вызова функции показаны на рисунках </w:t>
+      </w:r>
+      <w:r>
+        <w:t>61</w:t>
+      </w:r>
+      <w:r>
+        <w:t xml:space="preserve"> и </w:t>
+      </w:r>
+      <w:r>
+        <w:t>62.</w:t>
+      </w:r>
+    </w:p>
+    <w:p>
+      <w:pPr>
+        <w:pStyle w:val="28"/>
+        <w:keepNext/>
+        <w:ind w:firstLine="0"/>
+        <w:jc w:val="center"/>
+      </w:pPr>
+      <w:r>
+        <w:rPr>
+          <w:noProof/>
+          <w:lang w:eastAsia="ru-RU"/>
+        </w:rPr>
+        <w:drawing>
+          <wp:inline distT="0" distB="0" distL="0" distR="0" wp14:anchorId="10059563" wp14:editId="32B664C0">
+            <wp:extent cx="6480175" cy="3265170"/>
+            <wp:effectExtent l="0" t="0" r="0" b="0"/>
+            <wp:docPr id="129" name="Рисунок 129"/>
+            <wp:cNvGraphicFramePr>
+              <a:graphicFrameLocks xmlns:a="http://schemas.openxmlformats.org/drawingml/2006/main" noChangeAspect="1"/>
+            </wp:cNvGraphicFramePr>
+            <a:graphic xmlns:a="http://schemas.openxmlformats.org/drawingml/2006/main">
+              <a:graphicData uri="http://schemas.openxmlformats.org/drawingml/2006/picture">
+                <pic:pic xmlns:pic="http://schemas.openxmlformats.org/drawingml/2006/picture">
+                  <pic:nvPicPr>
+                    <pic:cNvPr id="1" name=""/>
+                    <pic:cNvPicPr/>
+                  </pic:nvPicPr>
+                  <pic:blipFill>
+                    <a:blip r:embed="rId56"/>
+                    <a:stretch>
+                      <a:fillRect/>
+                    </a:stretch>
+                  </pic:blipFill>
+                  <pic:spPr>
+                    <a:xfrm>
+                      <a:off x="0" y="0"/>
+                      <a:ext cx="6480175" cy="3265170"/>
+                    </a:xfrm>
+                    <a:prstGeom prst="rect">
+                      <a:avLst/>
+                    </a:prstGeom>
+                  </pic:spPr>
+                </pic:pic>
+              </a:graphicData>
+            </a:graphic>
+          </wp:inline>
+        </w:drawing>
+      </w:r>
+    </w:p>
+    <w:p>
+      <w:pPr>
+        <w:pStyle w:val="aa"/>
+      </w:pPr>
+      <w:r>
+        <w:t xml:space="preserve">Рисунок </w:t>
+      </w:r>
+      <w:r>
+        <w:rPr>
+          <w:noProof/>
+        </w:rPr>
+        <w:t>61</w:t>
+      </w:r>
+      <w:r>
+        <w:t xml:space="preserve"> – Пример работы функции </w:t>
+      </w:r>
+      <w:proofErr w:type="spellStart"/>
+      <w:r>
+        <w:t>add_</w:t>
+      </w:r>
+      <w:r>
+        <w:t>measurement</w:t>
+      </w:r>
+      <w:proofErr w:type="spellEnd"/>
+    </w:p>
+    <w:p>
+      <w:pPr>
+        <w:keepNext/>
+        <w:jc w:val="center"/>
+      </w:pPr>
+      <w:r>
+        <w:rPr>
+          <w:noProof/>
+          <w:lang w:eastAsia="ru-RU"/>
+        </w:rPr>
+        <w:lastRenderedPageBreak/>
+        <w:drawing>
+          <wp:inline distT="0" distB="0" distL="0" distR="0" wp14:anchorId="02662E3D" wp14:editId="05BC362B">
+            <wp:extent cx="6480175" cy="3210560"/>
+            <wp:effectExtent l="0" t="0" r="0" b="8890"/>
+            <wp:docPr id="128" name="Рисунок 128"/>
+            <wp:cNvGraphicFramePr>
+              <a:graphicFrameLocks xmlns:a="http://schemas.openxmlformats.org/drawingml/2006/main" noChangeAspect="1"/>
+            </wp:cNvGraphicFramePr>
+            <a:graphic xmlns:a="http://schemas.openxmlformats.org/drawingml/2006/main">
+              <a:graphicData uri="http://schemas.openxmlformats.org/drawingml/2006/picture">
+                <pic:pic xmlns:pic="http://schemas.openxmlformats.org/drawingml/2006/picture">
+                  <pic:nvPicPr>
+                    <pic:cNvPr id="1" name=""/>
+                    <pic:cNvPicPr/>
+                  </pic:nvPicPr>
+                  <pic:blipFill>
+                    <a:blip r:embed="rId57"/>
+                    <a:stretch>
+                      <a:fillRect/>
+                    </a:stretch>
+                  </pic:blipFill>
+                  <pic:spPr>
+                    <a:xfrm>
+                      <a:off x="0" y="0"/>
+                      <a:ext cx="6480175" cy="3210560"/>
+                    </a:xfrm>
+                    <a:prstGeom prst="rect">
+                      <a:avLst/>
+                    </a:prstGeom>
+                  </pic:spPr>
+                </pic:pic>
+              </a:graphicData>
+            </a:graphic>
+          </wp:inline>
+        </w:drawing>
+      </w:r>
+    </w:p>
+    <w:p>
+      <w:pPr>
+        <w:pStyle w:val="aa"/>
+      </w:pPr>
+      <w:r>
+        <w:t xml:space="preserve">Рисунок </w:t>
+      </w:r>
+      <w:r>
+        <w:rPr>
+          <w:noProof/>
+        </w:rPr>
+        <w:t>62</w:t>
+      </w:r>
+      <w:r>
+        <w:t xml:space="preserve"> – Вызов функции </w:t>
+      </w:r>
+      <w:proofErr w:type="spellStart"/>
+      <w:r>
+        <w:t>add_</w:t>
+      </w:r>
+      <w:r>
+        <w:t>measurement</w:t>
+      </w:r>
+      <w:proofErr w:type="spellEnd"/>
+      <w:r>
+        <w:t xml:space="preserve"> </w:t>
+      </w:r>
+      <w:r>
+        <w:t>с не</w:t>
+      </w:r>
+      <w:r>
+        <w:t>верными данными</w:t>
+      </w:r>
+    </w:p>
+    <w:p>
+      <w:pPr>
+        <w:pStyle w:val="3"/>
+      </w:pPr>
+      <w:bookmarkStart w:id="40" w:name="_Toc128585657"/>
+      <w:proofErr w:type="spellStart"/>
+      <w:r>
+        <w:t>Функция</w:t>
+      </w:r>
+      <w:proofErr w:type="spellEnd"/>
+      <w:r>
+        <w:t xml:space="preserve"> </w:t>
+      </w:r>
+      <w:proofErr w:type="spellStart"/>
+      <w:r>
+        <w:t>get_</w:t>
+      </w:r>
+      <w:r>
+        <w:t>measurement</w:t>
+      </w:r>
+      <w:r>
+        <w:t>s</w:t>
+      </w:r>
+      <w:bookmarkEnd w:id="40"/>
+      <w:proofErr w:type="spellEnd"/>
+    </w:p>
+    <w:p>
+      <w:pPr>
+        <w:pStyle w:val="28"/>
+      </w:pPr>
+      <w:r>
+        <w:t xml:space="preserve">Позволяет получить список </w:t>
+      </w:r>
+      <w:r>
+        <w:t>измерений</w:t>
+      </w:r>
+      <w:r>
+        <w:t xml:space="preserve"> для </w:t>
+      </w:r>
+      <w:r>
+        <w:t>счетчика</w:t>
+      </w:r>
+      <w:r>
+        <w:t xml:space="preserve"> пользователя по ключу сессии.</w:t>
+      </w:r>
+    </w:p>
+    <w:p>
+      <w:pPr>
+        <w:pStyle w:val="28"/>
+        <w:rPr>
+          <w:i/>
+        </w:rPr>
+      </w:pPr>
+      <w:r>
+        <w:rPr>
+          <w:i/>
+        </w:rPr>
+        <w:t>Входные параметры:</w:t>
+      </w:r>
+    </w:p>
+    <w:p>
+      <w:pPr>
+        <w:pStyle w:val="28"/>
+        <w:numPr>
+          <w:ilvl w:val="0"/>
+          <w:numId w:val="10"/>
+        </w:numPr>
+      </w:pPr>
+      <w:r>
+        <w:rPr>
+          <w:lang w:val="en-US"/>
+        </w:rPr>
+        <w:t>counter</w:t>
+      </w:r>
+      <w:r>
+        <w:t xml:space="preserve">1 – </w:t>
+      </w:r>
+      <w:r>
+        <w:t>счетчик, к которым привязаны измерения.</w:t>
+      </w:r>
+    </w:p>
+    <w:p>
+      <w:pPr>
+        <w:pStyle w:val="28"/>
+        <w:numPr>
+          <w:ilvl w:val="0"/>
+          <w:numId w:val="10"/>
+        </w:numPr>
+      </w:pPr>
+      <w:r>
+        <w:rPr>
+          <w:lang w:val="en-US"/>
+        </w:rPr>
+        <w:t>key1</w:t>
+      </w:r>
+      <w:r>
+        <w:t xml:space="preserve"> – </w:t>
+      </w:r>
+      <w:r>
+        <w:t>ключ сессии</w:t>
+      </w:r>
+      <w:r>
+        <w:rPr>
+          <w:lang w:val="en-US"/>
+        </w:rPr>
+        <w:t>.</w:t>
+      </w:r>
+    </w:p>
+    <w:p>
+      <w:pPr>
+        <w:pStyle w:val="28"/>
+        <w:rPr>
+          <w:i/>
+        </w:rPr>
+      </w:pPr>
+      <w:r>
+        <w:rPr>
+          <w:i/>
+        </w:rPr>
+        <w:t xml:space="preserve">Выходные </w:t>
+      </w:r>
+      <w:r>
+        <w:rPr>
+          <w:i/>
+        </w:rPr>
+        <w:t>параметрами будет массив данных со следующими атрибутами:</w:t>
+      </w:r>
+    </w:p>
+    <w:p>
+      <w:pPr>
+        <w:pStyle w:val="28"/>
+        <w:numPr>
+          <w:ilvl w:val="0"/>
+          <w:numId w:val="11"/>
+        </w:numPr>
+      </w:pPr>
+      <w:r>
+        <w:rPr>
+          <w:lang w:val="en-US"/>
+        </w:rPr>
+        <w:t>id2</w:t>
+      </w:r>
+      <w:r>
+        <w:t xml:space="preserve"> – </w:t>
+      </w:r>
+      <w:r>
+        <w:t xml:space="preserve">уникальный идентификатор </w:t>
+      </w:r>
+      <w:r>
+        <w:t>измерения</w:t>
+      </w:r>
+      <w:r>
+        <w:t>.</w:t>
+      </w:r>
+    </w:p>
+    <w:p>
+      <w:pPr>
+        <w:pStyle w:val="28"/>
+        <w:numPr>
+          <w:ilvl w:val="0"/>
+          <w:numId w:val="11"/>
+        </w:numPr>
+      </w:pPr>
+      <w:proofErr w:type="spellStart"/>
+      <w:r>
+        <w:rPr>
+          <w:lang w:val="en-US"/>
+        </w:rPr>
+        <w:t>ts</w:t>
+      </w:r>
+      <w:proofErr w:type="spellEnd"/>
+      <w:r>
+        <w:t>2</w:t>
+      </w:r>
+      <w:r>
+        <w:t xml:space="preserve"> – </w:t>
+      </w:r>
+      <w:r>
+        <w:t>дата и время измерения</w:t>
+      </w:r>
+      <w:r>
+        <w:t>.</w:t>
+      </w:r>
+    </w:p>
+    <w:p>
+      <w:pPr>
+        <w:pStyle w:val="28"/>
+        <w:numPr>
+          <w:ilvl w:val="0"/>
+          <w:numId w:val="11"/>
+        </w:numPr>
+      </w:pPr>
+      <w:r>
+        <w:rPr>
+          <w:lang w:val="en-US"/>
+        </w:rPr>
+        <w:t>value2</w:t>
+      </w:r>
+      <w:r>
+        <w:t xml:space="preserve"> – </w:t>
+      </w:r>
+      <w:r>
+        <w:t>значение измерения</w:t>
+      </w:r>
+      <w:r>
+        <w:t>.</w:t>
+      </w:r>
+    </w:p>
+    <w:p>
+      <w:pPr>
+        <w:pStyle w:val="28"/>
+        <w:numPr>
+          <w:ilvl w:val="0"/>
+          <w:numId w:val="11"/>
+        </w:numPr>
+      </w:pPr>
+      <w:r>
+        <w:rPr>
+          <w:lang w:val="en-US"/>
+        </w:rPr>
+        <w:t>image2</w:t>
+      </w:r>
+      <w:r>
+        <w:t xml:space="preserve"> – </w:t>
+      </w:r>
+      <w:r>
+        <w:t>изображение измерения</w:t>
+      </w:r>
+      <w:r>
+        <w:rPr>
+          <w:lang w:val="en-US"/>
+        </w:rPr>
+        <w:t>,</w:t>
+      </w:r>
+    </w:p>
+    <w:p>
+      <w:pPr>
+        <w:pStyle w:val="28"/>
+      </w:pPr>
+      <w:r>
+        <w:t xml:space="preserve">Пример вызова функции показаны на рисунках </w:t>
+      </w:r>
+      <w:r>
+        <w:t>63</w:t>
+      </w:r>
+      <w:r>
+        <w:t xml:space="preserve"> и </w:t>
+      </w:r>
+      <w:r>
+        <w:t>64</w:t>
+      </w:r>
+      <w:r>
+        <w:t>.</w:t>
+      </w:r>
+    </w:p>
+    <w:p>
+      <w:pPr>
+        <w:pStyle w:val="28"/>
+        <w:keepNext/>
+        <w:ind w:firstLine="0"/>
+        <w:jc w:val="center"/>
+      </w:pPr>
+      <w:r>
+        <w:rPr>
+          <w:noProof/>
+          <w:lang w:eastAsia="ru-RU"/>
+        </w:rPr>
+        <w:lastRenderedPageBreak/>
+        <w:drawing>
+          <wp:inline distT="0" distB="0" distL="0" distR="0" wp14:anchorId="10F99CD4" wp14:editId="1A1CD933">
+            <wp:extent cx="6480175" cy="4707890"/>
+            <wp:effectExtent l="0" t="0" r="0" b="0"/>
+            <wp:docPr id="130" name="Рисунок 130"/>
+            <wp:cNvGraphicFramePr>
+              <a:graphicFrameLocks xmlns:a="http://schemas.openxmlformats.org/drawingml/2006/main" noChangeAspect="1"/>
+            </wp:cNvGraphicFramePr>
+            <a:graphic xmlns:a="http://schemas.openxmlformats.org/drawingml/2006/main">
+              <a:graphicData uri="http://schemas.openxmlformats.org/drawingml/2006/picture">
+                <pic:pic xmlns:pic="http://schemas.openxmlformats.org/drawingml/2006/picture">
+                  <pic:nvPicPr>
+                    <pic:cNvPr id="1" name=""/>
+                    <pic:cNvPicPr/>
+                  </pic:nvPicPr>
+                  <pic:blipFill>
+                    <a:blip r:embed="rId58"/>
+                    <a:stretch>
+                      <a:fillRect/>
+                    </a:stretch>
+                  </pic:blipFill>
+                  <pic:spPr>
+                    <a:xfrm>
+                      <a:off x="0" y="0"/>
+                      <a:ext cx="6480175" cy="4707890"/>
+                    </a:xfrm>
+                    <a:prstGeom prst="rect">
+                      <a:avLst/>
+                    </a:prstGeom>
+                  </pic:spPr>
+                </pic:pic>
+              </a:graphicData>
+            </a:graphic>
+          </wp:inline>
+        </w:drawing>
+      </w:r>
+    </w:p>
+    <w:p>
+      <w:pPr>
+        <w:pStyle w:val="aa"/>
+      </w:pPr>
+      <w:r>
+        <w:t xml:space="preserve">Рисунок </w:t>
+      </w:r>
+      <w:r>
+        <w:rPr>
+          <w:noProof/>
+        </w:rPr>
+        <w:t>63</w:t>
+      </w:r>
+      <w:r>
+        <w:t xml:space="preserve"> – Пример работы функции </w:t>
+      </w:r>
+      <w:proofErr w:type="spellStart"/>
+      <w:r>
+        <w:t>get_</w:t>
+      </w:r>
+      <w:r>
+        <w:t>measurement</w:t>
+      </w:r>
+      <w:r>
+        <w:t>s</w:t>
+      </w:r>
+      <w:proofErr w:type="spellEnd"/>
+    </w:p>
+    <w:p>
+      <w:pPr>
+        <w:keepNext/>
+        <w:jc w:val="center"/>
+      </w:pPr>
+      <w:r>
+        <w:rPr>
+          <w:noProof/>
+          <w:lang w:eastAsia="ru-RU"/>
+        </w:rPr>
+        <w:drawing>
+          <wp:inline distT="0" distB="0" distL="0" distR="0" wp14:anchorId="06B110ED" wp14:editId="53E20F5E">
+            <wp:extent cx="6480175" cy="2974975"/>
+            <wp:effectExtent l="0" t="0" r="0" b="0"/>
+            <wp:docPr id="131" name="Рисунок 131"/>
+            <wp:cNvGraphicFramePr>
+              <a:graphicFrameLocks xmlns:a="http://schemas.openxmlformats.org/drawingml/2006/main" noChangeAspect="1"/>
+            </wp:cNvGraphicFramePr>
+            <a:graphic xmlns:a="http://schemas.openxmlformats.org/drawingml/2006/main">
+              <a:graphicData uri="http://schemas.openxmlformats.org/drawingml/2006/picture">
+                <pic:pic xmlns:pic="http://schemas.openxmlformats.org/drawingml/2006/picture">
+                  <pic:nvPicPr>
+                    <pic:cNvPr id="1" name=""/>
+                    <pic:cNvPicPr/>
+                  </pic:nvPicPr>
+                  <pic:blipFill>
+                    <a:blip r:embed="rId59"/>
+                    <a:stretch>
+                      <a:fillRect/>
+                    </a:stretch>
+                  </pic:blipFill>
+                  <pic:spPr>
+                    <a:xfrm>
+                      <a:off x="0" y="0"/>
                       <a:ext cx="6480175" cy="2974975"/>
                     </a:xfrm>
                     <a:prstGeom prst="rect">
@@ -15469,13 +15758,21 @@
         <w:t>64</w:t>
       </w:r>
       <w:r>
-        <w:t xml:space="preserve"> – Вызов функции get_</w:t>
+        <w:t xml:space="preserve"> – Вызов функции </w:t>
+      </w:r>
+      <w:proofErr w:type="spellStart"/>
+      <w:r>
+        <w:t>get_</w:t>
       </w:r>
       <w:r>
         <w:t>measurement</w:t>
       </w:r>
       <w:r>
-        <w:t>s с не</w:t>
+        <w:t>s</w:t>
+      </w:r>
+      <w:proofErr w:type="spellEnd"/>
+      <w:r>
+        <w:t xml:space="preserve"> с не</w:t>
       </w:r>
       <w:r>
         <w:t>верными данными</w:t>
@@ -15486,9 +15783,15 @@
         <w:pStyle w:val="3"/>
       </w:pPr>
       <w:bookmarkStart w:id="41" w:name="_Toc128585658"/>
-      <w:r>
-        <w:t xml:space="preserve">Функция </w:t>
-      </w:r>
+      <w:proofErr w:type="spellStart"/>
+      <w:r>
+        <w:t>Функция</w:t>
+      </w:r>
+      <w:proofErr w:type="spellEnd"/>
+      <w:r>
+        <w:t xml:space="preserve"> </w:t>
+      </w:r>
+      <w:proofErr w:type="spellStart"/>
       <w:r>
         <w:t>update_</w:t>
       </w:r>
@@ -15496,12 +15799,14 @@
         <w:t>measurement</w:t>
       </w:r>
       <w:bookmarkEnd w:id="41"/>
-    </w:p>
-    <w:p>
-      <w:pPr>
-        <w:pStyle w:val="28"/>
-      </w:pPr>
-      <w:r>
+      <w:proofErr w:type="spellEnd"/>
+    </w:p>
+    <w:p>
+      <w:pPr>
+        <w:pStyle w:val="28"/>
+      </w:pPr>
+      <w:r>
+        <w:lastRenderedPageBreak/>
         <w:t xml:space="preserve">Позволяет обновить свойства </w:t>
       </w:r>
       <w:r>
@@ -15686,11 +15991,16 @@
         <w:t>65</w:t>
       </w:r>
       <w:r>
-        <w:t xml:space="preserve"> – Пример работы функции update_</w:t>
+        <w:t xml:space="preserve"> – Пример работы функции </w:t>
+      </w:r>
+      <w:proofErr w:type="spellStart"/>
+      <w:r>
+        <w:t>update_</w:t>
       </w:r>
       <w:r>
         <w:t>measurement</w:t>
       </w:r>
+      <w:proofErr w:type="spellEnd"/>
     </w:p>
     <w:p>
       <w:pPr>
@@ -15766,11 +16076,16 @@
         <w:t>66</w:t>
       </w:r>
       <w:r>
-        <w:t xml:space="preserve"> – Вызов функции update_</w:t>
+        <w:t xml:space="preserve"> – Вызов функции </w:t>
+      </w:r>
+      <w:proofErr w:type="spellStart"/>
+      <w:r>
+        <w:t>update_</w:t>
       </w:r>
       <w:r>
         <w:t>measurement</w:t>
       </w:r>
+      <w:proofErr w:type="spellEnd"/>
       <w:r>
         <w:t xml:space="preserve"> </w:t>
       </w:r>
@@ -15786,9 +16101,15 @@
         <w:pStyle w:val="3"/>
       </w:pPr>
       <w:bookmarkStart w:id="42" w:name="_Toc128585659"/>
-      <w:r>
-        <w:t xml:space="preserve">Функция </w:t>
-      </w:r>
+      <w:proofErr w:type="spellStart"/>
+      <w:r>
+        <w:t>Функция</w:t>
+      </w:r>
+      <w:proofErr w:type="spellEnd"/>
+      <w:r>
+        <w:t xml:space="preserve"> </w:t>
+      </w:r>
+      <w:proofErr w:type="spellStart"/>
       <w:r>
         <w:t>delete_</w:t>
       </w:r>
@@ -15796,13 +16117,13 @@
         <w:t>measurement</w:t>
       </w:r>
       <w:bookmarkEnd w:id="42"/>
-    </w:p>
-    <w:p>
-      <w:pPr>
-        <w:pStyle w:val="28"/>
-      </w:pPr>
-      <w:r>
-        <w:lastRenderedPageBreak/>
+      <w:proofErr w:type="spellEnd"/>
+    </w:p>
+    <w:p>
+      <w:pPr>
+        <w:pStyle w:val="28"/>
+      </w:pPr>
+      <w:r>
         <w:t xml:space="preserve">Позволяет удалить </w:t>
       </w:r>
       <w:r>
@@ -15961,15 +16282,12 @@
         <w:jc w:val="center"/>
       </w:pPr>
       <w:r>
-        <w:rPr>
-          <w:noProof/>
-          <w:lang w:eastAsia="ru-RU"/>
-        </w:rPr>
+        <w:lastRenderedPageBreak/>
         <w:drawing>
-          <wp:inline distT="0" distB="0" distL="0" distR="0" wp14:anchorId="528124D9" wp14:editId="3F6F85DA">
-            <wp:extent cx="3030220" cy="932180"/>
-            <wp:effectExtent l="0" t="0" r="0" b="1270"/>
-            <wp:docPr id="135" name="Рисунок 135"/>
+          <wp:inline distT="0" distB="0" distL="0" distR="0" wp14:anchorId="034D1E59" wp14:editId="01DD82B0">
+            <wp:extent cx="6480175" cy="3140075"/>
+            <wp:effectExtent l="0" t="0" r="0" b="3175"/>
+            <wp:docPr id="13" name="Рисунок 13"/>
             <wp:cNvGraphicFramePr>
               <a:graphicFrameLocks xmlns:a="http://schemas.openxmlformats.org/drawingml/2006/main" noChangeAspect="1"/>
             </wp:cNvGraphicFramePr>
@@ -15977,36 +16295,23 @@
               <a:graphicData uri="http://schemas.openxmlformats.org/drawingml/2006/picture">
                 <pic:pic xmlns:pic="http://schemas.openxmlformats.org/drawingml/2006/picture">
                   <pic:nvPicPr>
-                    <pic:cNvPr id="0" name="Picture 13"/>
-                    <pic:cNvPicPr>
-                      <a:picLocks noChangeAspect="1" noChangeArrowheads="1"/>
-                    </pic:cNvPicPr>
+                    <pic:cNvPr id="1" name=""/>
+                    <pic:cNvPicPr/>
                   </pic:nvPicPr>
                   <pic:blipFill>
-                    <a:blip r:embed="rId16">
-                      <a:extLst>
-                        <a:ext uri="{28A0092B-C50C-407E-A947-70E740481C1C}">
-                          <a14:useLocalDpi xmlns:a14="http://schemas.microsoft.com/office/drawing/2010/main" val="0"/>
-                        </a:ext>
-                      </a:extLst>
-                    </a:blip>
-                    <a:srcRect/>
+                    <a:blip r:embed="rId60"/>
                     <a:stretch>
                       <a:fillRect/>
                     </a:stretch>
                   </pic:blipFill>
-                  <pic:spPr bwMode="auto">
+                  <pic:spPr>
                     <a:xfrm>
                       <a:off x="0" y="0"/>
-                      <a:ext cx="3030220" cy="932180"/>
+                      <a:ext cx="6480175" cy="3140075"/>
                     </a:xfrm>
                     <a:prstGeom prst="rect">
                       <a:avLst/>
                     </a:prstGeom>
-                    <a:noFill/>
-                    <a:ln>
-                      <a:noFill/>
-                    </a:ln>
                   </pic:spPr>
                 </pic:pic>
               </a:graphicData>
@@ -16029,11 +16334,16 @@
         <w:t>67</w:t>
       </w:r>
       <w:r>
-        <w:t xml:space="preserve"> – Пример работы функции delete_</w:t>
+        <w:t xml:space="preserve"> – Пример работы функции </w:t>
+      </w:r>
+      <w:proofErr w:type="spellStart"/>
+      <w:r>
+        <w:t>delete_</w:t>
       </w:r>
       <w:r>
         <w:t>measurement</w:t>
       </w:r>
+      <w:proofErr w:type="spellEnd"/>
     </w:p>
     <w:p>
       <w:pPr>
@@ -16061,7 +16371,7 @@
                     <pic:cNvPicPr/>
                   </pic:nvPicPr>
                   <pic:blipFill>
-                    <a:blip r:embed="rId56"/>
+                    <a:blip r:embed="rId61"/>
                     <a:stretch>
                       <a:fillRect/>
                     </a:stretch>
@@ -16096,11 +16406,16 @@
         <w:t>68</w:t>
       </w:r>
       <w:r>
-        <w:t xml:space="preserve"> – Вызов функции delete_</w:t>
+        <w:t xml:space="preserve"> – Вызов функции </w:t>
+      </w:r>
+      <w:proofErr w:type="spellStart"/>
+      <w:r>
+        <w:t>delete_</w:t>
       </w:r>
       <w:r>
         <w:t>measurement</w:t>
       </w:r>
+      <w:proofErr w:type="spellEnd"/>
       <w:r>
         <w:t xml:space="preserve"> </w:t>
       </w:r>
@@ -16246,7 +16561,7 @@
 </file>
 
 <file path=word/endnotes.xml><?xml version="1.0" encoding="utf-8"?>
-<w:endnotes xmlns:wpc="http://schemas.microsoft.com/office/word/2010/wordprocessingCanvas" xmlns:cx="http://schemas.microsoft.com/office/drawing/2014/chartex" xmlns:mc="http://schemas.openxmlformats.org/markup-compatibility/2006" xmlns:o="urn:schemas-microsoft-com:office:office" xmlns:r="http://schemas.openxmlformats.org/officeDocument/2006/relationships" xmlns:m="http://schemas.openxmlformats.org/officeDocument/2006/math" xmlns:v="urn:schemas-microsoft-com:vml" xmlns:wp14="http://schemas.microsoft.com/office/word/2010/wordprocessingDrawing" xmlns:wp="http://schemas.openxmlformats.org/drawingml/2006/wordprocessingDrawing" xmlns:w10="urn:schemas-microsoft-com:office:word" xmlns:w="http://schemas.openxmlformats.org/wordprocessingml/2006/main" xmlns:w14="http://schemas.microsoft.com/office/word/2010/wordml" xmlns:w15="http://schemas.microsoft.com/office/word/2012/wordml" xmlns:w16se="http://schemas.microsoft.com/office/word/2015/wordml/symex" xmlns:wpg="http://schemas.microsoft.com/office/word/2010/wordprocessingGroup" xmlns:wpi="http://schemas.microsoft.com/office/word/2010/wordprocessingInk" xmlns:wne="http://schemas.microsoft.com/office/word/2006/wordml" xmlns:wps="http://schemas.microsoft.com/office/word/2010/wordprocessingShape" mc:Ignorable="w14 w15 w16se wp14">
+<w:endnotes xmlns:wpc="http://schemas.microsoft.com/office/word/2010/wordprocessingCanvas" xmlns:cx="http://schemas.microsoft.com/office/drawing/2014/chartex" xmlns:cx1="http://schemas.microsoft.com/office/drawing/2015/9/8/chartex" xmlns:cx2="http://schemas.microsoft.com/office/drawing/2015/10/21/chartex" xmlns:cx3="http://schemas.microsoft.com/office/drawing/2016/5/9/chartex" xmlns:cx4="http://schemas.microsoft.com/office/drawing/2016/5/10/chartex" xmlns:cx5="http://schemas.microsoft.com/office/drawing/2016/5/11/chartex" xmlns:cx6="http://schemas.microsoft.com/office/drawing/2016/5/12/chartex" xmlns:cx7="http://schemas.microsoft.com/office/drawing/2016/5/13/chartex" xmlns:cx8="http://schemas.microsoft.com/office/drawing/2016/5/14/chartex" xmlns:mc="http://schemas.openxmlformats.org/markup-compatibility/2006" xmlns:aink="http://schemas.microsoft.com/office/drawing/2016/ink" xmlns:am3d="http://schemas.microsoft.com/office/drawing/2017/model3d" xmlns:o="urn:schemas-microsoft-com:office:office" xmlns:r="http://schemas.openxmlformats.org/officeDocument/2006/relationships" xmlns:m="http://schemas.openxmlformats.org/officeDocument/2006/math" xmlns:v="urn:schemas-microsoft-com:vml" xmlns:wp14="http://schemas.microsoft.com/office/word/2010/wordprocessingDrawing" xmlns:wp="http://schemas.openxmlformats.org/drawingml/2006/wordprocessingDrawing" xmlns:w10="urn:schemas-microsoft-com:office:word" xmlns:w="http://schemas.openxmlformats.org/wordprocessingml/2006/main" xmlns:w14="http://schemas.microsoft.com/office/word/2010/wordml" xmlns:w15="http://schemas.microsoft.com/office/word/2012/wordml" xmlns:w16cid="http://schemas.microsoft.com/office/word/2016/wordml/cid" xmlns:w16se="http://schemas.microsoft.com/office/word/2015/wordml/symex" xmlns:wpg="http://schemas.microsoft.com/office/word/2010/wordprocessingGroup" xmlns:wpi="http://schemas.microsoft.com/office/word/2010/wordprocessingInk" xmlns:wne="http://schemas.microsoft.com/office/word/2006/wordml" xmlns:wps="http://schemas.microsoft.com/office/word/2010/wordprocessingShape" mc:Ignorable="w14 w15 w16se w16cid wp14">
   <w:endnote w:type="separator" w:id="-1">
     <w:p>
       <w:pPr>
@@ -16279,7 +16594,7 @@
 </file>
 
 <file path=word/footer1.xml><?xml version="1.0" encoding="utf-8"?>
-<w:ftr xmlns:wpc="http://schemas.microsoft.com/office/word/2010/wordprocessingCanvas" xmlns:cx="http://schemas.microsoft.com/office/drawing/2014/chartex" xmlns:mc="http://schemas.openxmlformats.org/markup-compatibility/2006" xmlns:o="urn:schemas-microsoft-com:office:office" xmlns:r="http://schemas.openxmlformats.org/officeDocument/2006/relationships" xmlns:m="http://schemas.openxmlformats.org/officeDocument/2006/math" xmlns:v="urn:schemas-microsoft-com:vml" xmlns:wp14="http://schemas.microsoft.com/office/word/2010/wordprocessingDrawing" xmlns:wp="http://schemas.openxmlformats.org/drawingml/2006/wordprocessingDrawing" xmlns:w10="urn:schemas-microsoft-com:office:word" xmlns:w="http://schemas.openxmlformats.org/wordprocessingml/2006/main" xmlns:w14="http://schemas.microsoft.com/office/word/2010/wordml" xmlns:w15="http://schemas.microsoft.com/office/word/2012/wordml" xmlns:w16se="http://schemas.microsoft.com/office/word/2015/wordml/symex" xmlns:wpg="http://schemas.microsoft.com/office/word/2010/wordprocessingGroup" xmlns:wpi="http://schemas.microsoft.com/office/word/2010/wordprocessingInk" xmlns:wne="http://schemas.microsoft.com/office/word/2006/wordml" xmlns:wps="http://schemas.microsoft.com/office/word/2010/wordprocessingShape" mc:Ignorable="w14 w15 w16se wp14">
+<w:ftr xmlns:wpc="http://schemas.microsoft.com/office/word/2010/wordprocessingCanvas" xmlns:cx="http://schemas.microsoft.com/office/drawing/2014/chartex" xmlns:cx1="http://schemas.microsoft.com/office/drawing/2015/9/8/chartex" xmlns:cx2="http://schemas.microsoft.com/office/drawing/2015/10/21/chartex" xmlns:cx3="http://schemas.microsoft.com/office/drawing/2016/5/9/chartex" xmlns:cx4="http://schemas.microsoft.com/office/drawing/2016/5/10/chartex" xmlns:cx5="http://schemas.microsoft.com/office/drawing/2016/5/11/chartex" xmlns:cx6="http://schemas.microsoft.com/office/drawing/2016/5/12/chartex" xmlns:cx7="http://schemas.microsoft.com/office/drawing/2016/5/13/chartex" xmlns:cx8="http://schemas.microsoft.com/office/drawing/2016/5/14/chartex" xmlns:mc="http://schemas.openxmlformats.org/markup-compatibility/2006" xmlns:aink="http://schemas.microsoft.com/office/drawing/2016/ink" xmlns:am3d="http://schemas.microsoft.com/office/drawing/2017/model3d" xmlns:o="urn:schemas-microsoft-com:office:office" xmlns:r="http://schemas.openxmlformats.org/officeDocument/2006/relationships" xmlns:m="http://schemas.openxmlformats.org/officeDocument/2006/math" xmlns:v="urn:schemas-microsoft-com:vml" xmlns:wp14="http://schemas.microsoft.com/office/word/2010/wordprocessingDrawing" xmlns:wp="http://schemas.openxmlformats.org/drawingml/2006/wordprocessingDrawing" xmlns:w10="urn:schemas-microsoft-com:office:word" xmlns:w="http://schemas.openxmlformats.org/wordprocessingml/2006/main" xmlns:w14="http://schemas.microsoft.com/office/word/2010/wordml" xmlns:w15="http://schemas.microsoft.com/office/word/2012/wordml" xmlns:w16cid="http://schemas.microsoft.com/office/word/2016/wordml/cid" xmlns:w16se="http://schemas.microsoft.com/office/word/2015/wordml/symex" xmlns:wpg="http://schemas.microsoft.com/office/word/2010/wordprocessingGroup" xmlns:wpi="http://schemas.microsoft.com/office/word/2010/wordprocessingInk" xmlns:wne="http://schemas.microsoft.com/office/word/2006/wordml" xmlns:wps="http://schemas.microsoft.com/office/word/2010/wordprocessingShape" mc:Ignorable="w14 w15 w16se w16cid wp14">
   <w:p>
     <w:pPr>
       <w:pStyle w:val="a6"/>
@@ -16293,7 +16608,7 @@
 </file>
 
 <file path=word/footer2.xml><?xml version="1.0" encoding="utf-8"?>
-<w:ftr xmlns:wpc="http://schemas.microsoft.com/office/word/2010/wordprocessingCanvas" xmlns:cx="http://schemas.microsoft.com/office/drawing/2014/chartex" xmlns:mc="http://schemas.openxmlformats.org/markup-compatibility/2006" xmlns:o="urn:schemas-microsoft-com:office:office" xmlns:r="http://schemas.openxmlformats.org/officeDocument/2006/relationships" xmlns:m="http://schemas.openxmlformats.org/officeDocument/2006/math" xmlns:v="urn:schemas-microsoft-com:vml" xmlns:wp14="http://schemas.microsoft.com/office/word/2010/wordprocessingDrawing" xmlns:wp="http://schemas.openxmlformats.org/drawingml/2006/wordprocessingDrawing" xmlns:w10="urn:schemas-microsoft-com:office:word" xmlns:w="http://schemas.openxmlformats.org/wordprocessingml/2006/main" xmlns:w14="http://schemas.microsoft.com/office/word/2010/wordml" xmlns:w15="http://schemas.microsoft.com/office/word/2012/wordml" xmlns:w16se="http://schemas.microsoft.com/office/word/2015/wordml/symex" xmlns:wpg="http://schemas.microsoft.com/office/word/2010/wordprocessingGroup" xmlns:wpi="http://schemas.microsoft.com/office/word/2010/wordprocessingInk" xmlns:wne="http://schemas.microsoft.com/office/word/2006/wordml" xmlns:wps="http://schemas.microsoft.com/office/word/2010/wordprocessingShape" mc:Ignorable="w14 w15 w16se wp14">
+<w:ftr xmlns:wpc="http://schemas.microsoft.com/office/word/2010/wordprocessingCanvas" xmlns:cx="http://schemas.microsoft.com/office/drawing/2014/chartex" xmlns:cx1="http://schemas.microsoft.com/office/drawing/2015/9/8/chartex" xmlns:cx2="http://schemas.microsoft.com/office/drawing/2015/10/21/chartex" xmlns:cx3="http://schemas.microsoft.com/office/drawing/2016/5/9/chartex" xmlns:cx4="http://schemas.microsoft.com/office/drawing/2016/5/10/chartex" xmlns:cx5="http://schemas.microsoft.com/office/drawing/2016/5/11/chartex" xmlns:cx6="http://schemas.microsoft.com/office/drawing/2016/5/12/chartex" xmlns:cx7="http://schemas.microsoft.com/office/drawing/2016/5/13/chartex" xmlns:cx8="http://schemas.microsoft.com/office/drawing/2016/5/14/chartex" xmlns:mc="http://schemas.openxmlformats.org/markup-compatibility/2006" xmlns:aink="http://schemas.microsoft.com/office/drawing/2016/ink" xmlns:am3d="http://schemas.microsoft.com/office/drawing/2017/model3d" xmlns:o="urn:schemas-microsoft-com:office:office" xmlns:r="http://schemas.openxmlformats.org/officeDocument/2006/relationships" xmlns:m="http://schemas.openxmlformats.org/officeDocument/2006/math" xmlns:v="urn:schemas-microsoft-com:vml" xmlns:wp14="http://schemas.microsoft.com/office/word/2010/wordprocessingDrawing" xmlns:wp="http://schemas.openxmlformats.org/drawingml/2006/wordprocessingDrawing" xmlns:w10="urn:schemas-microsoft-com:office:word" xmlns:w="http://schemas.openxmlformats.org/wordprocessingml/2006/main" xmlns:w14="http://schemas.microsoft.com/office/word/2010/wordml" xmlns:w15="http://schemas.microsoft.com/office/word/2012/wordml" xmlns:w16cid="http://schemas.microsoft.com/office/word/2016/wordml/cid" xmlns:w16se="http://schemas.microsoft.com/office/word/2015/wordml/symex" xmlns:wpg="http://schemas.microsoft.com/office/word/2010/wordprocessingGroup" xmlns:wpi="http://schemas.microsoft.com/office/word/2010/wordprocessingInk" xmlns:wne="http://schemas.microsoft.com/office/word/2006/wordml" xmlns:wps="http://schemas.microsoft.com/office/word/2010/wordprocessingShape" mc:Ignorable="w14 w15 w16se w16cid wp14">
   <w:sdt>
     <w:sdtPr>
       <w:id w:val="-785662604"/>
@@ -16380,7 +16695,7 @@
 </file>
 
 <file path=word/footer3.xml><?xml version="1.0" encoding="utf-8"?>
-<w:ftr xmlns:wpc="http://schemas.microsoft.com/office/word/2010/wordprocessingCanvas" xmlns:cx="http://schemas.microsoft.com/office/drawing/2014/chartex" xmlns:mc="http://schemas.openxmlformats.org/markup-compatibility/2006" xmlns:o="urn:schemas-microsoft-com:office:office" xmlns:r="http://schemas.openxmlformats.org/officeDocument/2006/relationships" xmlns:m="http://schemas.openxmlformats.org/officeDocument/2006/math" xmlns:v="urn:schemas-microsoft-com:vml" xmlns:wp14="http://schemas.microsoft.com/office/word/2010/wordprocessingDrawing" xmlns:wp="http://schemas.openxmlformats.org/drawingml/2006/wordprocessingDrawing" xmlns:w10="urn:schemas-microsoft-com:office:word" xmlns:w="http://schemas.openxmlformats.org/wordprocessingml/2006/main" xmlns:w14="http://schemas.microsoft.com/office/word/2010/wordml" xmlns:w15="http://schemas.microsoft.com/office/word/2012/wordml" xmlns:w16se="http://schemas.microsoft.com/office/word/2015/wordml/symex" xmlns:wpg="http://schemas.microsoft.com/office/word/2010/wordprocessingGroup" xmlns:wpi="http://schemas.microsoft.com/office/word/2010/wordprocessingInk" xmlns:wne="http://schemas.microsoft.com/office/word/2006/wordml" xmlns:wps="http://schemas.microsoft.com/office/word/2010/wordprocessingShape" mc:Ignorable="w14 w15 w16se wp14">
+<w:ftr xmlns:wpc="http://schemas.microsoft.com/office/word/2010/wordprocessingCanvas" xmlns:cx="http://schemas.microsoft.com/office/drawing/2014/chartex" xmlns:cx1="http://schemas.microsoft.com/office/drawing/2015/9/8/chartex" xmlns:cx2="http://schemas.microsoft.com/office/drawing/2015/10/21/chartex" xmlns:cx3="http://schemas.microsoft.com/office/drawing/2016/5/9/chartex" xmlns:cx4="http://schemas.microsoft.com/office/drawing/2016/5/10/chartex" xmlns:cx5="http://schemas.microsoft.com/office/drawing/2016/5/11/chartex" xmlns:cx6="http://schemas.microsoft.com/office/drawing/2016/5/12/chartex" xmlns:cx7="http://schemas.microsoft.com/office/drawing/2016/5/13/chartex" xmlns:cx8="http://schemas.microsoft.com/office/drawing/2016/5/14/chartex" xmlns:mc="http://schemas.openxmlformats.org/markup-compatibility/2006" xmlns:aink="http://schemas.microsoft.com/office/drawing/2016/ink" xmlns:am3d="http://schemas.microsoft.com/office/drawing/2017/model3d" xmlns:o="urn:schemas-microsoft-com:office:office" xmlns:r="http://schemas.openxmlformats.org/officeDocument/2006/relationships" xmlns:m="http://schemas.openxmlformats.org/officeDocument/2006/math" xmlns:v="urn:schemas-microsoft-com:vml" xmlns:wp14="http://schemas.microsoft.com/office/word/2010/wordprocessingDrawing" xmlns:wp="http://schemas.openxmlformats.org/drawingml/2006/wordprocessingDrawing" xmlns:w10="urn:schemas-microsoft-com:office:word" xmlns:w="http://schemas.openxmlformats.org/wordprocessingml/2006/main" xmlns:w14="http://schemas.microsoft.com/office/word/2010/wordml" xmlns:w15="http://schemas.microsoft.com/office/word/2012/wordml" xmlns:w16cid="http://schemas.microsoft.com/office/word/2016/wordml/cid" xmlns:w16se="http://schemas.microsoft.com/office/word/2015/wordml/symex" xmlns:wpg="http://schemas.microsoft.com/office/word/2010/wordprocessingGroup" xmlns:wpi="http://schemas.microsoft.com/office/word/2010/wordprocessingInk" xmlns:wne="http://schemas.microsoft.com/office/word/2006/wordml" xmlns:wps="http://schemas.microsoft.com/office/word/2010/wordprocessingShape" mc:Ignorable="w14 w15 w16se w16cid wp14">
   <w:p>
     <w:pPr>
       <w:pStyle w:val="a6"/>
@@ -16397,7 +16712,7 @@
 </file>
 
 <file path=word/footnotes.xml><?xml version="1.0" encoding="utf-8"?>
-<w:footnotes xmlns:wpc="http://schemas.microsoft.com/office/word/2010/wordprocessingCanvas" xmlns:cx="http://schemas.microsoft.com/office/drawing/2014/chartex" xmlns:mc="http://schemas.openxmlformats.org/markup-compatibility/2006" xmlns:o="urn:schemas-microsoft-com:office:office" xmlns:r="http://schemas.openxmlformats.org/officeDocument/2006/relationships" xmlns:m="http://schemas.openxmlformats.org/officeDocument/2006/math" xmlns:v="urn:schemas-microsoft-com:vml" xmlns:wp14="http://schemas.microsoft.com/office/word/2010/wordprocessingDrawing" xmlns:wp="http://schemas.openxmlformats.org/drawingml/2006/wordprocessingDrawing" xmlns:w10="urn:schemas-microsoft-com:office:word" xmlns:w="http://schemas.openxmlformats.org/wordprocessingml/2006/main" xmlns:w14="http://schemas.microsoft.com/office/word/2010/wordml" xmlns:w15="http://schemas.microsoft.com/office/word/2012/wordml" xmlns:w16se="http://schemas.microsoft.com/office/word/2015/wordml/symex" xmlns:wpg="http://schemas.microsoft.com/office/word/2010/wordprocessingGroup" xmlns:wpi="http://schemas.microsoft.com/office/word/2010/wordprocessingInk" xmlns:wne="http://schemas.microsoft.com/office/word/2006/wordml" xmlns:wps="http://schemas.microsoft.com/office/word/2010/wordprocessingShape" mc:Ignorable="w14 w15 w16se wp14">
+<w:footnotes xmlns:wpc="http://schemas.microsoft.com/office/word/2010/wordprocessingCanvas" xmlns:cx="http://schemas.microsoft.com/office/drawing/2014/chartex" xmlns:cx1="http://schemas.microsoft.com/office/drawing/2015/9/8/chartex" xmlns:cx2="http://schemas.microsoft.com/office/drawing/2015/10/21/chartex" xmlns:cx3="http://schemas.microsoft.com/office/drawing/2016/5/9/chartex" xmlns:cx4="http://schemas.microsoft.com/office/drawing/2016/5/10/chartex" xmlns:cx5="http://schemas.microsoft.com/office/drawing/2016/5/11/chartex" xmlns:cx6="http://schemas.microsoft.com/office/drawing/2016/5/12/chartex" xmlns:cx7="http://schemas.microsoft.com/office/drawing/2016/5/13/chartex" xmlns:cx8="http://schemas.microsoft.com/office/drawing/2016/5/14/chartex" xmlns:mc="http://schemas.openxmlformats.org/markup-compatibility/2006" xmlns:aink="http://schemas.microsoft.com/office/drawing/2016/ink" xmlns:am3d="http://schemas.microsoft.com/office/drawing/2017/model3d" xmlns:o="urn:schemas-microsoft-com:office:office" xmlns:r="http://schemas.openxmlformats.org/officeDocument/2006/relationships" xmlns:m="http://schemas.openxmlformats.org/officeDocument/2006/math" xmlns:v="urn:schemas-microsoft-com:vml" xmlns:wp14="http://schemas.microsoft.com/office/word/2010/wordprocessingDrawing" xmlns:wp="http://schemas.openxmlformats.org/drawingml/2006/wordprocessingDrawing" xmlns:w10="urn:schemas-microsoft-com:office:word" xmlns:w="http://schemas.openxmlformats.org/wordprocessingml/2006/main" xmlns:w14="http://schemas.microsoft.com/office/word/2010/wordml" xmlns:w15="http://schemas.microsoft.com/office/word/2012/wordml" xmlns:w16cid="http://schemas.microsoft.com/office/word/2016/wordml/cid" xmlns:w16se="http://schemas.microsoft.com/office/word/2015/wordml/symex" xmlns:wpg="http://schemas.microsoft.com/office/word/2010/wordprocessingGroup" xmlns:wpi="http://schemas.microsoft.com/office/word/2010/wordprocessingInk" xmlns:wne="http://schemas.microsoft.com/office/word/2006/wordml" xmlns:wps="http://schemas.microsoft.com/office/word/2010/wordprocessingShape" mc:Ignorable="w14 w15 w16se w16cid wp14">
   <w:footnote w:type="separator" w:id="-1">
     <w:p>
       <w:pPr>
@@ -16430,7 +16745,7 @@
 </file>
 
 <file path=word/numbering.xml><?xml version="1.0" encoding="utf-8"?>
-<w:numbering xmlns:wpc="http://schemas.microsoft.com/office/word/2010/wordprocessingCanvas" xmlns:cx="http://schemas.microsoft.com/office/drawing/2014/chartex" xmlns:mc="http://schemas.openxmlformats.org/markup-compatibility/2006" xmlns:o="urn:schemas-microsoft-com:office:office" xmlns:r="http://schemas.openxmlformats.org/officeDocument/2006/relationships" xmlns:m="http://schemas.openxmlformats.org/officeDocument/2006/math" xmlns:v="urn:schemas-microsoft-com:vml" xmlns:wp14="http://schemas.microsoft.com/office/word/2010/wordprocessingDrawing" xmlns:wp="http://schemas.openxmlformats.org/drawingml/2006/wordprocessingDrawing" xmlns:w10="urn:schemas-microsoft-com:office:word" xmlns:w="http://schemas.openxmlformats.org/wordprocessingml/2006/main" xmlns:w14="http://schemas.microsoft.com/office/word/2010/wordml" xmlns:w15="http://schemas.microsoft.com/office/word/2012/wordml" xmlns:w16se="http://schemas.microsoft.com/office/word/2015/wordml/symex" xmlns:wpg="http://schemas.microsoft.com/office/word/2010/wordprocessingGroup" xmlns:wpi="http://schemas.microsoft.com/office/word/2010/wordprocessingInk" xmlns:wne="http://schemas.microsoft.com/office/word/2006/wordml" xmlns:wps="http://schemas.microsoft.com/office/word/2010/wordprocessingShape" mc:Ignorable="w14 w15 w16se wp14">
+<w:numbering xmlns:wpc="http://schemas.microsoft.com/office/word/2010/wordprocessingCanvas" xmlns:cx="http://schemas.microsoft.com/office/drawing/2014/chartex" xmlns:cx1="http://schemas.microsoft.com/office/drawing/2015/9/8/chartex" xmlns:cx2="http://schemas.microsoft.com/office/drawing/2015/10/21/chartex" xmlns:cx3="http://schemas.microsoft.com/office/drawing/2016/5/9/chartex" xmlns:cx4="http://schemas.microsoft.com/office/drawing/2016/5/10/chartex" xmlns:cx5="http://schemas.microsoft.com/office/drawing/2016/5/11/chartex" xmlns:cx6="http://schemas.microsoft.com/office/drawing/2016/5/12/chartex" xmlns:cx7="http://schemas.microsoft.com/office/drawing/2016/5/13/chartex" xmlns:cx8="http://schemas.microsoft.com/office/drawing/2016/5/14/chartex" xmlns:mc="http://schemas.openxmlformats.org/markup-compatibility/2006" xmlns:aink="http://schemas.microsoft.com/office/drawing/2016/ink" xmlns:am3d="http://schemas.microsoft.com/office/drawing/2017/model3d" xmlns:o="urn:schemas-microsoft-com:office:office" xmlns:r="http://schemas.openxmlformats.org/officeDocument/2006/relationships" xmlns:m="http://schemas.openxmlformats.org/officeDocument/2006/math" xmlns:v="urn:schemas-microsoft-com:vml" xmlns:wp14="http://schemas.microsoft.com/office/word/2010/wordprocessingDrawing" xmlns:wp="http://schemas.openxmlformats.org/drawingml/2006/wordprocessingDrawing" xmlns:w10="urn:schemas-microsoft-com:office:word" xmlns:w="http://schemas.openxmlformats.org/wordprocessingml/2006/main" xmlns:w14="http://schemas.microsoft.com/office/word/2010/wordml" xmlns:w15="http://schemas.microsoft.com/office/word/2012/wordml" xmlns:w16cid="http://schemas.microsoft.com/office/word/2016/wordml/cid" xmlns:w16se="http://schemas.microsoft.com/office/word/2015/wordml/symex" xmlns:wpg="http://schemas.microsoft.com/office/word/2010/wordprocessingGroup" xmlns:wpi="http://schemas.microsoft.com/office/word/2010/wordprocessingInk" xmlns:wne="http://schemas.microsoft.com/office/word/2006/wordml" xmlns:wps="http://schemas.microsoft.com/office/word/2010/wordprocessingShape" mc:Ignorable="w14 w15 w16se w16cid wp14">
   <w:abstractNum w:abstractNumId="0" w15:restartNumberingAfterBreak="0">
     <w:nsid w:val="00660070"/>
     <w:multiLevelType w:val="hybridMultilevel"/>
@@ -17899,7 +18214,7 @@
 </file>
 
 <file path=word/styles.xml><?xml version="1.0" encoding="utf-8"?>
-<w:styles xmlns:mc="http://schemas.openxmlformats.org/markup-compatibility/2006" xmlns:r="http://schemas.openxmlformats.org/officeDocument/2006/relationships" xmlns:w="http://schemas.openxmlformats.org/wordprocessingml/2006/main" xmlns:w14="http://schemas.microsoft.com/office/word/2010/wordml" xmlns:w15="http://schemas.microsoft.com/office/word/2012/wordml" xmlns:w16se="http://schemas.microsoft.com/office/word/2015/wordml/symex" mc:Ignorable="w14 w15 w16se">
+<w:styles xmlns:mc="http://schemas.openxmlformats.org/markup-compatibility/2006" xmlns:r="http://schemas.openxmlformats.org/officeDocument/2006/relationships" xmlns:w="http://schemas.openxmlformats.org/wordprocessingml/2006/main" xmlns:w14="http://schemas.microsoft.com/office/word/2010/wordml" xmlns:w15="http://schemas.microsoft.com/office/word/2012/wordml" xmlns:w16cid="http://schemas.microsoft.com/office/word/2016/wordml/cid" xmlns:w16se="http://schemas.microsoft.com/office/word/2015/wordml/symex" mc:Ignorable="w14 w15 w16se w16cid">
   <w:docDefaults>
     <w:rPrDefault>
       <w:rPr>
@@ -17915,7 +18230,7 @@
       </w:pPr>
     </w:pPrDefault>
   </w:docDefaults>
-  <w:latentStyles w:defLockedState="0" w:defUIPriority="99" w:defSemiHidden="0" w:defUnhideWhenUsed="0" w:defQFormat="0" w:count="371">
+  <w:latentStyles w:defLockedState="0" w:defUIPriority="99" w:defSemiHidden="0" w:defUnhideWhenUsed="0" w:defQFormat="0" w:count="375">
     <w:lsdException w:name="Normal" w:uiPriority="0" w:qFormat="1"/>
     <w:lsdException w:name="heading 1" w:uiPriority="9" w:qFormat="1"/>
     <w:lsdException w:name="heading 2" w:semiHidden="1" w:uiPriority="9" w:unhideWhenUsed="1" w:qFormat="1"/>
@@ -18021,7 +18336,6 @@
     <w:lsdException w:name="HTML Sample" w:semiHidden="1" w:unhideWhenUsed="1"/>
     <w:lsdException w:name="HTML Typewriter" w:semiHidden="1" w:unhideWhenUsed="1"/>
     <w:lsdException w:name="HTML Variable" w:semiHidden="1" w:unhideWhenUsed="1"/>
-    <w:lsdException w:name="Normal Table" w:semiHidden="1" w:unhideWhenUsed="1"/>
     <w:lsdException w:name="annotation subject" w:semiHidden="1" w:unhideWhenUsed="1"/>
     <w:lsdException w:name="No List" w:semiHidden="1" w:unhideWhenUsed="1"/>
     <w:lsdException w:name="Outline List 1" w:semiHidden="1" w:unhideWhenUsed="1"/>
@@ -18065,10 +18379,8 @@
     <w:lsdException w:name="Table Elegant" w:semiHidden="1" w:unhideWhenUsed="1"/>
     <w:lsdException w:name="Table Professional" w:semiHidden="1" w:unhideWhenUsed="1"/>
     <w:lsdException w:name="Table Subtle 1" w:semiHidden="1" w:unhideWhenUsed="1"/>
-    <w:lsdException w:name="Table Subtle 2" w:semiHidden="1" w:unhideWhenUsed="1"/>
     <w:lsdException w:name="Table Web 1" w:semiHidden="1" w:unhideWhenUsed="1"/>
     <w:lsdException w:name="Table Web 2" w:semiHidden="1" w:unhideWhenUsed="1"/>
-    <w:lsdException w:name="Table Web 3" w:semiHidden="1" w:unhideWhenUsed="1"/>
     <w:lsdException w:name="Balloon Text" w:semiHidden="1" w:unhideWhenUsed="1"/>
     <w:lsdException w:name="Table Grid" w:uiPriority="39"/>
     <w:lsdException w:name="Table Theme" w:semiHidden="1" w:unhideWhenUsed="1"/>
@@ -18287,6 +18599,10 @@
     <w:lsdException w:name="List Table 5 Dark Accent 6" w:uiPriority="50"/>
     <w:lsdException w:name="List Table 6 Colorful Accent 6" w:uiPriority="51"/>
     <w:lsdException w:name="List Table 7 Colorful Accent 6" w:uiPriority="52"/>
+    <w:lsdException w:name="Mention" w:semiHidden="1" w:unhideWhenUsed="1"/>
+    <w:lsdException w:name="Smart Hyperlink" w:semiHidden="1" w:unhideWhenUsed="1"/>
+    <w:lsdException w:name="Hashtag" w:semiHidden="1" w:unhideWhenUsed="1"/>
+    <w:lsdException w:name="Unresolved Mention" w:semiHidden="1" w:unhideWhenUsed="1"/>
   </w:latentStyles>
   <w:style w:type="paragraph" w:default="1" w:styleId="a">
     <w:name w:val="Normal"/>
@@ -19641,7 +19957,7 @@
 </file>
 
 <file path=customXml/itemProps1.xml><?xml version="1.0" encoding="utf-8"?>
-<ds:datastoreItem xmlns:ds="http://schemas.openxmlformats.org/officeDocument/2006/customXml" ds:itemID="{92761A47-3AA6-4AF4-BA22-9EC793E7FAB9}">
+<ds:datastoreItem xmlns:ds="http://schemas.openxmlformats.org/officeDocument/2006/customXml" ds:itemID="{F7B23B2C-3E54-4550-8C8B-D49D1C4FC1BE}">
   <ds:schemaRefs>
     <ds:schemaRef ds:uri="http://schemas.openxmlformats.org/officeDocument/2006/bibliography"/>
   </ds:schemaRefs>

</xml_diff>